<commit_message>
changes for conditionally rendering components
</commit_message>
<xml_diff>
--- a/react-essentials/Notes.docx
+++ b/react-essentials/Notes.docx
@@ -1,6 +1,6 @@
 
 <file path=word/document.xml><?xml version="1.0" encoding="utf-8"?>
-<w:document xmlns:wpc="http://schemas.microsoft.com/office/word/2010/wordprocessingCanvas" xmlns:cx="http://schemas.microsoft.com/office/drawing/2014/chartex" xmlns:cx1="http://schemas.microsoft.com/office/drawing/2015/9/8/chartex" xmlns:cx2="http://schemas.microsoft.com/office/drawing/2015/10/21/chartex" xmlns:cx3="http://schemas.microsoft.com/office/drawing/2016/5/9/chartex" xmlns:cx4="http://schemas.microsoft.com/office/drawing/2016/5/10/chartex" xmlns:cx5="http://schemas.microsoft.com/office/drawing/2016/5/11/chartex" xmlns:cx6="http://schemas.microsoft.com/office/drawing/2016/5/12/chartex" xmlns:cx7="http://schemas.microsoft.com/office/drawing/2016/5/13/chartex" xmlns:cx8="http://schemas.microsoft.com/office/drawing/2016/5/14/chartex" xmlns:mc="http://schemas.openxmlformats.org/markup-compatibility/2006" xmlns:aink="http://schemas.microsoft.com/office/drawing/2016/ink" xmlns:am3d="http://schemas.microsoft.com/office/drawing/2017/model3d" xmlns:o="urn:schemas-microsoft-com:office:office" xmlns:r="http://schemas.openxmlformats.org/officeDocument/2006/relationships" xmlns:m="http://schemas.openxmlformats.org/officeDocument/2006/math" xmlns:v="urn:schemas-microsoft-com:vml" xmlns:wp14="http://schemas.microsoft.com/office/word/2010/wordprocessingDrawing" xmlns:wp="http://schemas.openxmlformats.org/drawingml/2006/wordprocessingDrawing" xmlns:w10="urn:schemas-microsoft-com:office:word" xmlns:w="http://schemas.openxmlformats.org/wordprocessingml/2006/main" xmlns:w14="http://schemas.microsoft.com/office/word/2010/wordml" xmlns:w15="http://schemas.microsoft.com/office/word/2012/wordml" xmlns:w16cid="http://schemas.microsoft.com/office/word/2016/wordml/cid" xmlns:w16se="http://schemas.microsoft.com/office/word/2015/wordml/symex" xmlns:wpg="http://schemas.microsoft.com/office/word/2010/wordprocessingGroup" xmlns:wpi="http://schemas.microsoft.com/office/word/2010/wordprocessingInk" xmlns:wne="http://schemas.microsoft.com/office/word/2006/wordml" xmlns:wps="http://schemas.microsoft.com/office/word/2010/wordprocessingShape" mc:Ignorable="w14 w15 w16se w16cid wp14">
+<w:document xmlns:wpc="http://schemas.microsoft.com/office/word/2010/wordprocessingCanvas" xmlns:cx="http://schemas.microsoft.com/office/drawing/2014/chartex" xmlns:cx1="http://schemas.microsoft.com/office/drawing/2015/9/8/chartex" xmlns:cx2="http://schemas.microsoft.com/office/drawing/2015/10/21/chartex" xmlns:cx3="http://schemas.microsoft.com/office/drawing/2016/5/9/chartex" xmlns:cx4="http://schemas.microsoft.com/office/drawing/2016/5/10/chartex" xmlns:cx5="http://schemas.microsoft.com/office/drawing/2016/5/11/chartex" xmlns:cx6="http://schemas.microsoft.com/office/drawing/2016/5/12/chartex" xmlns:cx7="http://schemas.microsoft.com/office/drawing/2016/5/13/chartex" xmlns:cx8="http://schemas.microsoft.com/office/drawing/2016/5/14/chartex" xmlns:mc="http://schemas.openxmlformats.org/markup-compatibility/2006" xmlns:aink="http://schemas.microsoft.com/office/drawing/2016/ink" xmlns:am3d="http://schemas.microsoft.com/office/drawing/2017/model3d" xmlns:o="urn:schemas-microsoft-com:office:office" xmlns:r="http://schemas.openxmlformats.org/officeDocument/2006/relationships" xmlns:m="http://schemas.openxmlformats.org/officeDocument/2006/math" xmlns:v="urn:schemas-microsoft-com:vml" xmlns:wp14="http://schemas.microsoft.com/office/word/2010/wordprocessingDrawing" xmlns:wp="http://schemas.openxmlformats.org/drawingml/2006/wordprocessingDrawing" xmlns:w10="urn:schemas-microsoft-com:office:word" xmlns:w="http://schemas.openxmlformats.org/wordprocessingml/2006/main" xmlns:w14="http://schemas.microsoft.com/office/word/2010/wordml" xmlns:w15="http://schemas.microsoft.com/office/word/2012/wordml" xmlns:w16cex="http://schemas.microsoft.com/office/word/2018/wordml/cex" xmlns:w16cid="http://schemas.microsoft.com/office/word/2016/wordml/cid" xmlns:w16="http://schemas.microsoft.com/office/word/2018/wordml" xmlns:w16se="http://schemas.microsoft.com/office/word/2015/wordml/symex" xmlns:wpg="http://schemas.microsoft.com/office/word/2010/wordprocessingGroup" xmlns:wpi="http://schemas.microsoft.com/office/word/2010/wordprocessingInk" xmlns:wne="http://schemas.microsoft.com/office/word/2006/wordml" xmlns:wps="http://schemas.microsoft.com/office/word/2010/wordprocessingShape" mc:Ignorable="w14 w15 w16se w16cid w16 w16cex wp14">
   <w:body>
     <w:p>
       <w:r>
@@ -103,6 +103,9 @@
         </w:numPr>
       </w:pPr>
       <w:r>
+        <w:rPr>
+          <w:noProof/>
+        </w:rPr>
         <w:drawing>
           <wp:inline distT="0" distB="0" distL="0" distR="0" wp14:anchorId="7DD5BD62" wp14:editId="5C07ECD3">
             <wp:extent cx="5943600" cy="2096770"/>
@@ -244,6 +247,9 @@
         <w:t>. In following screenshot style is being passed as one of the properties for the element</w:t>
       </w:r>
       <w:r>
+        <w:rPr>
+          <w:noProof/>
+        </w:rPr>
         <w:drawing>
           <wp:inline distT="0" distB="0" distL="0" distR="0" wp14:anchorId="05323F65" wp14:editId="792D5924">
             <wp:extent cx="5943600" cy="2773680"/>
@@ -472,6 +478,9 @@
         </w:numPr>
       </w:pPr>
       <w:r>
+        <w:rPr>
+          <w:noProof/>
+        </w:rPr>
         <w:drawing>
           <wp:inline distT="0" distB="0" distL="0" distR="0" wp14:anchorId="0B67EE76" wp14:editId="644F6865">
             <wp:extent cx="5943600" cy="1785620"/>
@@ -530,6 +539,9 @@
         </w:numPr>
       </w:pPr>
       <w:r>
+        <w:rPr>
+          <w:noProof/>
+        </w:rPr>
         <w:lastRenderedPageBreak/>
         <w:drawing>
           <wp:inline distT="0" distB="0" distL="0" distR="0" wp14:anchorId="32AB414F" wp14:editId="5EBB8C9A">
@@ -654,6 +666,9 @@
         </w:numPr>
       </w:pPr>
       <w:r>
+        <w:rPr>
+          <w:noProof/>
+        </w:rPr>
         <w:drawing>
           <wp:inline distT="0" distB="0" distL="0" distR="0" wp14:anchorId="1A44E704" wp14:editId="605F4F4E">
             <wp:extent cx="5820587" cy="1657581"/>
@@ -728,6 +743,9 @@
         </w:numPr>
       </w:pPr>
       <w:r>
+        <w:rPr>
+          <w:noProof/>
+        </w:rPr>
         <w:lastRenderedPageBreak/>
         <w:drawing>
           <wp:inline distT="0" distB="0" distL="0" distR="0" wp14:anchorId="4F633B99" wp14:editId="12A15770">
@@ -792,6 +810,9 @@
         </w:numPr>
       </w:pPr>
       <w:r>
+        <w:rPr>
+          <w:noProof/>
+        </w:rPr>
         <w:drawing>
           <wp:inline distT="0" distB="0" distL="0" distR="0" wp14:anchorId="1CF5B08A" wp14:editId="18824FE3">
             <wp:extent cx="4801270" cy="2305372"/>
@@ -850,6 +871,9 @@
         </w:numPr>
       </w:pPr>
       <w:r>
+        <w:rPr>
+          <w:noProof/>
+        </w:rPr>
         <w:drawing>
           <wp:inline distT="0" distB="0" distL="0" distR="0" wp14:anchorId="2895EA9C" wp14:editId="1A561DDE">
             <wp:extent cx="2667372" cy="1819529"/>
@@ -895,6 +919,148 @@
           <w:numId w:val="1"/>
         </w:numPr>
       </w:pPr>
+      <w:r>
+        <w:t>Conditional Formatting: To use conditional formatting, we can use Fragment syntax &lt;&gt; {</w:t>
+      </w:r>
+      <w:proofErr w:type="spellStart"/>
+      <w:proofErr w:type="gramStart"/>
+      <w:r>
+        <w:t>props.authorized</w:t>
+      </w:r>
+      <w:proofErr w:type="spellEnd"/>
+      <w:proofErr w:type="gramEnd"/>
+      <w:r>
+        <w:t xml:space="preserve"> ? &lt;</w:t>
+      </w:r>
+      <w:proofErr w:type="spellStart"/>
+      <w:r>
+        <w:t>AuthorizedHeader</w:t>
+      </w:r>
+      <w:proofErr w:type="spellEnd"/>
+      <w:r>
+        <w:t xml:space="preserve"> /</w:t>
+      </w:r>
+      <w:proofErr w:type="gramStart"/>
+      <w:r>
+        <w:t>&gt; :</w:t>
+      </w:r>
+      <w:proofErr w:type="gramEnd"/>
+      <w:r>
+        <w:t xml:space="preserve"> &lt;</w:t>
+      </w:r>
+      <w:proofErr w:type="spellStart"/>
+      <w:r>
+        <w:t>DefaultHeader</w:t>
+      </w:r>
+      <w:proofErr w:type="spellEnd"/>
+      <w:r>
+        <w:t xml:space="preserve"> /&gt; } &lt;/&gt; like for example: </w:t>
+      </w:r>
+    </w:p>
+    <w:p>
+      <w:pPr>
+        <w:pStyle w:val="ListParagraph"/>
+        <w:numPr>
+          <w:ilvl w:val="0"/>
+          <w:numId w:val="1"/>
+        </w:numPr>
+      </w:pPr>
+      <w:r>
+        <w:lastRenderedPageBreak/>
+        <w:drawing>
+          <wp:inline distT="0" distB="0" distL="0" distR="0" wp14:anchorId="463CBF0D" wp14:editId="237A29F2">
+            <wp:extent cx="4534533" cy="1066949"/>
+            <wp:effectExtent l="0" t="0" r="0" b="0"/>
+            <wp:docPr id="9" name="Picture 9"/>
+            <wp:cNvGraphicFramePr>
+              <a:graphicFrameLocks xmlns:a="http://schemas.openxmlformats.org/drawingml/2006/main" noChangeAspect="1"/>
+            </wp:cNvGraphicFramePr>
+            <a:graphic xmlns:a="http://schemas.openxmlformats.org/drawingml/2006/main">
+              <a:graphicData uri="http://schemas.openxmlformats.org/drawingml/2006/picture">
+                <pic:pic xmlns:pic="http://schemas.openxmlformats.org/drawingml/2006/picture">
+                  <pic:nvPicPr>
+                    <pic:cNvPr id="1" name=""/>
+                    <pic:cNvPicPr/>
+                  </pic:nvPicPr>
+                  <pic:blipFill>
+                    <a:blip r:embed="rId14"/>
+                    <a:stretch>
+                      <a:fillRect/>
+                    </a:stretch>
+                  </pic:blipFill>
+                  <pic:spPr>
+                    <a:xfrm>
+                      <a:off x="0" y="0"/>
+                      <a:ext cx="4534533" cy="1066949"/>
+                    </a:xfrm>
+                    <a:prstGeom prst="rect">
+                      <a:avLst/>
+                    </a:prstGeom>
+                  </pic:spPr>
+                </pic:pic>
+              </a:graphicData>
+            </a:graphic>
+          </wp:inline>
+        </w:drawing>
+      </w:r>
+    </w:p>
+    <w:p>
+      <w:pPr>
+        <w:pStyle w:val="ListParagraph"/>
+        <w:numPr>
+          <w:ilvl w:val="0"/>
+          <w:numId w:val="1"/>
+        </w:numPr>
+      </w:pPr>
+      <w:r>
+        <w:t xml:space="preserve">And </w:t>
+      </w:r>
+      <w:r>
+        <w:drawing>
+          <wp:inline distT="0" distB="0" distL="0" distR="0" wp14:anchorId="4A3E0110" wp14:editId="0CE53032">
+            <wp:extent cx="5943600" cy="1319530"/>
+            <wp:effectExtent l="0" t="0" r="0" b="0"/>
+            <wp:docPr id="10" name="Picture 10"/>
+            <wp:cNvGraphicFramePr>
+              <a:graphicFrameLocks xmlns:a="http://schemas.openxmlformats.org/drawingml/2006/main" noChangeAspect="1"/>
+            </wp:cNvGraphicFramePr>
+            <a:graphic xmlns:a="http://schemas.openxmlformats.org/drawingml/2006/main">
+              <a:graphicData uri="http://schemas.openxmlformats.org/drawingml/2006/picture">
+                <pic:pic xmlns:pic="http://schemas.openxmlformats.org/drawingml/2006/picture">
+                  <pic:nvPicPr>
+                    <pic:cNvPr id="1" name=""/>
+                    <pic:cNvPicPr/>
+                  </pic:nvPicPr>
+                  <pic:blipFill>
+                    <a:blip r:embed="rId15"/>
+                    <a:stretch>
+                      <a:fillRect/>
+                    </a:stretch>
+                  </pic:blipFill>
+                  <pic:spPr>
+                    <a:xfrm>
+                      <a:off x="0" y="0"/>
+                      <a:ext cx="5943600" cy="1319530"/>
+                    </a:xfrm>
+                    <a:prstGeom prst="rect">
+                      <a:avLst/>
+                    </a:prstGeom>
+                  </pic:spPr>
+                </pic:pic>
+              </a:graphicData>
+            </a:graphic>
+          </wp:inline>
+        </w:drawing>
+      </w:r>
+    </w:p>
+    <w:p>
+      <w:pPr>
+        <w:pStyle w:val="ListParagraph"/>
+        <w:numPr>
+          <w:ilvl w:val="0"/>
+          <w:numId w:val="1"/>
+        </w:numPr>
+      </w:pPr>
       <w:bookmarkStart w:id="0" w:name="_GoBack"/>
       <w:bookmarkEnd w:id="0"/>
     </w:p>
@@ -909,7 +1075,7 @@
 </file>
 
 <file path=word/numbering.xml><?xml version="1.0" encoding="utf-8"?>
-<w:numbering xmlns:wpc="http://schemas.microsoft.com/office/word/2010/wordprocessingCanvas" xmlns:cx="http://schemas.microsoft.com/office/drawing/2014/chartex" xmlns:cx1="http://schemas.microsoft.com/office/drawing/2015/9/8/chartex" xmlns:cx2="http://schemas.microsoft.com/office/drawing/2015/10/21/chartex" xmlns:cx3="http://schemas.microsoft.com/office/drawing/2016/5/9/chartex" xmlns:cx4="http://schemas.microsoft.com/office/drawing/2016/5/10/chartex" xmlns:cx5="http://schemas.microsoft.com/office/drawing/2016/5/11/chartex" xmlns:cx6="http://schemas.microsoft.com/office/drawing/2016/5/12/chartex" xmlns:cx7="http://schemas.microsoft.com/office/drawing/2016/5/13/chartex" xmlns:cx8="http://schemas.microsoft.com/office/drawing/2016/5/14/chartex" xmlns:mc="http://schemas.openxmlformats.org/markup-compatibility/2006" xmlns:aink="http://schemas.microsoft.com/office/drawing/2016/ink" xmlns:am3d="http://schemas.microsoft.com/office/drawing/2017/model3d" xmlns:o="urn:schemas-microsoft-com:office:office" xmlns:r="http://schemas.openxmlformats.org/officeDocument/2006/relationships" xmlns:m="http://schemas.openxmlformats.org/officeDocument/2006/math" xmlns:v="urn:schemas-microsoft-com:vml" xmlns:wp14="http://schemas.microsoft.com/office/word/2010/wordprocessingDrawing" xmlns:wp="http://schemas.openxmlformats.org/drawingml/2006/wordprocessingDrawing" xmlns:w10="urn:schemas-microsoft-com:office:word" xmlns:w="http://schemas.openxmlformats.org/wordprocessingml/2006/main" xmlns:w14="http://schemas.microsoft.com/office/word/2010/wordml" xmlns:w15="http://schemas.microsoft.com/office/word/2012/wordml" xmlns:w16cid="http://schemas.microsoft.com/office/word/2016/wordml/cid" xmlns:w16se="http://schemas.microsoft.com/office/word/2015/wordml/symex" xmlns:wpg="http://schemas.microsoft.com/office/word/2010/wordprocessingGroup" xmlns:wpi="http://schemas.microsoft.com/office/word/2010/wordprocessingInk" xmlns:wne="http://schemas.microsoft.com/office/word/2006/wordml" xmlns:wps="http://schemas.microsoft.com/office/word/2010/wordprocessingShape" mc:Ignorable="w14 w15 w16se w16cid wp14">
+<w:numbering xmlns:wpc="http://schemas.microsoft.com/office/word/2010/wordprocessingCanvas" xmlns:cx="http://schemas.microsoft.com/office/drawing/2014/chartex" xmlns:cx1="http://schemas.microsoft.com/office/drawing/2015/9/8/chartex" xmlns:cx2="http://schemas.microsoft.com/office/drawing/2015/10/21/chartex" xmlns:cx3="http://schemas.microsoft.com/office/drawing/2016/5/9/chartex" xmlns:cx4="http://schemas.microsoft.com/office/drawing/2016/5/10/chartex" xmlns:cx5="http://schemas.microsoft.com/office/drawing/2016/5/11/chartex" xmlns:cx6="http://schemas.microsoft.com/office/drawing/2016/5/12/chartex" xmlns:cx7="http://schemas.microsoft.com/office/drawing/2016/5/13/chartex" xmlns:cx8="http://schemas.microsoft.com/office/drawing/2016/5/14/chartex" xmlns:mc="http://schemas.openxmlformats.org/markup-compatibility/2006" xmlns:aink="http://schemas.microsoft.com/office/drawing/2016/ink" xmlns:am3d="http://schemas.microsoft.com/office/drawing/2017/model3d" xmlns:o="urn:schemas-microsoft-com:office:office" xmlns:r="http://schemas.openxmlformats.org/officeDocument/2006/relationships" xmlns:m="http://schemas.openxmlformats.org/officeDocument/2006/math" xmlns:v="urn:schemas-microsoft-com:vml" xmlns:wp14="http://schemas.microsoft.com/office/word/2010/wordprocessingDrawing" xmlns:wp="http://schemas.openxmlformats.org/drawingml/2006/wordprocessingDrawing" xmlns:w10="urn:schemas-microsoft-com:office:word" xmlns:w="http://schemas.openxmlformats.org/wordprocessingml/2006/main" xmlns:w14="http://schemas.microsoft.com/office/word/2010/wordml" xmlns:w15="http://schemas.microsoft.com/office/word/2012/wordml" xmlns:w16cex="http://schemas.microsoft.com/office/word/2018/wordml/cex" xmlns:w16cid="http://schemas.microsoft.com/office/word/2016/wordml/cid" xmlns:w16="http://schemas.microsoft.com/office/word/2018/wordml" xmlns:w16se="http://schemas.microsoft.com/office/word/2015/wordml/symex" xmlns:wpg="http://schemas.microsoft.com/office/word/2010/wordprocessingGroup" xmlns:wpi="http://schemas.microsoft.com/office/word/2010/wordprocessingInk" xmlns:wne="http://schemas.microsoft.com/office/word/2006/wordml" xmlns:wps="http://schemas.microsoft.com/office/word/2010/wordprocessingShape" mc:Ignorable="w14 w15 w16se w16cid w16 w16cex wp14">
   <w:abstractNum w:abstractNumId="0" w15:restartNumberingAfterBreak="0">
     <w:nsid w:val="06371292"/>
     <w:multiLevelType w:val="hybridMultilevel"/>
@@ -1146,7 +1312,7 @@
 </file>
 
 <file path=word/styles.xml><?xml version="1.0" encoding="utf-8"?>
-<w:styles xmlns:mc="http://schemas.openxmlformats.org/markup-compatibility/2006" xmlns:r="http://schemas.openxmlformats.org/officeDocument/2006/relationships" xmlns:w="http://schemas.openxmlformats.org/wordprocessingml/2006/main" xmlns:w14="http://schemas.microsoft.com/office/word/2010/wordml" xmlns:w15="http://schemas.microsoft.com/office/word/2012/wordml" xmlns:w16cid="http://schemas.microsoft.com/office/word/2016/wordml/cid" xmlns:w16se="http://schemas.microsoft.com/office/word/2015/wordml/symex" mc:Ignorable="w14 w15 w16se w16cid">
+<w:styles xmlns:mc="http://schemas.openxmlformats.org/markup-compatibility/2006" xmlns:r="http://schemas.openxmlformats.org/officeDocument/2006/relationships" xmlns:w="http://schemas.openxmlformats.org/wordprocessingml/2006/main" xmlns:w14="http://schemas.microsoft.com/office/word/2010/wordml" xmlns:w15="http://schemas.microsoft.com/office/word/2012/wordml" xmlns:w16cex="http://schemas.microsoft.com/office/word/2018/wordml/cex" xmlns:w16cid="http://schemas.microsoft.com/office/word/2016/wordml/cid" xmlns:w16="http://schemas.microsoft.com/office/word/2018/wordml" xmlns:w16se="http://schemas.microsoft.com/office/word/2015/wordml/symex" mc:Ignorable="w14 w15 w16se w16cid w16 w16cex">
   <w:docDefaults>
     <w:rPrDefault>
       <w:rPr>

</xml_diff>

<commit_message>
Changes for Array and Object De-structuring
</commit_message>
<xml_diff>
--- a/react-essentials/Notes.docx
+++ b/react-essentials/Notes.docx
@@ -39,7 +39,6 @@
       <w:r>
         <w:t xml:space="preserve">Create app using </w:t>
       </w:r>
-      <w:proofErr w:type="spellStart"/>
       <w:r>
         <w:rPr>
           <w:b/>
@@ -47,39 +46,19 @@
           <w:i/>
           <w:iCs/>
         </w:rPr>
-        <w:t>npx</w:t>
-      </w:r>
-      <w:proofErr w:type="spellEnd"/>
-      <w:r>
-        <w:rPr>
-          <w:b/>
-          <w:bCs/>
-          <w:i/>
-          <w:iCs/>
-        </w:rPr>
-        <w:t xml:space="preserve"> create-react-app My-Test-App-Name</w:t>
-      </w:r>
-    </w:p>
-    <w:p>
-      <w:pPr>
-        <w:pStyle w:val="ListParagraph"/>
-        <w:numPr>
-          <w:ilvl w:val="0"/>
-          <w:numId w:val="1"/>
-        </w:numPr>
-      </w:pPr>
-      <w:r>
-        <w:t xml:space="preserve">react-scripts referenced in the </w:t>
-      </w:r>
-      <w:proofErr w:type="spellStart"/>
-      <w:proofErr w:type="gramStart"/>
-      <w:r>
-        <w:t>package.json</w:t>
-      </w:r>
-      <w:proofErr w:type="spellEnd"/>
-      <w:proofErr w:type="gramEnd"/>
-      <w:r>
-        <w:t xml:space="preserve"> is the one that is used for different important activities</w:t>
+        <w:t>npx create-react-app My-Test-App-Name</w:t>
+      </w:r>
+    </w:p>
+    <w:p>
+      <w:pPr>
+        <w:pStyle w:val="ListParagraph"/>
+        <w:numPr>
+          <w:ilvl w:val="0"/>
+          <w:numId w:val="1"/>
+        </w:numPr>
+      </w:pPr>
+      <w:r>
+        <w:t>react-scripts referenced in the package.json is the one that is used for different important activities</w:t>
       </w:r>
     </w:p>
     <w:p>
@@ -151,7 +130,6 @@
           <w:numId w:val="1"/>
         </w:numPr>
       </w:pPr>
-      <w:proofErr w:type="spellStart"/>
       <w:r>
         <w:rPr>
           <w:b/>
@@ -159,7 +137,6 @@
         </w:rPr>
         <w:t>src</w:t>
       </w:r>
-      <w:proofErr w:type="spellEnd"/>
       <w:r>
         <w:t xml:space="preserve"> folder is where were write our application code, and </w:t>
       </w:r>
@@ -185,54 +162,31 @@
           <w:numId w:val="1"/>
         </w:numPr>
       </w:pPr>
-      <w:proofErr w:type="spellStart"/>
-      <w:proofErr w:type="gramStart"/>
       <w:r>
         <w:rPr>
           <w:b/>
           <w:bCs/>
         </w:rPr>
-        <w:t>React.StrictMode</w:t>
-      </w:r>
-      <w:proofErr w:type="spellEnd"/>
+        <w:t xml:space="preserve">React.StrictMode </w:t>
+      </w:r>
+      <w:r>
+        <w:t xml:space="preserve"> throws warnings when our code is violating the best practices of react framework.</w:t>
+      </w:r>
+    </w:p>
+    <w:p>
+      <w:pPr>
+        <w:pStyle w:val="ListParagraph"/>
+        <w:numPr>
+          <w:ilvl w:val="0"/>
+          <w:numId w:val="1"/>
+        </w:numPr>
+      </w:pPr>
       <w:r>
         <w:rPr>
           <w:b/>
           <w:bCs/>
         </w:rPr>
-        <w:t xml:space="preserve"> </w:t>
-      </w:r>
-      <w:r>
-        <w:t xml:space="preserve"> throws</w:t>
-      </w:r>
-      <w:proofErr w:type="gramEnd"/>
-      <w:r>
-        <w:t xml:space="preserve"> warnings when our code is violating the best practices of react framework.</w:t>
-      </w:r>
-    </w:p>
-    <w:p>
-      <w:pPr>
-        <w:pStyle w:val="ListParagraph"/>
-        <w:numPr>
-          <w:ilvl w:val="0"/>
-          <w:numId w:val="1"/>
-        </w:numPr>
-      </w:pPr>
-      <w:proofErr w:type="spellStart"/>
-      <w:r>
-        <w:rPr>
-          <w:b/>
-          <w:bCs/>
-        </w:rPr>
-        <w:t>React.createElement</w:t>
-      </w:r>
-      <w:proofErr w:type="spellEnd"/>
-      <w:r>
-        <w:rPr>
-          <w:b/>
-          <w:bCs/>
-        </w:rPr>
-        <w:t xml:space="preserve"> – </w:t>
+        <w:t xml:space="preserve">React.createElement – </w:t>
       </w:r>
       <w:r>
         <w:t xml:space="preserve">first </w:t>
@@ -304,15 +258,7 @@
         <w:ind w:left="720"/>
       </w:pPr>
       <w:r>
-        <w:t xml:space="preserve">function </w:t>
-      </w:r>
-      <w:proofErr w:type="gramStart"/>
-      <w:r>
-        <w:t>Header(</w:t>
-      </w:r>
-      <w:proofErr w:type="gramEnd"/>
-      <w:r>
-        <w:t>){</w:t>
+        <w:t>function Header(){</w:t>
       </w:r>
     </w:p>
     <w:p>
@@ -322,12 +268,8 @@
       <w:r>
         <w:lastRenderedPageBreak/>
         <w:tab/>
-      </w:r>
-      <w:proofErr w:type="gramStart"/>
-      <w:r>
         <w:t>return(</w:t>
       </w:r>
-      <w:proofErr w:type="gramEnd"/>
     </w:p>
     <w:p>
       <w:pPr>
@@ -387,11 +329,9 @@
       <w:pPr>
         <w:ind w:left="1440"/>
       </w:pPr>
-      <w:proofErr w:type="gramStart"/>
       <w:r>
         <w:t>return(</w:t>
       </w:r>
-      <w:proofErr w:type="gramEnd"/>
     </w:p>
     <w:p>
       <w:pPr>
@@ -426,23 +366,7 @@
         </w:numPr>
       </w:pPr>
       <w:r>
-        <w:t xml:space="preserve">To set style property of a component we use JSX syntax with {} to pass in the objects like following, note first curly bracket is to start JSX object notation and brackets inside is </w:t>
-      </w:r>
-      <w:proofErr w:type="spellStart"/>
-      <w:r>
-        <w:t>Javascript</w:t>
-      </w:r>
-      <w:proofErr w:type="spellEnd"/>
-      <w:r>
-        <w:t xml:space="preserve"> object notation for passing in style object. Here we are not using </w:t>
-      </w:r>
-      <w:proofErr w:type="spellStart"/>
-      <w:r>
-        <w:t>css</w:t>
-      </w:r>
-      <w:proofErr w:type="spellEnd"/>
-      <w:r>
-        <w:t xml:space="preserve"> text-align, instead we use camel case because if use text-align this will break JSX</w:t>
+        <w:t>To set style property of a component we use JSX syntax with {} to pass in the objects like following, note first curly bracket is to start JSX object notation and brackets inside is Javascript object notation for passing in style object. Here we are not using css text-align, instead we use camel case because if use text-align this will break JSX</w:t>
       </w:r>
     </w:p>
     <w:p>
@@ -450,23 +374,7 @@
         <w:ind w:left="1440"/>
       </w:pPr>
       <w:r>
-        <w:t>&lt;ul style</w:t>
-      </w:r>
-      <w:proofErr w:type="gramStart"/>
-      <w:r>
-        <w:t>={</w:t>
-      </w:r>
-      <w:proofErr w:type="gramEnd"/>
-      <w:r>
-        <w:t>{</w:t>
-      </w:r>
-      <w:proofErr w:type="spellStart"/>
-      <w:r>
-        <w:t>textAlign</w:t>
-      </w:r>
-      <w:proofErr w:type="spellEnd"/>
-      <w:r>
-        <w:t>: “left”}}&gt; &lt;/ul&gt;</w:t>
+        <w:t>&lt;ul style={{textAlign: “left”}}&gt; &lt;/ul&gt;</w:t>
       </w:r>
     </w:p>
     <w:p>
@@ -589,72 +497,19 @@
         </w:numPr>
       </w:pPr>
       <w:r>
-        <w:t xml:space="preserve">We can use images in our components like we do text. First you have </w:t>
-      </w:r>
-      <w:proofErr w:type="gramStart"/>
-      <w:r>
-        <w:t>import</w:t>
-      </w:r>
-      <w:proofErr w:type="gramEnd"/>
-      <w:r>
-        <w:t xml:space="preserve"> the images from your </w:t>
-      </w:r>
-      <w:proofErr w:type="spellStart"/>
-      <w:r>
-        <w:t>src</w:t>
-      </w:r>
-      <w:proofErr w:type="spellEnd"/>
-      <w:r>
-        <w:t xml:space="preserve"> folder like import </w:t>
-      </w:r>
-      <w:proofErr w:type="spellStart"/>
-      <w:r>
-        <w:t>imageName</w:t>
-      </w:r>
-      <w:proofErr w:type="spellEnd"/>
-      <w:r>
-        <w:t xml:space="preserve"> from ‘./imageFileName.jpg’. Note </w:t>
-      </w:r>
-      <w:proofErr w:type="spellStart"/>
-      <w:r>
-        <w:t>imageName</w:t>
-      </w:r>
-      <w:proofErr w:type="spellEnd"/>
-      <w:r>
-        <w:t xml:space="preserve"> is something that you can use inside curly brackets inside your JSX syntax</w:t>
-      </w:r>
-    </w:p>
-    <w:p>
-      <w:pPr>
-        <w:pStyle w:val="ListParagraph"/>
-        <w:numPr>
-          <w:ilvl w:val="0"/>
-          <w:numId w:val="1"/>
-        </w:numPr>
-      </w:pPr>
-      <w:proofErr w:type="spellStart"/>
-      <w:r>
-        <w:t>React.Fragment</w:t>
-      </w:r>
-      <w:proofErr w:type="spellEnd"/>
-      <w:r>
-        <w:t xml:space="preserve">. When we have to render or return more than one </w:t>
-      </w:r>
-      <w:proofErr w:type="gramStart"/>
-      <w:r>
-        <w:t>elements</w:t>
-      </w:r>
-      <w:proofErr w:type="gramEnd"/>
-      <w:r>
-        <w:t xml:space="preserve"> from a React component, like for example inside </w:t>
-      </w:r>
-      <w:proofErr w:type="spellStart"/>
-      <w:r>
-        <w:t>ReactDOM.render</w:t>
-      </w:r>
-      <w:proofErr w:type="spellEnd"/>
-      <w:r>
-        <w:t xml:space="preserve"> method, usually we have an App object and then we have the target html element like this:</w:t>
+        <w:t>We can use images in our components like we do text. First you have import the images from your src folder like import imageName from ‘./imageFileName.jpg’. Note imageName is something that you can use inside curly brackets inside your JSX syntax</w:t>
+      </w:r>
+    </w:p>
+    <w:p>
+      <w:pPr>
+        <w:pStyle w:val="ListParagraph"/>
+        <w:numPr>
+          <w:ilvl w:val="0"/>
+          <w:numId w:val="1"/>
+        </w:numPr>
+      </w:pPr>
+      <w:r>
+        <w:t>React.Fragment. When we have to render or return more than one elements from a React component, like for example inside ReactDOM.render method, usually we have an App object and then we have the target html element like this:</w:t>
       </w:r>
     </w:p>
     <w:p>
@@ -715,24 +570,11 @@
         </w:numPr>
       </w:pPr>
       <w:r>
-        <w:t xml:space="preserve">What if we want to add another </w:t>
-      </w:r>
-      <w:proofErr w:type="spellStart"/>
-      <w:r>
-        <w:t>AppTwo</w:t>
-      </w:r>
-      <w:proofErr w:type="spellEnd"/>
-      <w:r>
-        <w:t xml:space="preserve"> here…we get error: Adjacent JSX elements must be wrapped in an enclosing tag</w:t>
-      </w:r>
-      <w:r>
-        <w:t xml:space="preserve">. Did you want a JSX </w:t>
-      </w:r>
-      <w:proofErr w:type="gramStart"/>
-      <w:r>
-        <w:t>Fragment</w:t>
-      </w:r>
-      <w:proofErr w:type="gramEnd"/>
+        <w:t>What if we want to add another AppTwo here…we get error: Adjacent JSX elements must be wrapped in an enclosing tag</w:t>
+      </w:r>
+      <w:r>
+        <w:t>. Did you want a JSX Fragment</w:t>
+      </w:r>
     </w:p>
     <w:p>
       <w:pPr>
@@ -793,13 +635,8 @@
         </w:numPr>
       </w:pPr>
       <w:r>
-        <w:t xml:space="preserve">We can fix this error using </w:t>
-      </w:r>
-      <w:proofErr w:type="spellStart"/>
-      <w:r>
-        <w:t>React.Fragment</w:t>
-      </w:r>
-      <w:proofErr w:type="spellEnd"/>
+        <w:t>We can fix this error using React.Fragment</w:t>
+      </w:r>
     </w:p>
     <w:p>
       <w:pPr>
@@ -920,52 +757,21 @@
         </w:numPr>
       </w:pPr>
       <w:r>
-        <w:t>Conditional Formatting: To use conditional formatting, we can use Fragment syntax &lt;&gt; {</w:t>
-      </w:r>
-      <w:proofErr w:type="spellStart"/>
-      <w:proofErr w:type="gramStart"/>
-      <w:r>
-        <w:t>props.authorized</w:t>
-      </w:r>
-      <w:proofErr w:type="spellEnd"/>
-      <w:proofErr w:type="gramEnd"/>
-      <w:r>
-        <w:t xml:space="preserve"> ? &lt;</w:t>
-      </w:r>
-      <w:proofErr w:type="spellStart"/>
-      <w:r>
-        <w:t>AuthorizedHeader</w:t>
-      </w:r>
-      <w:proofErr w:type="spellEnd"/>
-      <w:r>
-        <w:t xml:space="preserve"> /</w:t>
-      </w:r>
-      <w:proofErr w:type="gramStart"/>
-      <w:r>
-        <w:t>&gt; :</w:t>
-      </w:r>
-      <w:proofErr w:type="gramEnd"/>
-      <w:r>
-        <w:t xml:space="preserve"> &lt;</w:t>
-      </w:r>
-      <w:proofErr w:type="spellStart"/>
-      <w:r>
-        <w:t>DefaultHeader</w:t>
-      </w:r>
-      <w:proofErr w:type="spellEnd"/>
-      <w:r>
-        <w:t xml:space="preserve"> /&gt; } &lt;/&gt; like for example: </w:t>
-      </w:r>
-    </w:p>
-    <w:p>
-      <w:pPr>
-        <w:pStyle w:val="ListParagraph"/>
-        <w:numPr>
-          <w:ilvl w:val="0"/>
-          <w:numId w:val="1"/>
-        </w:numPr>
-      </w:pPr>
-      <w:r>
+        <w:t xml:space="preserve">Conditional Formatting: To use conditional formatting, we can use Fragment syntax &lt;&gt; {props.authorized ? &lt;AuthorizedHeader /&gt; : &lt;DefaultHeader /&gt; } &lt;/&gt; like for example: </w:t>
+      </w:r>
+    </w:p>
+    <w:p>
+      <w:pPr>
+        <w:pStyle w:val="ListParagraph"/>
+        <w:numPr>
+          <w:ilvl w:val="0"/>
+          <w:numId w:val="1"/>
+        </w:numPr>
+      </w:pPr>
+      <w:r>
+        <w:rPr>
+          <w:noProof/>
+        </w:rPr>
         <w:lastRenderedPageBreak/>
         <w:drawing>
           <wp:inline distT="0" distB="0" distL="0" distR="0" wp14:anchorId="463CBF0D" wp14:editId="237A29F2">
@@ -1016,6 +822,9 @@
         <w:t xml:space="preserve">And </w:t>
       </w:r>
       <w:r>
+        <w:rPr>
+          <w:noProof/>
+        </w:rPr>
         <w:drawing>
           <wp:inline distT="0" distB="0" distL="0" distR="0" wp14:anchorId="4A3E0110" wp14:editId="0CE53032">
             <wp:extent cx="5943600" cy="1319530"/>
@@ -1061,6 +870,123 @@
           <w:numId w:val="1"/>
         </w:numPr>
       </w:pPr>
+      <w:r>
+        <w:t xml:space="preserve">    </w:t>
+      </w:r>
+      <w:r>
+        <w:t>We can de-structure</w:t>
+      </w:r>
+      <w:r>
+        <w:t xml:space="preserve"> an array using e.g. const [firstArrayItem, secondArrayItem, andThirdArrayItem] = objArrayOfItems:</w:t>
+      </w:r>
+    </w:p>
+    <w:p>
+      <w:pPr>
+        <w:pStyle w:val="ListParagraph"/>
+        <w:numPr>
+          <w:ilvl w:val="0"/>
+          <w:numId w:val="1"/>
+        </w:numPr>
+      </w:pPr>
+      <w:r>
+        <w:drawing>
+          <wp:inline distT="0" distB="0" distL="0" distR="0" wp14:anchorId="1D3B8917" wp14:editId="79063019">
+            <wp:extent cx="5943600" cy="1385570"/>
+            <wp:effectExtent l="0" t="0" r="0" b="5080"/>
+            <wp:docPr id="11" name="Picture 11"/>
+            <wp:cNvGraphicFramePr>
+              <a:graphicFrameLocks xmlns:a="http://schemas.openxmlformats.org/drawingml/2006/main" noChangeAspect="1"/>
+            </wp:cNvGraphicFramePr>
+            <a:graphic xmlns:a="http://schemas.openxmlformats.org/drawingml/2006/main">
+              <a:graphicData uri="http://schemas.openxmlformats.org/drawingml/2006/picture">
+                <pic:pic xmlns:pic="http://schemas.openxmlformats.org/drawingml/2006/picture">
+                  <pic:nvPicPr>
+                    <pic:cNvPr id="1" name=""/>
+                    <pic:cNvPicPr/>
+                  </pic:nvPicPr>
+                  <pic:blipFill>
+                    <a:blip r:embed="rId16"/>
+                    <a:stretch>
+                      <a:fillRect/>
+                    </a:stretch>
+                  </pic:blipFill>
+                  <pic:spPr>
+                    <a:xfrm>
+                      <a:off x="0" y="0"/>
+                      <a:ext cx="5943600" cy="1385570"/>
+                    </a:xfrm>
+                    <a:prstGeom prst="rect">
+                      <a:avLst/>
+                    </a:prstGeom>
+                  </pic:spPr>
+                </pic:pic>
+              </a:graphicData>
+            </a:graphic>
+          </wp:inline>
+        </w:drawing>
+      </w:r>
+    </w:p>
+    <w:p>
+      <w:pPr>
+        <w:pStyle w:val="ListParagraph"/>
+        <w:numPr>
+          <w:ilvl w:val="0"/>
+          <w:numId w:val="1"/>
+        </w:numPr>
+      </w:pPr>
+      <w:r>
+        <w:t>Similarly we can de-structure the objects as well.</w:t>
+      </w:r>
+      <w:r>
+        <w:t xml:space="preserve"> But note for Object de-structuring, we do not use the Square brackets that we use for Array de-structuring. we use {}, which are curly brackets</w:t>
+      </w:r>
+    </w:p>
+    <w:p>
+      <w:pPr>
+        <w:pStyle w:val="ListParagraph"/>
+        <w:numPr>
+          <w:ilvl w:val="0"/>
+          <w:numId w:val="1"/>
+        </w:numPr>
+      </w:pPr>
+      <w:r>
+        <w:lastRenderedPageBreak/>
+        <w:drawing>
+          <wp:inline distT="0" distB="0" distL="0" distR="0" wp14:anchorId="66C08129" wp14:editId="0228009A">
+            <wp:extent cx="4629796" cy="3600953"/>
+            <wp:effectExtent l="0" t="0" r="0" b="0"/>
+            <wp:docPr id="12" name="Picture 12"/>
+            <wp:cNvGraphicFramePr>
+              <a:graphicFrameLocks xmlns:a="http://schemas.openxmlformats.org/drawingml/2006/main" noChangeAspect="1"/>
+            </wp:cNvGraphicFramePr>
+            <a:graphic xmlns:a="http://schemas.openxmlformats.org/drawingml/2006/main">
+              <a:graphicData uri="http://schemas.openxmlformats.org/drawingml/2006/picture">
+                <pic:pic xmlns:pic="http://schemas.openxmlformats.org/drawingml/2006/picture">
+                  <pic:nvPicPr>
+                    <pic:cNvPr id="1" name=""/>
+                    <pic:cNvPicPr/>
+                  </pic:nvPicPr>
+                  <pic:blipFill>
+                    <a:blip r:embed="rId17"/>
+                    <a:stretch>
+                      <a:fillRect/>
+                    </a:stretch>
+                  </pic:blipFill>
+                  <pic:spPr>
+                    <a:xfrm>
+                      <a:off x="0" y="0"/>
+                      <a:ext cx="4629796" cy="3600953"/>
+                    </a:xfrm>
+                    <a:prstGeom prst="rect">
+                      <a:avLst/>
+                    </a:prstGeom>
+                  </pic:spPr>
+                </pic:pic>
+              </a:graphicData>
+            </a:graphic>
+          </wp:inline>
+        </w:drawing>
+      </w:r>
       <w:bookmarkStart w:id="0" w:name="_GoBack"/>
       <w:bookmarkEnd w:id="0"/>
     </w:p>

</xml_diff>

<commit_message>
Code changes for useState hook learning
</commit_message>
<xml_diff>
--- a/react-essentials/Notes.docx
+++ b/react-essentials/Notes.docx
@@ -39,6 +39,7 @@
       <w:r>
         <w:t xml:space="preserve">Create app using </w:t>
       </w:r>
+      <w:proofErr w:type="spellStart"/>
       <w:r>
         <w:rPr>
           <w:b/>
@@ -46,7 +47,17 @@
           <w:i/>
           <w:iCs/>
         </w:rPr>
-        <w:t>npx create-react-app My-Test-App-Name</w:t>
+        <w:t>npx</w:t>
+      </w:r>
+      <w:proofErr w:type="spellEnd"/>
+      <w:r>
+        <w:rPr>
+          <w:b/>
+          <w:bCs/>
+          <w:i/>
+          <w:iCs/>
+        </w:rPr>
+        <w:t xml:space="preserve"> create-react-app My-Test-App-Name</w:t>
       </w:r>
     </w:p>
     <w:p>
@@ -58,7 +69,17 @@
         </w:numPr>
       </w:pPr>
       <w:r>
-        <w:t>react-scripts referenced in the package.json is the one that is used for different important activities</w:t>
+        <w:t xml:space="preserve">react-scripts referenced in the </w:t>
+      </w:r>
+      <w:proofErr w:type="spellStart"/>
+      <w:proofErr w:type="gramStart"/>
+      <w:r>
+        <w:t>package.json</w:t>
+      </w:r>
+      <w:proofErr w:type="spellEnd"/>
+      <w:proofErr w:type="gramEnd"/>
+      <w:r>
+        <w:t xml:space="preserve"> is the one that is used for different important activities</w:t>
       </w:r>
     </w:p>
     <w:p>
@@ -130,6 +151,7 @@
           <w:numId w:val="1"/>
         </w:numPr>
       </w:pPr>
+      <w:proofErr w:type="spellStart"/>
       <w:r>
         <w:rPr>
           <w:b/>
@@ -137,6 +159,7 @@
         </w:rPr>
         <w:t>src</w:t>
       </w:r>
+      <w:proofErr w:type="spellEnd"/>
       <w:r>
         <w:t xml:space="preserve"> folder is where were write our application code, and </w:t>
       </w:r>
@@ -162,31 +185,54 @@
           <w:numId w:val="1"/>
         </w:numPr>
       </w:pPr>
+      <w:proofErr w:type="spellStart"/>
+      <w:proofErr w:type="gramStart"/>
       <w:r>
         <w:rPr>
           <w:b/>
           <w:bCs/>
         </w:rPr>
-        <w:t xml:space="preserve">React.StrictMode </w:t>
-      </w:r>
-      <w:r>
-        <w:t xml:space="preserve"> throws warnings when our code is violating the best practices of react framework.</w:t>
-      </w:r>
-    </w:p>
-    <w:p>
-      <w:pPr>
-        <w:pStyle w:val="ListParagraph"/>
-        <w:numPr>
-          <w:ilvl w:val="0"/>
-          <w:numId w:val="1"/>
-        </w:numPr>
-      </w:pPr>
+        <w:t>React.StrictMode</w:t>
+      </w:r>
+      <w:proofErr w:type="spellEnd"/>
       <w:r>
         <w:rPr>
           <w:b/>
           <w:bCs/>
         </w:rPr>
-        <w:t xml:space="preserve">React.createElement – </w:t>
+        <w:t xml:space="preserve"> </w:t>
+      </w:r>
+      <w:r>
+        <w:t xml:space="preserve"> throws</w:t>
+      </w:r>
+      <w:proofErr w:type="gramEnd"/>
+      <w:r>
+        <w:t xml:space="preserve"> warnings when our code is violating the best practices of react framework.</w:t>
+      </w:r>
+    </w:p>
+    <w:p>
+      <w:pPr>
+        <w:pStyle w:val="ListParagraph"/>
+        <w:numPr>
+          <w:ilvl w:val="0"/>
+          <w:numId w:val="1"/>
+        </w:numPr>
+      </w:pPr>
+      <w:proofErr w:type="spellStart"/>
+      <w:r>
+        <w:rPr>
+          <w:b/>
+          <w:bCs/>
+        </w:rPr>
+        <w:t>React.createElement</w:t>
+      </w:r>
+      <w:proofErr w:type="spellEnd"/>
+      <w:r>
+        <w:rPr>
+          <w:b/>
+          <w:bCs/>
+        </w:rPr>
+        <w:t xml:space="preserve"> – </w:t>
       </w:r>
       <w:r>
         <w:t xml:space="preserve">first </w:t>
@@ -258,7 +304,15 @@
         <w:ind w:left="720"/>
       </w:pPr>
       <w:r>
-        <w:t>function Header(){</w:t>
+        <w:t xml:space="preserve">function </w:t>
+      </w:r>
+      <w:proofErr w:type="gramStart"/>
+      <w:r>
+        <w:t>Header(</w:t>
+      </w:r>
+      <w:proofErr w:type="gramEnd"/>
+      <w:r>
+        <w:t>){</w:t>
       </w:r>
     </w:p>
     <w:p>
@@ -268,8 +322,12 @@
       <w:r>
         <w:lastRenderedPageBreak/>
         <w:tab/>
+      </w:r>
+      <w:proofErr w:type="gramStart"/>
+      <w:r>
         <w:t>return(</w:t>
       </w:r>
+      <w:proofErr w:type="gramEnd"/>
     </w:p>
     <w:p>
       <w:pPr>
@@ -329,9 +387,11 @@
       <w:pPr>
         <w:ind w:left="1440"/>
       </w:pPr>
+      <w:proofErr w:type="gramStart"/>
       <w:r>
         <w:t>return(</w:t>
       </w:r>
+      <w:proofErr w:type="gramEnd"/>
     </w:p>
     <w:p>
       <w:pPr>
@@ -366,7 +426,23 @@
         </w:numPr>
       </w:pPr>
       <w:r>
-        <w:t>To set style property of a component we use JSX syntax with {} to pass in the objects like following, note first curly bracket is to start JSX object notation and brackets inside is Javascript object notation for passing in style object. Here we are not using css text-align, instead we use camel case because if use text-align this will break JSX</w:t>
+        <w:t xml:space="preserve">To set style property of a component we use JSX syntax with {} to pass in the objects like following, note first curly bracket is to start JSX object notation and brackets inside is </w:t>
+      </w:r>
+      <w:proofErr w:type="spellStart"/>
+      <w:r>
+        <w:t>Javascript</w:t>
+      </w:r>
+      <w:proofErr w:type="spellEnd"/>
+      <w:r>
+        <w:t xml:space="preserve"> object notation for passing in style object. Here we are not using </w:t>
+      </w:r>
+      <w:proofErr w:type="spellStart"/>
+      <w:r>
+        <w:t>css</w:t>
+      </w:r>
+      <w:proofErr w:type="spellEnd"/>
+      <w:r>
+        <w:t xml:space="preserve"> text-align, instead we use camel case because if use text-align this will break JSX</w:t>
       </w:r>
     </w:p>
     <w:p>
@@ -374,7 +450,23 @@
         <w:ind w:left="1440"/>
       </w:pPr>
       <w:r>
-        <w:t>&lt;ul style={{textAlign: “left”}}&gt; &lt;/ul&gt;</w:t>
+        <w:t>&lt;ul style</w:t>
+      </w:r>
+      <w:proofErr w:type="gramStart"/>
+      <w:r>
+        <w:t>={</w:t>
+      </w:r>
+      <w:proofErr w:type="gramEnd"/>
+      <w:r>
+        <w:t>{</w:t>
+      </w:r>
+      <w:proofErr w:type="spellStart"/>
+      <w:r>
+        <w:t>textAlign</w:t>
+      </w:r>
+      <w:proofErr w:type="spellEnd"/>
+      <w:r>
+        <w:t>: “left”}}&gt; &lt;/ul&gt;</w:t>
       </w:r>
     </w:p>
     <w:p>
@@ -497,7 +589,39 @@
         </w:numPr>
       </w:pPr>
       <w:r>
-        <w:t>We can use images in our components like we do text. First you have import the images from your src folder like import imageName from ‘./imageFileName.jpg’. Note imageName is something that you can use inside curly brackets inside your JSX syntax</w:t>
+        <w:t xml:space="preserve">We can use images in our components like we do text. First you have </w:t>
+      </w:r>
+      <w:proofErr w:type="gramStart"/>
+      <w:r>
+        <w:t>import</w:t>
+      </w:r>
+      <w:proofErr w:type="gramEnd"/>
+      <w:r>
+        <w:t xml:space="preserve"> the images from your </w:t>
+      </w:r>
+      <w:proofErr w:type="spellStart"/>
+      <w:r>
+        <w:t>src</w:t>
+      </w:r>
+      <w:proofErr w:type="spellEnd"/>
+      <w:r>
+        <w:t xml:space="preserve"> folder like import </w:t>
+      </w:r>
+      <w:proofErr w:type="spellStart"/>
+      <w:r>
+        <w:t>imageName</w:t>
+      </w:r>
+      <w:proofErr w:type="spellEnd"/>
+      <w:r>
+        <w:t xml:space="preserve"> from ‘./imageFileName.jpg’. Note </w:t>
+      </w:r>
+      <w:proofErr w:type="spellStart"/>
+      <w:r>
+        <w:t>imageName</w:t>
+      </w:r>
+      <w:proofErr w:type="spellEnd"/>
+      <w:r>
+        <w:t xml:space="preserve"> is something that you can use inside curly brackets inside your JSX syntax</w:t>
       </w:r>
     </w:p>
     <w:p>
@@ -508,8 +632,29 @@
           <w:numId w:val="1"/>
         </w:numPr>
       </w:pPr>
-      <w:r>
-        <w:t>React.Fragment. When we have to render or return more than one elements from a React component, like for example inside ReactDOM.render method, usually we have an App object and then we have the target html element like this:</w:t>
+      <w:proofErr w:type="spellStart"/>
+      <w:r>
+        <w:t>React.Fragment</w:t>
+      </w:r>
+      <w:proofErr w:type="spellEnd"/>
+      <w:r>
+        <w:t xml:space="preserve">. When we have to render or return more than one </w:t>
+      </w:r>
+      <w:proofErr w:type="gramStart"/>
+      <w:r>
+        <w:t>elements</w:t>
+      </w:r>
+      <w:proofErr w:type="gramEnd"/>
+      <w:r>
+        <w:t xml:space="preserve"> from a React component, like for example inside </w:t>
+      </w:r>
+      <w:proofErr w:type="spellStart"/>
+      <w:r>
+        <w:t>ReactDOM.render</w:t>
+      </w:r>
+      <w:proofErr w:type="spellEnd"/>
+      <w:r>
+        <w:t xml:space="preserve"> method, usually we have an App object and then we have the target html element like this:</w:t>
       </w:r>
     </w:p>
     <w:p>
@@ -570,11 +715,24 @@
         </w:numPr>
       </w:pPr>
       <w:r>
-        <w:t>What if we want to add another AppTwo here…we get error: Adjacent JSX elements must be wrapped in an enclosing tag</w:t>
-      </w:r>
-      <w:r>
-        <w:t>. Did you want a JSX Fragment</w:t>
-      </w:r>
+        <w:t xml:space="preserve">What if we want to add another </w:t>
+      </w:r>
+      <w:proofErr w:type="spellStart"/>
+      <w:r>
+        <w:t>AppTwo</w:t>
+      </w:r>
+      <w:proofErr w:type="spellEnd"/>
+      <w:r>
+        <w:t xml:space="preserve"> here…we get error: Adjacent JSX elements must be wrapped in an enclosing tag</w:t>
+      </w:r>
+      <w:r>
+        <w:t xml:space="preserve">. Did you want a JSX </w:t>
+      </w:r>
+      <w:proofErr w:type="gramStart"/>
+      <w:r>
+        <w:t>Fragment</w:t>
+      </w:r>
+      <w:proofErr w:type="gramEnd"/>
     </w:p>
     <w:p>
       <w:pPr>
@@ -635,8 +793,13 @@
         </w:numPr>
       </w:pPr>
       <w:r>
-        <w:t>We can fix this error using React.Fragment</w:t>
-      </w:r>
+        <w:t xml:space="preserve">We can fix this error using </w:t>
+      </w:r>
+      <w:proofErr w:type="spellStart"/>
+      <w:r>
+        <w:t>React.Fragment</w:t>
+      </w:r>
+      <w:proofErr w:type="spellEnd"/>
     </w:p>
     <w:p>
       <w:pPr>
@@ -757,7 +920,41 @@
         </w:numPr>
       </w:pPr>
       <w:r>
-        <w:t xml:space="preserve">Conditional Formatting: To use conditional formatting, we can use Fragment syntax &lt;&gt; {props.authorized ? &lt;AuthorizedHeader /&gt; : &lt;DefaultHeader /&gt; } &lt;/&gt; like for example: </w:t>
+        <w:t>Conditional Formatting: To use conditional formatting, we can use Fragment syntax &lt;&gt; {</w:t>
+      </w:r>
+      <w:proofErr w:type="spellStart"/>
+      <w:proofErr w:type="gramStart"/>
+      <w:r>
+        <w:t>props.authorized</w:t>
+      </w:r>
+      <w:proofErr w:type="spellEnd"/>
+      <w:proofErr w:type="gramEnd"/>
+      <w:r>
+        <w:t xml:space="preserve"> ? &lt;</w:t>
+      </w:r>
+      <w:proofErr w:type="spellStart"/>
+      <w:r>
+        <w:t>AuthorizedHeader</w:t>
+      </w:r>
+      <w:proofErr w:type="spellEnd"/>
+      <w:r>
+        <w:t xml:space="preserve"> /</w:t>
+      </w:r>
+      <w:proofErr w:type="gramStart"/>
+      <w:r>
+        <w:t>&gt; :</w:t>
+      </w:r>
+      <w:proofErr w:type="gramEnd"/>
+      <w:r>
+        <w:t xml:space="preserve"> &lt;</w:t>
+      </w:r>
+      <w:proofErr w:type="spellStart"/>
+      <w:r>
+        <w:t>DefaultHeader</w:t>
+      </w:r>
+      <w:proofErr w:type="spellEnd"/>
+      <w:r>
+        <w:t xml:space="preserve"> /&gt; } &lt;/&gt; like for example: </w:t>
       </w:r>
     </w:p>
     <w:p>
@@ -877,7 +1074,39 @@
         <w:t>We can de-structure</w:t>
       </w:r>
       <w:r>
-        <w:t xml:space="preserve"> an array using e.g. const [firstArrayItem, secondArrayItem, andThirdArrayItem] = objArrayOfItems:</w:t>
+        <w:t xml:space="preserve"> an array using e.g. const [</w:t>
+      </w:r>
+      <w:proofErr w:type="spellStart"/>
+      <w:r>
+        <w:t>firstArrayItem</w:t>
+      </w:r>
+      <w:proofErr w:type="spellEnd"/>
+      <w:r>
+        <w:t xml:space="preserve">, </w:t>
+      </w:r>
+      <w:proofErr w:type="spellStart"/>
+      <w:r>
+        <w:t>secondArrayItem</w:t>
+      </w:r>
+      <w:proofErr w:type="spellEnd"/>
+      <w:r>
+        <w:t xml:space="preserve">, </w:t>
+      </w:r>
+      <w:proofErr w:type="spellStart"/>
+      <w:r>
+        <w:t>andThirdArrayItem</w:t>
+      </w:r>
+      <w:proofErr w:type="spellEnd"/>
+      <w:r>
+        <w:t xml:space="preserve">] = </w:t>
+      </w:r>
+      <w:proofErr w:type="spellStart"/>
+      <w:r>
+        <w:t>objArrayOfItems</w:t>
+      </w:r>
+      <w:proofErr w:type="spellEnd"/>
+      <w:r>
+        <w:t>:</w:t>
       </w:r>
     </w:p>
     <w:p>
@@ -934,8 +1163,13 @@
           <w:numId w:val="1"/>
         </w:numPr>
       </w:pPr>
-      <w:r>
-        <w:t>Similarly we can de-structure the objects as well.</w:t>
+      <w:proofErr w:type="gramStart"/>
+      <w:r>
+        <w:t>Similarly</w:t>
+      </w:r>
+      <w:proofErr w:type="gramEnd"/>
+      <w:r>
+        <w:t xml:space="preserve"> we can de-structure the objects as well.</w:t>
       </w:r>
       <w:r>
         <w:t xml:space="preserve"> But note for Object de-structuring, we do not use the Square brackets that we use for Array de-structuring. we use {}, which are curly brackets</w:t>
@@ -987,6 +1221,241 @@
           </wp:inline>
         </w:drawing>
       </w:r>
+    </w:p>
+    <w:p>
+      <w:pPr>
+        <w:pStyle w:val="ListParagraph"/>
+        <w:numPr>
+          <w:ilvl w:val="0"/>
+          <w:numId w:val="1"/>
+        </w:numPr>
+      </w:pPr>
+      <w:proofErr w:type="spellStart"/>
+      <w:r>
+        <w:rPr>
+          <w:b/>
+          <w:bCs/>
+        </w:rPr>
+        <w:t>useState</w:t>
+      </w:r>
+      <w:proofErr w:type="spellEnd"/>
+      <w:r>
+        <w:t xml:space="preserve"> hook: for </w:t>
+      </w:r>
+      <w:proofErr w:type="spellStart"/>
+      <w:r>
+        <w:t>useState</w:t>
+      </w:r>
+      <w:proofErr w:type="spellEnd"/>
+      <w:r>
+        <w:t xml:space="preserve"> hook use</w:t>
+      </w:r>
+    </w:p>
+    <w:p>
+      <w:pPr>
+        <w:pStyle w:val="ListParagraph"/>
+        <w:numPr>
+          <w:ilvl w:val="1"/>
+          <w:numId w:val="1"/>
+        </w:numPr>
+      </w:pPr>
+      <w:r>
+        <w:t xml:space="preserve">we import it from react using </w:t>
+      </w:r>
+      <w:r>
+        <w:rPr>
+          <w:b/>
+          <w:bCs/>
+          <w:i/>
+          <w:iCs/>
+        </w:rPr>
+        <w:t xml:space="preserve">import </w:t>
+      </w:r>
+      <w:proofErr w:type="gramStart"/>
+      <w:r>
+        <w:rPr>
+          <w:b/>
+          <w:bCs/>
+          <w:i/>
+          <w:iCs/>
+        </w:rPr>
+        <w:t xml:space="preserve">{ </w:t>
+      </w:r>
+      <w:proofErr w:type="spellStart"/>
+      <w:r>
+        <w:rPr>
+          <w:b/>
+          <w:bCs/>
+          <w:i/>
+          <w:iCs/>
+        </w:rPr>
+        <w:t>useState</w:t>
+      </w:r>
+      <w:proofErr w:type="spellEnd"/>
+      <w:proofErr w:type="gramEnd"/>
+      <w:r>
+        <w:rPr>
+          <w:b/>
+          <w:bCs/>
+          <w:i/>
+          <w:iCs/>
+        </w:rPr>
+        <w:t xml:space="preserve"> } from  react</w:t>
+      </w:r>
+    </w:p>
+    <w:p>
+      <w:pPr>
+        <w:pStyle w:val="ListParagraph"/>
+        <w:numPr>
+          <w:ilvl w:val="1"/>
+          <w:numId w:val="1"/>
+        </w:numPr>
+      </w:pPr>
+      <w:r>
+        <w:t xml:space="preserve">then the </w:t>
+      </w:r>
+      <w:proofErr w:type="spellStart"/>
+      <w:r>
+        <w:t>useState</w:t>
+      </w:r>
+      <w:proofErr w:type="spellEnd"/>
+      <w:r>
+        <w:t xml:space="preserve"> is an array that we de-construct using array de-construction </w:t>
+      </w:r>
+      <w:proofErr w:type="gramStart"/>
+      <w:r>
+        <w:t>mechanism..</w:t>
+      </w:r>
+      <w:proofErr w:type="gramEnd"/>
+      <w:r>
+        <w:t xml:space="preserve"> inside our component like </w:t>
+      </w:r>
+      <w:r>
+        <w:rPr>
+          <w:b/>
+          <w:bCs/>
+        </w:rPr>
+        <w:t xml:space="preserve">let [emotion, </w:t>
+      </w:r>
+      <w:proofErr w:type="spellStart"/>
+      <w:r>
+        <w:rPr>
+          <w:b/>
+          <w:bCs/>
+        </w:rPr>
+        <w:t>setEmotion</w:t>
+      </w:r>
+      <w:proofErr w:type="spellEnd"/>
+      <w:r>
+        <w:rPr>
+          <w:b/>
+          <w:bCs/>
+        </w:rPr>
+        <w:t xml:space="preserve">] = </w:t>
+      </w:r>
+      <w:proofErr w:type="spellStart"/>
+      <w:r>
+        <w:rPr>
+          <w:b/>
+          <w:bCs/>
+        </w:rPr>
+        <w:t>useState</w:t>
+      </w:r>
+      <w:proofErr w:type="spellEnd"/>
+      <w:r>
+        <w:rPr>
+          <w:b/>
+          <w:bCs/>
+        </w:rPr>
+        <w:t>(“happy”);</w:t>
+      </w:r>
+    </w:p>
+    <w:p>
+      <w:pPr>
+        <w:pStyle w:val="ListParagraph"/>
+        <w:numPr>
+          <w:ilvl w:val="1"/>
+          <w:numId w:val="1"/>
+        </w:numPr>
+      </w:pPr>
+      <w:r>
+        <w:t>Note the type of state object could be anything other than string as well</w:t>
+      </w:r>
+    </w:p>
+    <w:p>
+      <w:pPr>
+        <w:pStyle w:val="ListParagraph"/>
+        <w:numPr>
+          <w:ilvl w:val="1"/>
+          <w:numId w:val="1"/>
+        </w:numPr>
+      </w:pPr>
+      <w:r>
+        <w:t xml:space="preserve">Then we are able to call the </w:t>
+      </w:r>
+      <w:proofErr w:type="spellStart"/>
+      <w:r>
+        <w:t>setEmotion</w:t>
+      </w:r>
+      <w:proofErr w:type="spellEnd"/>
+      <w:r>
+        <w:t xml:space="preserve"> to update the emotion state value, and we can use the emotion variable to display values or use anywhere inside the component</w:t>
+      </w:r>
+    </w:p>
+    <w:p>
+      <w:pPr>
+        <w:pStyle w:val="ListParagraph"/>
+        <w:numPr>
+          <w:ilvl w:val="1"/>
+          <w:numId w:val="1"/>
+        </w:numPr>
+      </w:pPr>
+      <w:r>
+        <w:drawing>
+          <wp:inline distT="0" distB="0" distL="0" distR="0" wp14:anchorId="5AA3A016" wp14:editId="4C396542">
+            <wp:extent cx="5943600" cy="1995805"/>
+            <wp:effectExtent l="0" t="0" r="0" b="4445"/>
+            <wp:docPr id="13" name="Picture 13"/>
+            <wp:cNvGraphicFramePr>
+              <a:graphicFrameLocks xmlns:a="http://schemas.openxmlformats.org/drawingml/2006/main" noChangeAspect="1"/>
+            </wp:cNvGraphicFramePr>
+            <a:graphic xmlns:a="http://schemas.openxmlformats.org/drawingml/2006/main">
+              <a:graphicData uri="http://schemas.openxmlformats.org/drawingml/2006/picture">
+                <pic:pic xmlns:pic="http://schemas.openxmlformats.org/drawingml/2006/picture">
+                  <pic:nvPicPr>
+                    <pic:cNvPr id="1" name=""/>
+                    <pic:cNvPicPr/>
+                  </pic:nvPicPr>
+                  <pic:blipFill>
+                    <a:blip r:embed="rId18"/>
+                    <a:stretch>
+                      <a:fillRect/>
+                    </a:stretch>
+                  </pic:blipFill>
+                  <pic:spPr>
+                    <a:xfrm>
+                      <a:off x="0" y="0"/>
+                      <a:ext cx="5943600" cy="1995805"/>
+                    </a:xfrm>
+                    <a:prstGeom prst="rect">
+                      <a:avLst/>
+                    </a:prstGeom>
+                  </pic:spPr>
+                </pic:pic>
+              </a:graphicData>
+            </a:graphic>
+          </wp:inline>
+        </w:drawing>
+      </w:r>
+    </w:p>
+    <w:p>
+      <w:pPr>
+        <w:pStyle w:val="ListParagraph"/>
+        <w:numPr>
+          <w:ilvl w:val="0"/>
+          <w:numId w:val="1"/>
+        </w:numPr>
+      </w:pPr>
       <w:bookmarkStart w:id="0" w:name="_GoBack"/>
       <w:bookmarkEnd w:id="0"/>
     </w:p>

</xml_diff>

<commit_message>
Use of useEffect hook
</commit_message>
<xml_diff>
--- a/react-essentials/Notes.docx
+++ b/react-essentials/Notes.docx
@@ -39,7 +39,6 @@
       <w:r>
         <w:t xml:space="preserve">Create app using </w:t>
       </w:r>
-      <w:proofErr w:type="spellStart"/>
       <w:r>
         <w:rPr>
           <w:b/>
@@ -47,17 +46,7 @@
           <w:i/>
           <w:iCs/>
         </w:rPr>
-        <w:t>npx</w:t>
-      </w:r>
-      <w:proofErr w:type="spellEnd"/>
-      <w:r>
-        <w:rPr>
-          <w:b/>
-          <w:bCs/>
-          <w:i/>
-          <w:iCs/>
-        </w:rPr>
-        <w:t xml:space="preserve"> create-react-app My-Test-App-Name</w:t>
+        <w:t>npx create-react-app My-Test-App-Name</w:t>
       </w:r>
     </w:p>
     <w:p>
@@ -69,17 +58,7 @@
         </w:numPr>
       </w:pPr>
       <w:r>
-        <w:t xml:space="preserve">react-scripts referenced in the </w:t>
-      </w:r>
-      <w:proofErr w:type="spellStart"/>
-      <w:proofErr w:type="gramStart"/>
-      <w:r>
-        <w:t>package.json</w:t>
-      </w:r>
-      <w:proofErr w:type="spellEnd"/>
-      <w:proofErr w:type="gramEnd"/>
-      <w:r>
-        <w:t xml:space="preserve"> is the one that is used for different important activities</w:t>
+        <w:t>react-scripts referenced in the package.json is the one that is used for different important activities</w:t>
       </w:r>
     </w:p>
     <w:p>
@@ -151,7 +130,6 @@
           <w:numId w:val="1"/>
         </w:numPr>
       </w:pPr>
-      <w:proofErr w:type="spellStart"/>
       <w:r>
         <w:rPr>
           <w:b/>
@@ -159,7 +137,6 @@
         </w:rPr>
         <w:t>src</w:t>
       </w:r>
-      <w:proofErr w:type="spellEnd"/>
       <w:r>
         <w:t xml:space="preserve"> folder is where were write our application code, and </w:t>
       </w:r>
@@ -185,54 +162,31 @@
           <w:numId w:val="1"/>
         </w:numPr>
       </w:pPr>
-      <w:proofErr w:type="spellStart"/>
-      <w:proofErr w:type="gramStart"/>
       <w:r>
         <w:rPr>
           <w:b/>
           <w:bCs/>
         </w:rPr>
-        <w:t>React.StrictMode</w:t>
-      </w:r>
-      <w:proofErr w:type="spellEnd"/>
+        <w:t xml:space="preserve">React.StrictMode </w:t>
+      </w:r>
+      <w:r>
+        <w:t xml:space="preserve"> throws warnings when our code is violating the best practices of react framework.</w:t>
+      </w:r>
+    </w:p>
+    <w:p>
+      <w:pPr>
+        <w:pStyle w:val="ListParagraph"/>
+        <w:numPr>
+          <w:ilvl w:val="0"/>
+          <w:numId w:val="1"/>
+        </w:numPr>
+      </w:pPr>
       <w:r>
         <w:rPr>
           <w:b/>
           <w:bCs/>
         </w:rPr>
-        <w:t xml:space="preserve"> </w:t>
-      </w:r>
-      <w:r>
-        <w:t xml:space="preserve"> throws</w:t>
-      </w:r>
-      <w:proofErr w:type="gramEnd"/>
-      <w:r>
-        <w:t xml:space="preserve"> warnings when our code is violating the best practices of react framework.</w:t>
-      </w:r>
-    </w:p>
-    <w:p>
-      <w:pPr>
-        <w:pStyle w:val="ListParagraph"/>
-        <w:numPr>
-          <w:ilvl w:val="0"/>
-          <w:numId w:val="1"/>
-        </w:numPr>
-      </w:pPr>
-      <w:proofErr w:type="spellStart"/>
-      <w:r>
-        <w:rPr>
-          <w:b/>
-          <w:bCs/>
-        </w:rPr>
-        <w:t>React.createElement</w:t>
-      </w:r>
-      <w:proofErr w:type="spellEnd"/>
-      <w:r>
-        <w:rPr>
-          <w:b/>
-          <w:bCs/>
-        </w:rPr>
-        <w:t xml:space="preserve"> – </w:t>
+        <w:t xml:space="preserve">React.createElement – </w:t>
       </w:r>
       <w:r>
         <w:t xml:space="preserve">first </w:t>
@@ -304,15 +258,7 @@
         <w:ind w:left="720"/>
       </w:pPr>
       <w:r>
-        <w:t xml:space="preserve">function </w:t>
-      </w:r>
-      <w:proofErr w:type="gramStart"/>
-      <w:r>
-        <w:t>Header(</w:t>
-      </w:r>
-      <w:proofErr w:type="gramEnd"/>
-      <w:r>
-        <w:t>){</w:t>
+        <w:t>function Header(){</w:t>
       </w:r>
     </w:p>
     <w:p>
@@ -322,12 +268,8 @@
       <w:r>
         <w:lastRenderedPageBreak/>
         <w:tab/>
-      </w:r>
-      <w:proofErr w:type="gramStart"/>
-      <w:r>
         <w:t>return(</w:t>
       </w:r>
-      <w:proofErr w:type="gramEnd"/>
     </w:p>
     <w:p>
       <w:pPr>
@@ -387,11 +329,9 @@
       <w:pPr>
         <w:ind w:left="1440"/>
       </w:pPr>
-      <w:proofErr w:type="gramStart"/>
       <w:r>
         <w:t>return(</w:t>
       </w:r>
-      <w:proofErr w:type="gramEnd"/>
     </w:p>
     <w:p>
       <w:pPr>
@@ -426,23 +366,7 @@
         </w:numPr>
       </w:pPr>
       <w:r>
-        <w:t xml:space="preserve">To set style property of a component we use JSX syntax with {} to pass in the objects like following, note first curly bracket is to start JSX object notation and brackets inside is </w:t>
-      </w:r>
-      <w:proofErr w:type="spellStart"/>
-      <w:r>
-        <w:t>Javascript</w:t>
-      </w:r>
-      <w:proofErr w:type="spellEnd"/>
-      <w:r>
-        <w:t xml:space="preserve"> object notation for passing in style object. Here we are not using </w:t>
-      </w:r>
-      <w:proofErr w:type="spellStart"/>
-      <w:r>
-        <w:t>css</w:t>
-      </w:r>
-      <w:proofErr w:type="spellEnd"/>
-      <w:r>
-        <w:t xml:space="preserve"> text-align, instead we use camel case because if use text-align this will break JSX</w:t>
+        <w:t>To set style property of a component we use JSX syntax with {} to pass in the objects like following, note first curly bracket is to start JSX object notation and brackets inside is Javascript object notation for passing in style object. Here we are not using css text-align, instead we use camel case because if use text-align this will break JSX</w:t>
       </w:r>
     </w:p>
     <w:p>
@@ -450,23 +374,7 @@
         <w:ind w:left="1440"/>
       </w:pPr>
       <w:r>
-        <w:t>&lt;ul style</w:t>
-      </w:r>
-      <w:proofErr w:type="gramStart"/>
-      <w:r>
-        <w:t>={</w:t>
-      </w:r>
-      <w:proofErr w:type="gramEnd"/>
-      <w:r>
-        <w:t>{</w:t>
-      </w:r>
-      <w:proofErr w:type="spellStart"/>
-      <w:r>
-        <w:t>textAlign</w:t>
-      </w:r>
-      <w:proofErr w:type="spellEnd"/>
-      <w:r>
-        <w:t>: “left”}}&gt; &lt;/ul&gt;</w:t>
+        <w:t>&lt;ul style={{textAlign: “left”}}&gt; &lt;/ul&gt;</w:t>
       </w:r>
     </w:p>
     <w:p>
@@ -589,39 +497,7 @@
         </w:numPr>
       </w:pPr>
       <w:r>
-        <w:t xml:space="preserve">We can use images in our components like we do text. First you have </w:t>
-      </w:r>
-      <w:proofErr w:type="gramStart"/>
-      <w:r>
-        <w:t>import</w:t>
-      </w:r>
-      <w:proofErr w:type="gramEnd"/>
-      <w:r>
-        <w:t xml:space="preserve"> the images from your </w:t>
-      </w:r>
-      <w:proofErr w:type="spellStart"/>
-      <w:r>
-        <w:t>src</w:t>
-      </w:r>
-      <w:proofErr w:type="spellEnd"/>
-      <w:r>
-        <w:t xml:space="preserve"> folder like import </w:t>
-      </w:r>
-      <w:proofErr w:type="spellStart"/>
-      <w:r>
-        <w:t>imageName</w:t>
-      </w:r>
-      <w:proofErr w:type="spellEnd"/>
-      <w:r>
-        <w:t xml:space="preserve"> from ‘./imageFileName.jpg’. Note </w:t>
-      </w:r>
-      <w:proofErr w:type="spellStart"/>
-      <w:r>
-        <w:t>imageName</w:t>
-      </w:r>
-      <w:proofErr w:type="spellEnd"/>
-      <w:r>
-        <w:t xml:space="preserve"> is something that you can use inside curly brackets inside your JSX syntax</w:t>
+        <w:t>We can use images in our components like we do text. First you have import the images from your src folder like import imageName from ‘./imageFileName.jpg’. Note imageName is something that you can use inside curly brackets inside your JSX syntax</w:t>
       </w:r>
     </w:p>
     <w:p>
@@ -632,29 +508,8 @@
           <w:numId w:val="1"/>
         </w:numPr>
       </w:pPr>
-      <w:proofErr w:type="spellStart"/>
-      <w:r>
-        <w:t>React.Fragment</w:t>
-      </w:r>
-      <w:proofErr w:type="spellEnd"/>
-      <w:r>
-        <w:t xml:space="preserve">. When we have to render or return more than one </w:t>
-      </w:r>
-      <w:proofErr w:type="gramStart"/>
-      <w:r>
-        <w:t>elements</w:t>
-      </w:r>
-      <w:proofErr w:type="gramEnd"/>
-      <w:r>
-        <w:t xml:space="preserve"> from a React component, like for example inside </w:t>
-      </w:r>
-      <w:proofErr w:type="spellStart"/>
-      <w:r>
-        <w:t>ReactDOM.render</w:t>
-      </w:r>
-      <w:proofErr w:type="spellEnd"/>
-      <w:r>
-        <w:t xml:space="preserve"> method, usually we have an App object and then we have the target html element like this:</w:t>
+      <w:r>
+        <w:t>React.Fragment. When we have to render or return more than one elements from a React component, like for example inside ReactDOM.render method, usually we have an App object and then we have the target html element like this:</w:t>
       </w:r>
     </w:p>
     <w:p>
@@ -715,24 +570,11 @@
         </w:numPr>
       </w:pPr>
       <w:r>
-        <w:t xml:space="preserve">What if we want to add another </w:t>
-      </w:r>
-      <w:proofErr w:type="spellStart"/>
-      <w:r>
-        <w:t>AppTwo</w:t>
-      </w:r>
-      <w:proofErr w:type="spellEnd"/>
-      <w:r>
-        <w:t xml:space="preserve"> here…we get error: Adjacent JSX elements must be wrapped in an enclosing tag</w:t>
-      </w:r>
-      <w:r>
-        <w:t xml:space="preserve">. Did you want a JSX </w:t>
-      </w:r>
-      <w:proofErr w:type="gramStart"/>
-      <w:r>
-        <w:t>Fragment</w:t>
-      </w:r>
-      <w:proofErr w:type="gramEnd"/>
+        <w:t>What if we want to add another AppTwo here…we get error: Adjacent JSX elements must be wrapped in an enclosing tag</w:t>
+      </w:r>
+      <w:r>
+        <w:t>. Did you want a JSX Fragment</w:t>
+      </w:r>
     </w:p>
     <w:p>
       <w:pPr>
@@ -793,13 +635,8 @@
         </w:numPr>
       </w:pPr>
       <w:r>
-        <w:t xml:space="preserve">We can fix this error using </w:t>
-      </w:r>
-      <w:proofErr w:type="spellStart"/>
-      <w:r>
-        <w:t>React.Fragment</w:t>
-      </w:r>
-      <w:proofErr w:type="spellEnd"/>
+        <w:t>We can fix this error using React.Fragment</w:t>
+      </w:r>
     </w:p>
     <w:p>
       <w:pPr>
@@ -920,41 +757,7 @@
         </w:numPr>
       </w:pPr>
       <w:r>
-        <w:t>Conditional Formatting: To use conditional formatting, we can use Fragment syntax &lt;&gt; {</w:t>
-      </w:r>
-      <w:proofErr w:type="spellStart"/>
-      <w:proofErr w:type="gramStart"/>
-      <w:r>
-        <w:t>props.authorized</w:t>
-      </w:r>
-      <w:proofErr w:type="spellEnd"/>
-      <w:proofErr w:type="gramEnd"/>
-      <w:r>
-        <w:t xml:space="preserve"> ? &lt;</w:t>
-      </w:r>
-      <w:proofErr w:type="spellStart"/>
-      <w:r>
-        <w:t>AuthorizedHeader</w:t>
-      </w:r>
-      <w:proofErr w:type="spellEnd"/>
-      <w:r>
-        <w:t xml:space="preserve"> /</w:t>
-      </w:r>
-      <w:proofErr w:type="gramStart"/>
-      <w:r>
-        <w:t>&gt; :</w:t>
-      </w:r>
-      <w:proofErr w:type="gramEnd"/>
-      <w:r>
-        <w:t xml:space="preserve"> &lt;</w:t>
-      </w:r>
-      <w:proofErr w:type="spellStart"/>
-      <w:r>
-        <w:t>DefaultHeader</w:t>
-      </w:r>
-      <w:proofErr w:type="spellEnd"/>
-      <w:r>
-        <w:t xml:space="preserve"> /&gt; } &lt;/&gt; like for example: </w:t>
+        <w:t xml:space="preserve">Conditional Formatting: To use conditional formatting, we can use Fragment syntax &lt;&gt; {props.authorized ? &lt;AuthorizedHeader /&gt; : &lt;DefaultHeader /&gt; } &lt;/&gt; like for example: </w:t>
       </w:r>
     </w:p>
     <w:p>
@@ -1074,39 +877,7 @@
         <w:t>We can de-structure</w:t>
       </w:r>
       <w:r>
-        <w:t xml:space="preserve"> an array using e.g. const [</w:t>
-      </w:r>
-      <w:proofErr w:type="spellStart"/>
-      <w:r>
-        <w:t>firstArrayItem</w:t>
-      </w:r>
-      <w:proofErr w:type="spellEnd"/>
-      <w:r>
-        <w:t xml:space="preserve">, </w:t>
-      </w:r>
-      <w:proofErr w:type="spellStart"/>
-      <w:r>
-        <w:t>secondArrayItem</w:t>
-      </w:r>
-      <w:proofErr w:type="spellEnd"/>
-      <w:r>
-        <w:t xml:space="preserve">, </w:t>
-      </w:r>
-      <w:proofErr w:type="spellStart"/>
-      <w:r>
-        <w:t>andThirdArrayItem</w:t>
-      </w:r>
-      <w:proofErr w:type="spellEnd"/>
-      <w:r>
-        <w:t xml:space="preserve">] = </w:t>
-      </w:r>
-      <w:proofErr w:type="spellStart"/>
-      <w:r>
-        <w:t>objArrayOfItems</w:t>
-      </w:r>
-      <w:proofErr w:type="spellEnd"/>
-      <w:r>
-        <w:t>:</w:t>
+        <w:t xml:space="preserve"> an array using e.g. const [firstArrayItem, secondArrayItem, andThirdArrayItem] = objArrayOfItems:</w:t>
       </w:r>
     </w:p>
     <w:p>
@@ -1163,13 +934,8 @@
           <w:numId w:val="1"/>
         </w:numPr>
       </w:pPr>
-      <w:proofErr w:type="gramStart"/>
-      <w:r>
-        <w:t>Similarly</w:t>
-      </w:r>
-      <w:proofErr w:type="gramEnd"/>
-      <w:r>
-        <w:t xml:space="preserve"> we can de-structure the objects as well.</w:t>
+      <w:r>
+        <w:t>Similarly we can de-structure the objects as well.</w:t>
       </w:r>
       <w:r>
         <w:t xml:space="preserve"> But note for Object de-structuring, we do not use the Square brackets that we use for Array de-structuring. we use {}, which are curly brackets</w:t>
@@ -1230,7 +996,6 @@
           <w:numId w:val="1"/>
         </w:numPr>
       </w:pPr>
-      <w:proofErr w:type="spellStart"/>
       <w:r>
         <w:rPr>
           <w:b/>
@@ -1238,17 +1003,8 @@
         </w:rPr>
         <w:t>useState</w:t>
       </w:r>
-      <w:proofErr w:type="spellEnd"/>
-      <w:r>
-        <w:t xml:space="preserve"> hook: for </w:t>
-      </w:r>
-      <w:proofErr w:type="spellStart"/>
-      <w:r>
-        <w:t>useState</w:t>
-      </w:r>
-      <w:proofErr w:type="spellEnd"/>
-      <w:r>
-        <w:t xml:space="preserve"> hook use</w:t>
+      <w:r>
+        <w:t xml:space="preserve"> hook: for useState hook use</w:t>
       </w:r>
     </w:p>
     <w:p>
@@ -1269,38 +1025,7 @@
           <w:i/>
           <w:iCs/>
         </w:rPr>
-        <w:t xml:space="preserve">import </w:t>
-      </w:r>
-      <w:proofErr w:type="gramStart"/>
-      <w:r>
-        <w:rPr>
-          <w:b/>
-          <w:bCs/>
-          <w:i/>
-          <w:iCs/>
-        </w:rPr>
-        <w:t xml:space="preserve">{ </w:t>
-      </w:r>
-      <w:proofErr w:type="spellStart"/>
-      <w:r>
-        <w:rPr>
-          <w:b/>
-          <w:bCs/>
-          <w:i/>
-          <w:iCs/>
-        </w:rPr>
-        <w:t>useState</w:t>
-      </w:r>
-      <w:proofErr w:type="spellEnd"/>
-      <w:proofErr w:type="gramEnd"/>
-      <w:r>
-        <w:rPr>
-          <w:b/>
-          <w:bCs/>
-          <w:i/>
-          <w:iCs/>
-        </w:rPr>
-        <w:t xml:space="preserve"> } from  react</w:t>
+        <w:t>import { useState } from  react</w:t>
       </w:r>
     </w:p>
     <w:p>
@@ -1312,62 +1037,14 @@
         </w:numPr>
       </w:pPr>
       <w:r>
-        <w:t xml:space="preserve">then the </w:t>
-      </w:r>
-      <w:proofErr w:type="spellStart"/>
-      <w:r>
-        <w:t>useState</w:t>
-      </w:r>
-      <w:proofErr w:type="spellEnd"/>
-      <w:r>
-        <w:t xml:space="preserve"> is an array that we de-construct using array de-construction </w:t>
-      </w:r>
-      <w:proofErr w:type="gramStart"/>
-      <w:r>
-        <w:t>mechanism..</w:t>
-      </w:r>
-      <w:proofErr w:type="gramEnd"/>
-      <w:r>
-        <w:t xml:space="preserve"> inside our component like </w:t>
+        <w:t xml:space="preserve">then the useState is an array that we de-construct using array de-construction mechanism.. inside our component like </w:t>
       </w:r>
       <w:r>
         <w:rPr>
           <w:b/>
           <w:bCs/>
         </w:rPr>
-        <w:t xml:space="preserve">let [emotion, </w:t>
-      </w:r>
-      <w:proofErr w:type="spellStart"/>
-      <w:r>
-        <w:rPr>
-          <w:b/>
-          <w:bCs/>
-        </w:rPr>
-        <w:t>setEmotion</w:t>
-      </w:r>
-      <w:proofErr w:type="spellEnd"/>
-      <w:r>
-        <w:rPr>
-          <w:b/>
-          <w:bCs/>
-        </w:rPr>
-        <w:t xml:space="preserve">] = </w:t>
-      </w:r>
-      <w:proofErr w:type="spellStart"/>
-      <w:r>
-        <w:rPr>
-          <w:b/>
-          <w:bCs/>
-        </w:rPr>
-        <w:t>useState</w:t>
-      </w:r>
-      <w:proofErr w:type="spellEnd"/>
-      <w:r>
-        <w:rPr>
-          <w:b/>
-          <w:bCs/>
-        </w:rPr>
-        <w:t>(“happy”);</w:t>
+        <w:t>let [emotion, setEmotion] = useState(“happy”);</w:t>
       </w:r>
     </w:p>
     <w:p>
@@ -1391,15 +1068,7 @@
         </w:numPr>
       </w:pPr>
       <w:r>
-        <w:t xml:space="preserve">Then we are able to call the </w:t>
-      </w:r>
-      <w:proofErr w:type="spellStart"/>
-      <w:r>
-        <w:t>setEmotion</w:t>
-      </w:r>
-      <w:proofErr w:type="spellEnd"/>
-      <w:r>
-        <w:t xml:space="preserve"> to update the emotion state value, and we can use the emotion variable to display values or use anywhere inside the component</w:t>
+        <w:t>Then we are able to call the setEmotion to update the emotion state value, and we can use the emotion variable to display values or use anywhere inside the component</w:t>
       </w:r>
     </w:p>
     <w:p>
@@ -1456,6 +1125,95 @@
           <w:numId w:val="1"/>
         </w:numPr>
       </w:pPr>
+      <w:r>
+        <w:t>useEffect: is the hook that we can use to react to side affects of things happening around component but those are not related to component rendering. Like for example if we want to console log whenever there’s change of state, we can use useEffect</w:t>
+      </w:r>
+    </w:p>
+    <w:p>
+      <w:pPr>
+        <w:pStyle w:val="ListParagraph"/>
+        <w:numPr>
+          <w:ilvl w:val="1"/>
+          <w:numId w:val="1"/>
+        </w:numPr>
+      </w:pPr>
+      <w:r>
+        <w:t xml:space="preserve">useEffect function receives two parameters, first is the function to invoke when there’s an effect, </w:t>
+      </w:r>
+    </w:p>
+    <w:p>
+      <w:pPr>
+        <w:pStyle w:val="ListParagraph"/>
+        <w:numPr>
+          <w:ilvl w:val="1"/>
+          <w:numId w:val="1"/>
+        </w:numPr>
+      </w:pPr>
+      <w:r>
+        <w:t xml:space="preserve">and second is the dependencies array to create dependencies on the objects for which this effect should be used. For example if we have two states that this component </w:t>
+      </w:r>
+      <w:r>
+        <w:lastRenderedPageBreak/>
+        <w:t>handles, we can add two useEffects and filter/tie them with specific state change, like in following code, we are tying two different effects to two different state items:</w:t>
+      </w:r>
+    </w:p>
+    <w:p>
+      <w:pPr>
+        <w:pStyle w:val="ListParagraph"/>
+        <w:numPr>
+          <w:ilvl w:val="1"/>
+          <w:numId w:val="1"/>
+        </w:numPr>
+      </w:pPr>
+      <w:r>
+        <w:drawing>
+          <wp:inline distT="0" distB="0" distL="0" distR="0" wp14:anchorId="1BDD0939" wp14:editId="40355BD5">
+            <wp:extent cx="5943600" cy="3983990"/>
+            <wp:effectExtent l="0" t="0" r="0" b="0"/>
+            <wp:docPr id="14" name="Picture 14"/>
+            <wp:cNvGraphicFramePr>
+              <a:graphicFrameLocks xmlns:a="http://schemas.openxmlformats.org/drawingml/2006/main" noChangeAspect="1"/>
+            </wp:cNvGraphicFramePr>
+            <a:graphic xmlns:a="http://schemas.openxmlformats.org/drawingml/2006/main">
+              <a:graphicData uri="http://schemas.openxmlformats.org/drawingml/2006/picture">
+                <pic:pic xmlns:pic="http://schemas.openxmlformats.org/drawingml/2006/picture">
+                  <pic:nvPicPr>
+                    <pic:cNvPr id="1" name=""/>
+                    <pic:cNvPicPr/>
+                  </pic:nvPicPr>
+                  <pic:blipFill>
+                    <a:blip r:embed="rId19"/>
+                    <a:stretch>
+                      <a:fillRect/>
+                    </a:stretch>
+                  </pic:blipFill>
+                  <pic:spPr>
+                    <a:xfrm>
+                      <a:off x="0" y="0"/>
+                      <a:ext cx="5943600" cy="3983990"/>
+                    </a:xfrm>
+                    <a:prstGeom prst="rect">
+                      <a:avLst/>
+                    </a:prstGeom>
+                  </pic:spPr>
+                </pic:pic>
+              </a:graphicData>
+            </a:graphic>
+          </wp:inline>
+        </w:drawing>
+      </w:r>
+    </w:p>
+    <w:p>
+      <w:pPr>
+        <w:pStyle w:val="ListParagraph"/>
+        <w:numPr>
+          <w:ilvl w:val="1"/>
+          <w:numId w:val="1"/>
+        </w:numPr>
+      </w:pPr>
+      <w:r>
+        <w:t>Note: if we do not pass dependency array parameter, the useEffect will be called everytime… and if we pass useEffect empty Dependencies Array like useEffect(() =&gt; {console.log(“message”)}, []); this effect will be called once only</w:t>
+      </w:r>
       <w:bookmarkStart w:id="0" w:name="_GoBack"/>
       <w:bookmarkEnd w:id="0"/>
     </w:p>

</xml_diff>

<commit_message>
useReducer hook related code changes - can be used to toggle the state, instead of using long path of useState
</commit_message>
<xml_diff>
--- a/react-essentials/Notes.docx
+++ b/react-essentials/Notes.docx
@@ -1213,6 +1213,68 @@
       </w:pPr>
       <w:r>
         <w:t>Note: if we do not pass dependency array parameter, the useEffect will be called everytime… and if we pass useEffect empty Dependencies Array like useEffect(() =&gt; {console.log(“message”)}, []); this effect will be called once only</w:t>
+      </w:r>
+    </w:p>
+    <w:p>
+      <w:pPr>
+        <w:pStyle w:val="ListParagraph"/>
+        <w:numPr>
+          <w:ilvl w:val="0"/>
+          <w:numId w:val="1"/>
+        </w:numPr>
+      </w:pPr>
+      <w:r>
+        <w:t>useReducers: they let you define functions that let you reduce the function calls, like for toggle behavior of a checkbox, you can use the useState hook as well, but with useReducer, you can provide the toggle anonymous function behavior while defining the reducer and then you can use that toggle with your checkbox, onChange event and also that will be called automatically to set the state</w:t>
+      </w:r>
+      <w:r>
+        <w:t>, e.g.:</w:t>
+      </w:r>
+    </w:p>
+    <w:p>
+      <w:pPr>
+        <w:pStyle w:val="ListParagraph"/>
+        <w:numPr>
+          <w:ilvl w:val="1"/>
+          <w:numId w:val="1"/>
+        </w:numPr>
+      </w:pPr>
+      <w:r>
+        <w:lastRenderedPageBreak/>
+        <w:drawing>
+          <wp:inline distT="0" distB="0" distL="0" distR="0" wp14:anchorId="30A9947B" wp14:editId="14349F58">
+            <wp:extent cx="5943600" cy="4522470"/>
+            <wp:effectExtent l="0" t="0" r="0" b="0"/>
+            <wp:docPr id="15" name="Picture 15"/>
+            <wp:cNvGraphicFramePr>
+              <a:graphicFrameLocks xmlns:a="http://schemas.openxmlformats.org/drawingml/2006/main" noChangeAspect="1"/>
+            </wp:cNvGraphicFramePr>
+            <a:graphic xmlns:a="http://schemas.openxmlformats.org/drawingml/2006/main">
+              <a:graphicData uri="http://schemas.openxmlformats.org/drawingml/2006/picture">
+                <pic:pic xmlns:pic="http://schemas.openxmlformats.org/drawingml/2006/picture">
+                  <pic:nvPicPr>
+                    <pic:cNvPr id="1" name=""/>
+                    <pic:cNvPicPr/>
+                  </pic:nvPicPr>
+                  <pic:blipFill>
+                    <a:blip r:embed="rId20"/>
+                    <a:stretch>
+                      <a:fillRect/>
+                    </a:stretch>
+                  </pic:blipFill>
+                  <pic:spPr>
+                    <a:xfrm>
+                      <a:off x="0" y="0"/>
+                      <a:ext cx="5943600" cy="4522470"/>
+                    </a:xfrm>
+                    <a:prstGeom prst="rect">
+                      <a:avLst/>
+                    </a:prstGeom>
+                  </pic:spPr>
+                </pic:pic>
+              </a:graphicData>
+            </a:graphic>
+          </wp:inline>
+        </w:drawing>
       </w:r>
       <w:bookmarkStart w:id="0" w:name="_GoBack"/>
       <w:bookmarkEnd w:id="0"/>

</xml_diff>

<commit_message>
Fetching data using useEffect from API
</commit_message>
<xml_diff>
--- a/react-essentials/Notes.docx
+++ b/react-essentials/Notes.docx
@@ -39,6 +39,7 @@
       <w:r>
         <w:t xml:space="preserve">Create app using </w:t>
       </w:r>
+      <w:proofErr w:type="spellStart"/>
       <w:r>
         <w:rPr>
           <w:b/>
@@ -46,7 +47,17 @@
           <w:i/>
           <w:iCs/>
         </w:rPr>
-        <w:t>npx create-react-app My-Test-App-Name</w:t>
+        <w:t>npx</w:t>
+      </w:r>
+      <w:proofErr w:type="spellEnd"/>
+      <w:r>
+        <w:rPr>
+          <w:b/>
+          <w:bCs/>
+          <w:i/>
+          <w:iCs/>
+        </w:rPr>
+        <w:t xml:space="preserve"> create-react-app My-Test-App-Name</w:t>
       </w:r>
     </w:p>
     <w:p>
@@ -58,7 +69,17 @@
         </w:numPr>
       </w:pPr>
       <w:r>
-        <w:t>react-scripts referenced in the package.json is the one that is used for different important activities</w:t>
+        <w:t xml:space="preserve">react-scripts referenced in the </w:t>
+      </w:r>
+      <w:proofErr w:type="spellStart"/>
+      <w:proofErr w:type="gramStart"/>
+      <w:r>
+        <w:t>package.json</w:t>
+      </w:r>
+      <w:proofErr w:type="spellEnd"/>
+      <w:proofErr w:type="gramEnd"/>
+      <w:r>
+        <w:t xml:space="preserve"> is the one that is used for different important activities</w:t>
       </w:r>
     </w:p>
     <w:p>
@@ -130,6 +151,7 @@
           <w:numId w:val="1"/>
         </w:numPr>
       </w:pPr>
+      <w:proofErr w:type="spellStart"/>
       <w:r>
         <w:rPr>
           <w:b/>
@@ -137,6 +159,7 @@
         </w:rPr>
         <w:t>src</w:t>
       </w:r>
+      <w:proofErr w:type="spellEnd"/>
       <w:r>
         <w:t xml:space="preserve"> folder is where were write our application code, and </w:t>
       </w:r>
@@ -162,31 +185,54 @@
           <w:numId w:val="1"/>
         </w:numPr>
       </w:pPr>
+      <w:proofErr w:type="spellStart"/>
+      <w:proofErr w:type="gramStart"/>
       <w:r>
         <w:rPr>
           <w:b/>
           <w:bCs/>
         </w:rPr>
-        <w:t xml:space="preserve">React.StrictMode </w:t>
-      </w:r>
-      <w:r>
-        <w:t xml:space="preserve"> throws warnings when our code is violating the best practices of react framework.</w:t>
-      </w:r>
-    </w:p>
-    <w:p>
-      <w:pPr>
-        <w:pStyle w:val="ListParagraph"/>
-        <w:numPr>
-          <w:ilvl w:val="0"/>
-          <w:numId w:val="1"/>
-        </w:numPr>
-      </w:pPr>
+        <w:t>React.StrictMode</w:t>
+      </w:r>
+      <w:proofErr w:type="spellEnd"/>
       <w:r>
         <w:rPr>
           <w:b/>
           <w:bCs/>
         </w:rPr>
-        <w:t xml:space="preserve">React.createElement – </w:t>
+        <w:t xml:space="preserve"> </w:t>
+      </w:r>
+      <w:r>
+        <w:t xml:space="preserve"> throws</w:t>
+      </w:r>
+      <w:proofErr w:type="gramEnd"/>
+      <w:r>
+        <w:t xml:space="preserve"> warnings when our code is violating the best practices of react framework.</w:t>
+      </w:r>
+    </w:p>
+    <w:p>
+      <w:pPr>
+        <w:pStyle w:val="ListParagraph"/>
+        <w:numPr>
+          <w:ilvl w:val="0"/>
+          <w:numId w:val="1"/>
+        </w:numPr>
+      </w:pPr>
+      <w:proofErr w:type="spellStart"/>
+      <w:r>
+        <w:rPr>
+          <w:b/>
+          <w:bCs/>
+        </w:rPr>
+        <w:t>React.createElement</w:t>
+      </w:r>
+      <w:proofErr w:type="spellEnd"/>
+      <w:r>
+        <w:rPr>
+          <w:b/>
+          <w:bCs/>
+        </w:rPr>
+        <w:t xml:space="preserve"> – </w:t>
       </w:r>
       <w:r>
         <w:t xml:space="preserve">first </w:t>
@@ -258,7 +304,15 @@
         <w:ind w:left="720"/>
       </w:pPr>
       <w:r>
-        <w:t>function Header(){</w:t>
+        <w:t xml:space="preserve">function </w:t>
+      </w:r>
+      <w:proofErr w:type="gramStart"/>
+      <w:r>
+        <w:t>Header(</w:t>
+      </w:r>
+      <w:proofErr w:type="gramEnd"/>
+      <w:r>
+        <w:t>){</w:t>
       </w:r>
     </w:p>
     <w:p>
@@ -268,8 +322,12 @@
       <w:r>
         <w:lastRenderedPageBreak/>
         <w:tab/>
+      </w:r>
+      <w:proofErr w:type="gramStart"/>
+      <w:r>
         <w:t>return(</w:t>
       </w:r>
+      <w:proofErr w:type="gramEnd"/>
     </w:p>
     <w:p>
       <w:pPr>
@@ -329,9 +387,11 @@
       <w:pPr>
         <w:ind w:left="1440"/>
       </w:pPr>
+      <w:proofErr w:type="gramStart"/>
       <w:r>
         <w:t>return(</w:t>
       </w:r>
+      <w:proofErr w:type="gramEnd"/>
     </w:p>
     <w:p>
       <w:pPr>
@@ -366,7 +426,23 @@
         </w:numPr>
       </w:pPr>
       <w:r>
-        <w:t>To set style property of a component we use JSX syntax with {} to pass in the objects like following, note first curly bracket is to start JSX object notation and brackets inside is Javascript object notation for passing in style object. Here we are not using css text-align, instead we use camel case because if use text-align this will break JSX</w:t>
+        <w:t xml:space="preserve">To set style property of a component we use JSX syntax with {} to pass in the objects like following, note first curly bracket is to start JSX object notation and brackets inside is </w:t>
+      </w:r>
+      <w:proofErr w:type="spellStart"/>
+      <w:r>
+        <w:t>Javascript</w:t>
+      </w:r>
+      <w:proofErr w:type="spellEnd"/>
+      <w:r>
+        <w:t xml:space="preserve"> object notation for passing in style object. Here we are not using </w:t>
+      </w:r>
+      <w:proofErr w:type="spellStart"/>
+      <w:r>
+        <w:t>css</w:t>
+      </w:r>
+      <w:proofErr w:type="spellEnd"/>
+      <w:r>
+        <w:t xml:space="preserve"> text-align, instead we use camel case because if use text-align this will break JSX</w:t>
       </w:r>
     </w:p>
     <w:p>
@@ -374,7 +450,23 @@
         <w:ind w:left="1440"/>
       </w:pPr>
       <w:r>
-        <w:t>&lt;ul style={{textAlign: “left”}}&gt; &lt;/ul&gt;</w:t>
+        <w:t>&lt;ul style</w:t>
+      </w:r>
+      <w:proofErr w:type="gramStart"/>
+      <w:r>
+        <w:t>={</w:t>
+      </w:r>
+      <w:proofErr w:type="gramEnd"/>
+      <w:r>
+        <w:t>{</w:t>
+      </w:r>
+      <w:proofErr w:type="spellStart"/>
+      <w:r>
+        <w:t>textAlign</w:t>
+      </w:r>
+      <w:proofErr w:type="spellEnd"/>
+      <w:r>
+        <w:t>: “left”}}&gt; &lt;/ul&gt;</w:t>
       </w:r>
     </w:p>
     <w:p>
@@ -497,7 +589,39 @@
         </w:numPr>
       </w:pPr>
       <w:r>
-        <w:t>We can use images in our components like we do text. First you have import the images from your src folder like import imageName from ‘./imageFileName.jpg’. Note imageName is something that you can use inside curly brackets inside your JSX syntax</w:t>
+        <w:t xml:space="preserve">We can use images in our components like we do text. First you have </w:t>
+      </w:r>
+      <w:proofErr w:type="gramStart"/>
+      <w:r>
+        <w:t>import</w:t>
+      </w:r>
+      <w:proofErr w:type="gramEnd"/>
+      <w:r>
+        <w:t xml:space="preserve"> the images from your </w:t>
+      </w:r>
+      <w:proofErr w:type="spellStart"/>
+      <w:r>
+        <w:t>src</w:t>
+      </w:r>
+      <w:proofErr w:type="spellEnd"/>
+      <w:r>
+        <w:t xml:space="preserve"> folder like import </w:t>
+      </w:r>
+      <w:proofErr w:type="spellStart"/>
+      <w:r>
+        <w:t>imageName</w:t>
+      </w:r>
+      <w:proofErr w:type="spellEnd"/>
+      <w:r>
+        <w:t xml:space="preserve"> from ‘./imageFileName.jpg’. Note </w:t>
+      </w:r>
+      <w:proofErr w:type="spellStart"/>
+      <w:r>
+        <w:t>imageName</w:t>
+      </w:r>
+      <w:proofErr w:type="spellEnd"/>
+      <w:r>
+        <w:t xml:space="preserve"> is something that you can use inside curly brackets inside your JSX syntax</w:t>
       </w:r>
     </w:p>
     <w:p>
@@ -508,8 +632,29 @@
           <w:numId w:val="1"/>
         </w:numPr>
       </w:pPr>
-      <w:r>
-        <w:t>React.Fragment. When we have to render or return more than one elements from a React component, like for example inside ReactDOM.render method, usually we have an App object and then we have the target html element like this:</w:t>
+      <w:proofErr w:type="spellStart"/>
+      <w:r>
+        <w:t>React.Fragment</w:t>
+      </w:r>
+      <w:proofErr w:type="spellEnd"/>
+      <w:r>
+        <w:t xml:space="preserve">. When we have to render or return more than one </w:t>
+      </w:r>
+      <w:proofErr w:type="gramStart"/>
+      <w:r>
+        <w:t>elements</w:t>
+      </w:r>
+      <w:proofErr w:type="gramEnd"/>
+      <w:r>
+        <w:t xml:space="preserve"> from a React component, like for example inside </w:t>
+      </w:r>
+      <w:proofErr w:type="spellStart"/>
+      <w:r>
+        <w:t>ReactDOM.render</w:t>
+      </w:r>
+      <w:proofErr w:type="spellEnd"/>
+      <w:r>
+        <w:t xml:space="preserve"> method, usually we have an App object and then we have the target html element like this:</w:t>
       </w:r>
     </w:p>
     <w:p>
@@ -570,11 +715,24 @@
         </w:numPr>
       </w:pPr>
       <w:r>
-        <w:t>What if we want to add another AppTwo here…we get error: Adjacent JSX elements must be wrapped in an enclosing tag</w:t>
-      </w:r>
-      <w:r>
-        <w:t>. Did you want a JSX Fragment</w:t>
-      </w:r>
+        <w:t xml:space="preserve">What if we want to add another </w:t>
+      </w:r>
+      <w:proofErr w:type="spellStart"/>
+      <w:r>
+        <w:t>AppTwo</w:t>
+      </w:r>
+      <w:proofErr w:type="spellEnd"/>
+      <w:r>
+        <w:t xml:space="preserve"> here…we get error: Adjacent JSX elements must be wrapped in an enclosing tag</w:t>
+      </w:r>
+      <w:r>
+        <w:t xml:space="preserve">. Did you want a JSX </w:t>
+      </w:r>
+      <w:proofErr w:type="gramStart"/>
+      <w:r>
+        <w:t>Fragment</w:t>
+      </w:r>
+      <w:proofErr w:type="gramEnd"/>
     </w:p>
     <w:p>
       <w:pPr>
@@ -635,8 +793,13 @@
         </w:numPr>
       </w:pPr>
       <w:r>
-        <w:t>We can fix this error using React.Fragment</w:t>
-      </w:r>
+        <w:t xml:space="preserve">We can fix this error using </w:t>
+      </w:r>
+      <w:proofErr w:type="spellStart"/>
+      <w:r>
+        <w:t>React.Fragment</w:t>
+      </w:r>
+      <w:proofErr w:type="spellEnd"/>
     </w:p>
     <w:p>
       <w:pPr>
@@ -757,7 +920,41 @@
         </w:numPr>
       </w:pPr>
       <w:r>
-        <w:t xml:space="preserve">Conditional Formatting: To use conditional formatting, we can use Fragment syntax &lt;&gt; {props.authorized ? &lt;AuthorizedHeader /&gt; : &lt;DefaultHeader /&gt; } &lt;/&gt; like for example: </w:t>
+        <w:t>Conditional Formatting: To use conditional formatting, we can use Fragment syntax &lt;&gt; {</w:t>
+      </w:r>
+      <w:proofErr w:type="spellStart"/>
+      <w:proofErr w:type="gramStart"/>
+      <w:r>
+        <w:t>props.authorized</w:t>
+      </w:r>
+      <w:proofErr w:type="spellEnd"/>
+      <w:proofErr w:type="gramEnd"/>
+      <w:r>
+        <w:t xml:space="preserve"> ? &lt;</w:t>
+      </w:r>
+      <w:proofErr w:type="spellStart"/>
+      <w:r>
+        <w:t>AuthorizedHeader</w:t>
+      </w:r>
+      <w:proofErr w:type="spellEnd"/>
+      <w:r>
+        <w:t xml:space="preserve"> /</w:t>
+      </w:r>
+      <w:proofErr w:type="gramStart"/>
+      <w:r>
+        <w:t>&gt; :</w:t>
+      </w:r>
+      <w:proofErr w:type="gramEnd"/>
+      <w:r>
+        <w:t xml:space="preserve"> &lt;</w:t>
+      </w:r>
+      <w:proofErr w:type="spellStart"/>
+      <w:r>
+        <w:t>DefaultHeader</w:t>
+      </w:r>
+      <w:proofErr w:type="spellEnd"/>
+      <w:r>
+        <w:t xml:space="preserve"> /&gt; } &lt;/&gt; like for example: </w:t>
       </w:r>
     </w:p>
     <w:p>
@@ -877,7 +1074,39 @@
         <w:t>We can de-structure</w:t>
       </w:r>
       <w:r>
-        <w:t xml:space="preserve"> an array using e.g. const [firstArrayItem, secondArrayItem, andThirdArrayItem] = objArrayOfItems:</w:t>
+        <w:t xml:space="preserve"> an array using e.g. const [</w:t>
+      </w:r>
+      <w:proofErr w:type="spellStart"/>
+      <w:r>
+        <w:t>firstArrayItem</w:t>
+      </w:r>
+      <w:proofErr w:type="spellEnd"/>
+      <w:r>
+        <w:t xml:space="preserve">, </w:t>
+      </w:r>
+      <w:proofErr w:type="spellStart"/>
+      <w:r>
+        <w:t>secondArrayItem</w:t>
+      </w:r>
+      <w:proofErr w:type="spellEnd"/>
+      <w:r>
+        <w:t xml:space="preserve">, </w:t>
+      </w:r>
+      <w:proofErr w:type="spellStart"/>
+      <w:r>
+        <w:t>andThirdArrayItem</w:t>
+      </w:r>
+      <w:proofErr w:type="spellEnd"/>
+      <w:r>
+        <w:t xml:space="preserve">] = </w:t>
+      </w:r>
+      <w:proofErr w:type="spellStart"/>
+      <w:r>
+        <w:t>objArrayOfItems</w:t>
+      </w:r>
+      <w:proofErr w:type="spellEnd"/>
+      <w:r>
+        <w:t>:</w:t>
       </w:r>
     </w:p>
     <w:p>
@@ -934,8 +1163,13 @@
           <w:numId w:val="1"/>
         </w:numPr>
       </w:pPr>
-      <w:r>
-        <w:t>Similarly we can de-structure the objects as well.</w:t>
+      <w:proofErr w:type="gramStart"/>
+      <w:r>
+        <w:t>Similarly</w:t>
+      </w:r>
+      <w:proofErr w:type="gramEnd"/>
+      <w:r>
+        <w:t xml:space="preserve"> we can de-structure the objects as well.</w:t>
       </w:r>
       <w:r>
         <w:t xml:space="preserve"> But note for Object de-structuring, we do not use the Square brackets that we use for Array de-structuring. we use {}, which are curly brackets</w:t>
@@ -996,6 +1230,7 @@
           <w:numId w:val="1"/>
         </w:numPr>
       </w:pPr>
+      <w:proofErr w:type="spellStart"/>
       <w:r>
         <w:rPr>
           <w:b/>
@@ -1003,8 +1238,17 @@
         </w:rPr>
         <w:t>useState</w:t>
       </w:r>
-      <w:r>
-        <w:t xml:space="preserve"> hook: for useState hook use</w:t>
+      <w:proofErr w:type="spellEnd"/>
+      <w:r>
+        <w:t xml:space="preserve"> hook: for </w:t>
+      </w:r>
+      <w:proofErr w:type="spellStart"/>
+      <w:r>
+        <w:t>useState</w:t>
+      </w:r>
+      <w:proofErr w:type="spellEnd"/>
+      <w:r>
+        <w:t xml:space="preserve"> hook use</w:t>
       </w:r>
     </w:p>
     <w:p>
@@ -1025,7 +1269,38 @@
           <w:i/>
           <w:iCs/>
         </w:rPr>
-        <w:t>import { useState } from  react</w:t>
+        <w:t xml:space="preserve">import </w:t>
+      </w:r>
+      <w:proofErr w:type="gramStart"/>
+      <w:r>
+        <w:rPr>
+          <w:b/>
+          <w:bCs/>
+          <w:i/>
+          <w:iCs/>
+        </w:rPr>
+        <w:t xml:space="preserve">{ </w:t>
+      </w:r>
+      <w:proofErr w:type="spellStart"/>
+      <w:r>
+        <w:rPr>
+          <w:b/>
+          <w:bCs/>
+          <w:i/>
+          <w:iCs/>
+        </w:rPr>
+        <w:t>useState</w:t>
+      </w:r>
+      <w:proofErr w:type="spellEnd"/>
+      <w:proofErr w:type="gramEnd"/>
+      <w:r>
+        <w:rPr>
+          <w:b/>
+          <w:bCs/>
+          <w:i/>
+          <w:iCs/>
+        </w:rPr>
+        <w:t xml:space="preserve"> } from  react</w:t>
       </w:r>
     </w:p>
     <w:p>
@@ -1037,14 +1312,62 @@
         </w:numPr>
       </w:pPr>
       <w:r>
-        <w:t xml:space="preserve">then the useState is an array that we de-construct using array de-construction mechanism.. inside our component like </w:t>
+        <w:t xml:space="preserve">then the </w:t>
+      </w:r>
+      <w:proofErr w:type="spellStart"/>
+      <w:r>
+        <w:t>useState</w:t>
+      </w:r>
+      <w:proofErr w:type="spellEnd"/>
+      <w:r>
+        <w:t xml:space="preserve"> is an array that we de-construct using array de-construction </w:t>
+      </w:r>
+      <w:proofErr w:type="gramStart"/>
+      <w:r>
+        <w:t>mechanism..</w:t>
+      </w:r>
+      <w:proofErr w:type="gramEnd"/>
+      <w:r>
+        <w:t xml:space="preserve"> inside our component like </w:t>
       </w:r>
       <w:r>
         <w:rPr>
           <w:b/>
           <w:bCs/>
         </w:rPr>
-        <w:t>let [emotion, setEmotion] = useState(“happy”);</w:t>
+        <w:t xml:space="preserve">let [emotion, </w:t>
+      </w:r>
+      <w:proofErr w:type="spellStart"/>
+      <w:r>
+        <w:rPr>
+          <w:b/>
+          <w:bCs/>
+        </w:rPr>
+        <w:t>setEmotion</w:t>
+      </w:r>
+      <w:proofErr w:type="spellEnd"/>
+      <w:r>
+        <w:rPr>
+          <w:b/>
+          <w:bCs/>
+        </w:rPr>
+        <w:t xml:space="preserve">] = </w:t>
+      </w:r>
+      <w:proofErr w:type="spellStart"/>
+      <w:r>
+        <w:rPr>
+          <w:b/>
+          <w:bCs/>
+        </w:rPr>
+        <w:t>useState</w:t>
+      </w:r>
+      <w:proofErr w:type="spellEnd"/>
+      <w:r>
+        <w:rPr>
+          <w:b/>
+          <w:bCs/>
+        </w:rPr>
+        <w:t>(“happy”);</w:t>
       </w:r>
     </w:p>
     <w:p>
@@ -1068,7 +1391,15 @@
         </w:numPr>
       </w:pPr>
       <w:r>
-        <w:t>Then we are able to call the setEmotion to update the emotion state value, and we can use the emotion variable to display values or use anywhere inside the component</w:t>
+        <w:t xml:space="preserve">Then we are able to call the </w:t>
+      </w:r>
+      <w:proofErr w:type="spellStart"/>
+      <w:r>
+        <w:t>setEmotion</w:t>
+      </w:r>
+      <w:proofErr w:type="spellEnd"/>
+      <w:r>
+        <w:t xml:space="preserve"> to update the emotion state value, and we can use the emotion variable to display values or use anywhere inside the component</w:t>
       </w:r>
     </w:p>
     <w:p>
@@ -1125,9 +1456,19 @@
           <w:numId w:val="1"/>
         </w:numPr>
       </w:pPr>
-      <w:r>
-        <w:t>useEffect: is the hook that we can use to react to side affects of things happening around component but those are not related to component rendering. Like for example if we want to console log whenever there’s change of state, we can use useEffect</w:t>
-      </w:r>
+      <w:proofErr w:type="spellStart"/>
+      <w:r>
+        <w:t>useEffect</w:t>
+      </w:r>
+      <w:proofErr w:type="spellEnd"/>
+      <w:r>
+        <w:t xml:space="preserve">: is the hook that we can use to react to side affects of things happening around component but those are not related to component rendering. Like for example if we want to console log whenever there’s change of state, we can use </w:t>
+      </w:r>
+      <w:proofErr w:type="spellStart"/>
+      <w:r>
+        <w:t>useEffect</w:t>
+      </w:r>
+      <w:proofErr w:type="spellEnd"/>
     </w:p>
     <w:p>
       <w:pPr>
@@ -1137,8 +1478,13 @@
           <w:numId w:val="1"/>
         </w:numPr>
       </w:pPr>
-      <w:r>
-        <w:t xml:space="preserve">useEffect function receives two parameters, first is the function to invoke when there’s an effect, </w:t>
+      <w:proofErr w:type="spellStart"/>
+      <w:r>
+        <w:t>useEffect</w:t>
+      </w:r>
+      <w:proofErr w:type="spellEnd"/>
+      <w:r>
+        <w:t xml:space="preserve"> function receives two parameters, first is the function to invoke when there’s an effect, </w:t>
       </w:r>
     </w:p>
     <w:p>
@@ -1150,11 +1496,27 @@
         </w:numPr>
       </w:pPr>
       <w:r>
-        <w:t xml:space="preserve">and second is the dependencies array to create dependencies on the objects for which this effect should be used. For example if we have two states that this component </w:t>
+        <w:t xml:space="preserve">and second is the dependencies array to create dependencies on the objects for which this effect should be used. For </w:t>
+      </w:r>
+      <w:proofErr w:type="gramStart"/>
+      <w:r>
+        <w:t>example</w:t>
+      </w:r>
+      <w:proofErr w:type="gramEnd"/>
+      <w:r>
+        <w:t xml:space="preserve"> if we have two states that this component </w:t>
       </w:r>
       <w:r>
         <w:lastRenderedPageBreak/>
-        <w:t>handles, we can add two useEffects and filter/tie them with specific state change, like in following code, we are tying two different effects to two different state items:</w:t>
+        <w:t xml:space="preserve">handles, we can add two </w:t>
+      </w:r>
+      <w:proofErr w:type="spellStart"/>
+      <w:r>
+        <w:t>useEffects</w:t>
+      </w:r>
+      <w:proofErr w:type="spellEnd"/>
+      <w:r>
+        <w:t xml:space="preserve"> and filter/tie them with specific state change, like in following code, we are tying two different effects to two different state items:</w:t>
       </w:r>
     </w:p>
     <w:p>
@@ -1212,7 +1574,44 @@
         </w:numPr>
       </w:pPr>
       <w:r>
-        <w:t>Note: if we do not pass dependency array parameter, the useEffect will be called everytime… and if we pass useEffect empty Dependencies Array like useEffect(() =&gt; {console.log(“message”)}, []); this effect will be called once only</w:t>
+        <w:t xml:space="preserve">Note: if we do not pass dependency array parameter, the </w:t>
+      </w:r>
+      <w:proofErr w:type="spellStart"/>
+      <w:r>
+        <w:t>useEffect</w:t>
+      </w:r>
+      <w:proofErr w:type="spellEnd"/>
+      <w:r>
+        <w:t xml:space="preserve"> will be called </w:t>
+      </w:r>
+      <w:proofErr w:type="spellStart"/>
+      <w:r>
+        <w:t>everytime</w:t>
+      </w:r>
+      <w:proofErr w:type="spellEnd"/>
+      <w:r>
+        <w:t xml:space="preserve">… and if we pass </w:t>
+      </w:r>
+      <w:proofErr w:type="spellStart"/>
+      <w:r>
+        <w:t>useEffect</w:t>
+      </w:r>
+      <w:proofErr w:type="spellEnd"/>
+      <w:r>
+        <w:t xml:space="preserve"> empty Dependencies Array like </w:t>
+      </w:r>
+      <w:proofErr w:type="spellStart"/>
+      <w:proofErr w:type="gramStart"/>
+      <w:r>
+        <w:t>useEffect</w:t>
+      </w:r>
+      <w:proofErr w:type="spellEnd"/>
+      <w:r>
+        <w:t>(</w:t>
+      </w:r>
+      <w:proofErr w:type="gramEnd"/>
+      <w:r>
+        <w:t>() =&gt; {console.log(“message”)}, []); this effect will be called once only</w:t>
       </w:r>
     </w:p>
     <w:p>
@@ -1223,8 +1622,37 @@
           <w:numId w:val="1"/>
         </w:numPr>
       </w:pPr>
-      <w:r>
-        <w:t>useReducers: they let you define functions that let you reduce the function calls, like for toggle behavior of a checkbox, you can use the useState hook as well, but with useReducer, you can provide the toggle anonymous function behavior while defining the reducer and then you can use that toggle with your checkbox, onChange event and also that will be called automatically to set the state</w:t>
+      <w:proofErr w:type="spellStart"/>
+      <w:r>
+        <w:t>useReducers</w:t>
+      </w:r>
+      <w:proofErr w:type="spellEnd"/>
+      <w:r>
+        <w:t xml:space="preserve">: they let you define functions that let you reduce the function calls, like for toggle behavior of a checkbox, you can use the </w:t>
+      </w:r>
+      <w:proofErr w:type="spellStart"/>
+      <w:r>
+        <w:t>useState</w:t>
+      </w:r>
+      <w:proofErr w:type="spellEnd"/>
+      <w:r>
+        <w:t xml:space="preserve"> hook as well, but with </w:t>
+      </w:r>
+      <w:proofErr w:type="spellStart"/>
+      <w:r>
+        <w:t>useReducer</w:t>
+      </w:r>
+      <w:proofErr w:type="spellEnd"/>
+      <w:r>
+        <w:t xml:space="preserve">, you can provide the toggle anonymous function behavior while defining the reducer and then you can use that toggle with your checkbox, </w:t>
+      </w:r>
+      <w:proofErr w:type="spellStart"/>
+      <w:r>
+        <w:t>onChange</w:t>
+      </w:r>
+      <w:proofErr w:type="spellEnd"/>
+      <w:r>
+        <w:t xml:space="preserve"> event and also that will be called automatically to set the state</w:t>
       </w:r>
       <w:r>
         <w:t>, e.g.:</w:t>
@@ -1276,6 +1704,122 @@
           </wp:inline>
         </w:drawing>
       </w:r>
+    </w:p>
+    <w:p>
+      <w:pPr>
+        <w:pStyle w:val="ListParagraph"/>
+        <w:numPr>
+          <w:ilvl w:val="0"/>
+          <w:numId w:val="1"/>
+        </w:numPr>
+      </w:pPr>
+      <w:r>
+        <w:t xml:space="preserve">To Fetch Data from API: we can use </w:t>
+      </w:r>
+      <w:proofErr w:type="spellStart"/>
+      <w:r>
+        <w:t>useEffect</w:t>
+      </w:r>
+      <w:proofErr w:type="spellEnd"/>
+      <w:r>
+        <w:t xml:space="preserve"> and invoke an API using fetch</w:t>
+      </w:r>
+      <w:r>
+        <w:t>(</w:t>
+      </w:r>
+      <w:proofErr w:type="spellStart"/>
+      <w:r>
+        <w:t>url</w:t>
+      </w:r>
+      <w:proofErr w:type="spellEnd"/>
+      <w:proofErr w:type="gramStart"/>
+      <w:r>
+        <w:t>).then</w:t>
+      </w:r>
+      <w:proofErr w:type="gramEnd"/>
+      <w:r>
+        <w:t xml:space="preserve">((response) =&gt; </w:t>
+      </w:r>
+      <w:proofErr w:type="spellStart"/>
+      <w:r>
+        <w:t>response.json</w:t>
+      </w:r>
+      <w:proofErr w:type="spellEnd"/>
+      <w:r>
+        <w:t>()).then(</w:t>
+      </w:r>
+      <w:proofErr w:type="spellStart"/>
+      <w:r>
+        <w:t>setData</w:t>
+      </w:r>
+      <w:proofErr w:type="spellEnd"/>
+      <w:r>
+        <w:t xml:space="preserve">); here </w:t>
+      </w:r>
+      <w:proofErr w:type="spellStart"/>
+      <w:r>
+        <w:t>setData</w:t>
+      </w:r>
+      <w:proofErr w:type="spellEnd"/>
+      <w:r>
+        <w:t xml:space="preserve"> is state setting function</w:t>
+      </w:r>
+    </w:p>
+    <w:p>
+      <w:pPr>
+        <w:pStyle w:val="ListParagraph"/>
+        <w:numPr>
+          <w:ilvl w:val="1"/>
+          <w:numId w:val="1"/>
+        </w:numPr>
+      </w:pPr>
+      <w:r>
+        <w:lastRenderedPageBreak/>
+        <w:drawing>
+          <wp:inline distT="0" distB="0" distL="0" distR="0" wp14:anchorId="453B3073" wp14:editId="4022556B">
+            <wp:extent cx="5943600" cy="3923665"/>
+            <wp:effectExtent l="0" t="0" r="0" b="635"/>
+            <wp:docPr id="16" name="Picture 16"/>
+            <wp:cNvGraphicFramePr>
+              <a:graphicFrameLocks xmlns:a="http://schemas.openxmlformats.org/drawingml/2006/main" noChangeAspect="1"/>
+            </wp:cNvGraphicFramePr>
+            <a:graphic xmlns:a="http://schemas.openxmlformats.org/drawingml/2006/main">
+              <a:graphicData uri="http://schemas.openxmlformats.org/drawingml/2006/picture">
+                <pic:pic xmlns:pic="http://schemas.openxmlformats.org/drawingml/2006/picture">
+                  <pic:nvPicPr>
+                    <pic:cNvPr id="1" name=""/>
+                    <pic:cNvPicPr/>
+                  </pic:nvPicPr>
+                  <pic:blipFill>
+                    <a:blip r:embed="rId21"/>
+                    <a:stretch>
+                      <a:fillRect/>
+                    </a:stretch>
+                  </pic:blipFill>
+                  <pic:spPr>
+                    <a:xfrm>
+                      <a:off x="0" y="0"/>
+                      <a:ext cx="5943600" cy="3923665"/>
+                    </a:xfrm>
+                    <a:prstGeom prst="rect">
+                      <a:avLst/>
+                    </a:prstGeom>
+                  </pic:spPr>
+                </pic:pic>
+              </a:graphicData>
+            </a:graphic>
+          </wp:inline>
+        </w:drawing>
+      </w:r>
+    </w:p>
+    <w:p>
+      <w:pPr>
+        <w:pStyle w:val="ListParagraph"/>
+        <w:numPr>
+          <w:ilvl w:val="0"/>
+          <w:numId w:val="1"/>
+        </w:numPr>
+      </w:pPr>
       <w:bookmarkStart w:id="0" w:name="_GoBack"/>
       <w:bookmarkEnd w:id="0"/>
     </w:p>

</xml_diff>

<commit_message>
using individual state elements
</commit_message>
<xml_diff>
--- a/react-essentials/Notes.docx
+++ b/react-essentials/Notes.docx
@@ -39,7 +39,6 @@
       <w:r>
         <w:t xml:space="preserve">Create app using </w:t>
       </w:r>
-      <w:proofErr w:type="spellStart"/>
       <w:r>
         <w:rPr>
           <w:b/>
@@ -47,39 +46,19 @@
           <w:i/>
           <w:iCs/>
         </w:rPr>
-        <w:t>npx</w:t>
-      </w:r>
-      <w:proofErr w:type="spellEnd"/>
-      <w:r>
-        <w:rPr>
-          <w:b/>
-          <w:bCs/>
-          <w:i/>
-          <w:iCs/>
-        </w:rPr>
-        <w:t xml:space="preserve"> create-react-app My-Test-App-Name</w:t>
-      </w:r>
-    </w:p>
-    <w:p>
-      <w:pPr>
-        <w:pStyle w:val="ListParagraph"/>
-        <w:numPr>
-          <w:ilvl w:val="0"/>
-          <w:numId w:val="1"/>
-        </w:numPr>
-      </w:pPr>
-      <w:r>
-        <w:t xml:space="preserve">react-scripts referenced in the </w:t>
-      </w:r>
-      <w:proofErr w:type="spellStart"/>
-      <w:proofErr w:type="gramStart"/>
-      <w:r>
-        <w:t>package.json</w:t>
-      </w:r>
-      <w:proofErr w:type="spellEnd"/>
-      <w:proofErr w:type="gramEnd"/>
-      <w:r>
-        <w:t xml:space="preserve"> is the one that is used for different important activities</w:t>
+        <w:t>npx create-react-app My-Test-App-Name</w:t>
+      </w:r>
+    </w:p>
+    <w:p>
+      <w:pPr>
+        <w:pStyle w:val="ListParagraph"/>
+        <w:numPr>
+          <w:ilvl w:val="0"/>
+          <w:numId w:val="1"/>
+        </w:numPr>
+      </w:pPr>
+      <w:r>
+        <w:t>react-scripts referenced in the package.json is the one that is used for different important activities</w:t>
       </w:r>
     </w:p>
     <w:p>
@@ -151,7 +130,6 @@
           <w:numId w:val="1"/>
         </w:numPr>
       </w:pPr>
-      <w:proofErr w:type="spellStart"/>
       <w:r>
         <w:rPr>
           <w:b/>
@@ -159,7 +137,6 @@
         </w:rPr>
         <w:t>src</w:t>
       </w:r>
-      <w:proofErr w:type="spellEnd"/>
       <w:r>
         <w:t xml:space="preserve"> folder is where were write our application code, and </w:t>
       </w:r>
@@ -185,54 +162,31 @@
           <w:numId w:val="1"/>
         </w:numPr>
       </w:pPr>
-      <w:proofErr w:type="spellStart"/>
-      <w:proofErr w:type="gramStart"/>
       <w:r>
         <w:rPr>
           <w:b/>
           <w:bCs/>
         </w:rPr>
-        <w:t>React.StrictMode</w:t>
-      </w:r>
-      <w:proofErr w:type="spellEnd"/>
+        <w:t xml:space="preserve">React.StrictMode </w:t>
+      </w:r>
+      <w:r>
+        <w:t xml:space="preserve"> throws warnings when our code is violating the best practices of react framework.</w:t>
+      </w:r>
+    </w:p>
+    <w:p>
+      <w:pPr>
+        <w:pStyle w:val="ListParagraph"/>
+        <w:numPr>
+          <w:ilvl w:val="0"/>
+          <w:numId w:val="1"/>
+        </w:numPr>
+      </w:pPr>
       <w:r>
         <w:rPr>
           <w:b/>
           <w:bCs/>
         </w:rPr>
-        <w:t xml:space="preserve"> </w:t>
-      </w:r>
-      <w:r>
-        <w:t xml:space="preserve"> throws</w:t>
-      </w:r>
-      <w:proofErr w:type="gramEnd"/>
-      <w:r>
-        <w:t xml:space="preserve"> warnings when our code is violating the best practices of react framework.</w:t>
-      </w:r>
-    </w:p>
-    <w:p>
-      <w:pPr>
-        <w:pStyle w:val="ListParagraph"/>
-        <w:numPr>
-          <w:ilvl w:val="0"/>
-          <w:numId w:val="1"/>
-        </w:numPr>
-      </w:pPr>
-      <w:proofErr w:type="spellStart"/>
-      <w:r>
-        <w:rPr>
-          <w:b/>
-          <w:bCs/>
-        </w:rPr>
-        <w:t>React.createElement</w:t>
-      </w:r>
-      <w:proofErr w:type="spellEnd"/>
-      <w:r>
-        <w:rPr>
-          <w:b/>
-          <w:bCs/>
-        </w:rPr>
-        <w:t xml:space="preserve"> – </w:t>
+        <w:t xml:space="preserve">React.createElement – </w:t>
       </w:r>
       <w:r>
         <w:t xml:space="preserve">first </w:t>
@@ -304,15 +258,7 @@
         <w:ind w:left="720"/>
       </w:pPr>
       <w:r>
-        <w:t xml:space="preserve">function </w:t>
-      </w:r>
-      <w:proofErr w:type="gramStart"/>
-      <w:r>
-        <w:t>Header(</w:t>
-      </w:r>
-      <w:proofErr w:type="gramEnd"/>
-      <w:r>
-        <w:t>){</w:t>
+        <w:t>function Header(){</w:t>
       </w:r>
     </w:p>
     <w:p>
@@ -322,12 +268,8 @@
       <w:r>
         <w:lastRenderedPageBreak/>
         <w:tab/>
-      </w:r>
-      <w:proofErr w:type="gramStart"/>
-      <w:r>
         <w:t>return(</w:t>
       </w:r>
-      <w:proofErr w:type="gramEnd"/>
     </w:p>
     <w:p>
       <w:pPr>
@@ -387,11 +329,9 @@
       <w:pPr>
         <w:ind w:left="1440"/>
       </w:pPr>
-      <w:proofErr w:type="gramStart"/>
       <w:r>
         <w:t>return(</w:t>
       </w:r>
-      <w:proofErr w:type="gramEnd"/>
     </w:p>
     <w:p>
       <w:pPr>
@@ -426,23 +366,7 @@
         </w:numPr>
       </w:pPr>
       <w:r>
-        <w:t xml:space="preserve">To set style property of a component we use JSX syntax with {} to pass in the objects like following, note first curly bracket is to start JSX object notation and brackets inside is </w:t>
-      </w:r>
-      <w:proofErr w:type="spellStart"/>
-      <w:r>
-        <w:t>Javascript</w:t>
-      </w:r>
-      <w:proofErr w:type="spellEnd"/>
-      <w:r>
-        <w:t xml:space="preserve"> object notation for passing in style object. Here we are not using </w:t>
-      </w:r>
-      <w:proofErr w:type="spellStart"/>
-      <w:r>
-        <w:t>css</w:t>
-      </w:r>
-      <w:proofErr w:type="spellEnd"/>
-      <w:r>
-        <w:t xml:space="preserve"> text-align, instead we use camel case because if use text-align this will break JSX</w:t>
+        <w:t>To set style property of a component we use JSX syntax with {} to pass in the objects like following, note first curly bracket is to start JSX object notation and brackets inside is Javascript object notation for passing in style object. Here we are not using css text-align, instead we use camel case because if use text-align this will break JSX</w:t>
       </w:r>
     </w:p>
     <w:p>
@@ -450,23 +374,7 @@
         <w:ind w:left="1440"/>
       </w:pPr>
       <w:r>
-        <w:t>&lt;ul style</w:t>
-      </w:r>
-      <w:proofErr w:type="gramStart"/>
-      <w:r>
-        <w:t>={</w:t>
-      </w:r>
-      <w:proofErr w:type="gramEnd"/>
-      <w:r>
-        <w:t>{</w:t>
-      </w:r>
-      <w:proofErr w:type="spellStart"/>
-      <w:r>
-        <w:t>textAlign</w:t>
-      </w:r>
-      <w:proofErr w:type="spellEnd"/>
-      <w:r>
-        <w:t>: “left”}}&gt; &lt;/ul&gt;</w:t>
+        <w:t>&lt;ul style={{textAlign: “left”}}&gt; &lt;/ul&gt;</w:t>
       </w:r>
     </w:p>
     <w:p>
@@ -589,72 +497,19 @@
         </w:numPr>
       </w:pPr>
       <w:r>
-        <w:t xml:space="preserve">We can use images in our components like we do text. First you have </w:t>
-      </w:r>
-      <w:proofErr w:type="gramStart"/>
-      <w:r>
-        <w:t>import</w:t>
-      </w:r>
-      <w:proofErr w:type="gramEnd"/>
-      <w:r>
-        <w:t xml:space="preserve"> the images from your </w:t>
-      </w:r>
-      <w:proofErr w:type="spellStart"/>
-      <w:r>
-        <w:t>src</w:t>
-      </w:r>
-      <w:proofErr w:type="spellEnd"/>
-      <w:r>
-        <w:t xml:space="preserve"> folder like import </w:t>
-      </w:r>
-      <w:proofErr w:type="spellStart"/>
-      <w:r>
-        <w:t>imageName</w:t>
-      </w:r>
-      <w:proofErr w:type="spellEnd"/>
-      <w:r>
-        <w:t xml:space="preserve"> from ‘./imageFileName.jpg’. Note </w:t>
-      </w:r>
-      <w:proofErr w:type="spellStart"/>
-      <w:r>
-        <w:t>imageName</w:t>
-      </w:r>
-      <w:proofErr w:type="spellEnd"/>
-      <w:r>
-        <w:t xml:space="preserve"> is something that you can use inside curly brackets inside your JSX syntax</w:t>
-      </w:r>
-    </w:p>
-    <w:p>
-      <w:pPr>
-        <w:pStyle w:val="ListParagraph"/>
-        <w:numPr>
-          <w:ilvl w:val="0"/>
-          <w:numId w:val="1"/>
-        </w:numPr>
-      </w:pPr>
-      <w:proofErr w:type="spellStart"/>
-      <w:r>
-        <w:t>React.Fragment</w:t>
-      </w:r>
-      <w:proofErr w:type="spellEnd"/>
-      <w:r>
-        <w:t xml:space="preserve">. When we have to render or return more than one </w:t>
-      </w:r>
-      <w:proofErr w:type="gramStart"/>
-      <w:r>
-        <w:t>elements</w:t>
-      </w:r>
-      <w:proofErr w:type="gramEnd"/>
-      <w:r>
-        <w:t xml:space="preserve"> from a React component, like for example inside </w:t>
-      </w:r>
-      <w:proofErr w:type="spellStart"/>
-      <w:r>
-        <w:t>ReactDOM.render</w:t>
-      </w:r>
-      <w:proofErr w:type="spellEnd"/>
-      <w:r>
-        <w:t xml:space="preserve"> method, usually we have an App object and then we have the target html element like this:</w:t>
+        <w:t>We can use images in our components like we do text. First you have import the images from your src folder like import imageName from ‘./imageFileName.jpg’. Note imageName is something that you can use inside curly brackets inside your JSX syntax</w:t>
+      </w:r>
+    </w:p>
+    <w:p>
+      <w:pPr>
+        <w:pStyle w:val="ListParagraph"/>
+        <w:numPr>
+          <w:ilvl w:val="0"/>
+          <w:numId w:val="1"/>
+        </w:numPr>
+      </w:pPr>
+      <w:r>
+        <w:t>React.Fragment. When we have to render or return more than one elements from a React component, like for example inside ReactDOM.render method, usually we have an App object and then we have the target html element like this:</w:t>
       </w:r>
     </w:p>
     <w:p>
@@ -715,24 +570,11 @@
         </w:numPr>
       </w:pPr>
       <w:r>
-        <w:t xml:space="preserve">What if we want to add another </w:t>
-      </w:r>
-      <w:proofErr w:type="spellStart"/>
-      <w:r>
-        <w:t>AppTwo</w:t>
-      </w:r>
-      <w:proofErr w:type="spellEnd"/>
-      <w:r>
-        <w:t xml:space="preserve"> here…we get error: Adjacent JSX elements must be wrapped in an enclosing tag</w:t>
-      </w:r>
-      <w:r>
-        <w:t xml:space="preserve">. Did you want a JSX </w:t>
-      </w:r>
-      <w:proofErr w:type="gramStart"/>
-      <w:r>
-        <w:t>Fragment</w:t>
-      </w:r>
-      <w:proofErr w:type="gramEnd"/>
+        <w:t>What if we want to add another AppTwo here…we get error: Adjacent JSX elements must be wrapped in an enclosing tag</w:t>
+      </w:r>
+      <w:r>
+        <w:t>. Did you want a JSX Fragment</w:t>
+      </w:r>
     </w:p>
     <w:p>
       <w:pPr>
@@ -793,13 +635,8 @@
         </w:numPr>
       </w:pPr>
       <w:r>
-        <w:t xml:space="preserve">We can fix this error using </w:t>
-      </w:r>
-      <w:proofErr w:type="spellStart"/>
-      <w:r>
-        <w:t>React.Fragment</w:t>
-      </w:r>
-      <w:proofErr w:type="spellEnd"/>
+        <w:t>We can fix this error using React.Fragment</w:t>
+      </w:r>
     </w:p>
     <w:p>
       <w:pPr>
@@ -920,41 +757,7 @@
         </w:numPr>
       </w:pPr>
       <w:r>
-        <w:t>Conditional Formatting: To use conditional formatting, we can use Fragment syntax &lt;&gt; {</w:t>
-      </w:r>
-      <w:proofErr w:type="spellStart"/>
-      <w:proofErr w:type="gramStart"/>
-      <w:r>
-        <w:t>props.authorized</w:t>
-      </w:r>
-      <w:proofErr w:type="spellEnd"/>
-      <w:proofErr w:type="gramEnd"/>
-      <w:r>
-        <w:t xml:space="preserve"> ? &lt;</w:t>
-      </w:r>
-      <w:proofErr w:type="spellStart"/>
-      <w:r>
-        <w:t>AuthorizedHeader</w:t>
-      </w:r>
-      <w:proofErr w:type="spellEnd"/>
-      <w:r>
-        <w:t xml:space="preserve"> /</w:t>
-      </w:r>
-      <w:proofErr w:type="gramStart"/>
-      <w:r>
-        <w:t>&gt; :</w:t>
-      </w:r>
-      <w:proofErr w:type="gramEnd"/>
-      <w:r>
-        <w:t xml:space="preserve"> &lt;</w:t>
-      </w:r>
-      <w:proofErr w:type="spellStart"/>
-      <w:r>
-        <w:t>DefaultHeader</w:t>
-      </w:r>
-      <w:proofErr w:type="spellEnd"/>
-      <w:r>
-        <w:t xml:space="preserve"> /&gt; } &lt;/&gt; like for example: </w:t>
+        <w:t xml:space="preserve">Conditional Formatting: To use conditional formatting, we can use Fragment syntax &lt;&gt; {props.authorized ? &lt;AuthorizedHeader /&gt; : &lt;DefaultHeader /&gt; } &lt;/&gt; like for example: </w:t>
       </w:r>
     </w:p>
     <w:p>
@@ -1074,39 +877,7 @@
         <w:t>We can de-structure</w:t>
       </w:r>
       <w:r>
-        <w:t xml:space="preserve"> an array using e.g. const [</w:t>
-      </w:r>
-      <w:proofErr w:type="spellStart"/>
-      <w:r>
-        <w:t>firstArrayItem</w:t>
-      </w:r>
-      <w:proofErr w:type="spellEnd"/>
-      <w:r>
-        <w:t xml:space="preserve">, </w:t>
-      </w:r>
-      <w:proofErr w:type="spellStart"/>
-      <w:r>
-        <w:t>secondArrayItem</w:t>
-      </w:r>
-      <w:proofErr w:type="spellEnd"/>
-      <w:r>
-        <w:t xml:space="preserve">, </w:t>
-      </w:r>
-      <w:proofErr w:type="spellStart"/>
-      <w:r>
-        <w:t>andThirdArrayItem</w:t>
-      </w:r>
-      <w:proofErr w:type="spellEnd"/>
-      <w:r>
-        <w:t xml:space="preserve">] = </w:t>
-      </w:r>
-      <w:proofErr w:type="spellStart"/>
-      <w:r>
-        <w:t>objArrayOfItems</w:t>
-      </w:r>
-      <w:proofErr w:type="spellEnd"/>
-      <w:r>
-        <w:t>:</w:t>
+        <w:t xml:space="preserve"> an array using e.g. const [firstArrayItem, secondArrayItem, andThirdArrayItem] = objArrayOfItems:</w:t>
       </w:r>
     </w:p>
     <w:p>
@@ -1163,13 +934,8 @@
           <w:numId w:val="1"/>
         </w:numPr>
       </w:pPr>
-      <w:proofErr w:type="gramStart"/>
-      <w:r>
-        <w:t>Similarly</w:t>
-      </w:r>
-      <w:proofErr w:type="gramEnd"/>
-      <w:r>
-        <w:t xml:space="preserve"> we can de-structure the objects as well.</w:t>
+      <w:r>
+        <w:t>Similarly we can de-structure the objects as well.</w:t>
       </w:r>
       <w:r>
         <w:t xml:space="preserve"> But note for Object de-structuring, we do not use the Square brackets that we use for Array de-structuring. we use {}, which are curly brackets</w:t>
@@ -1230,7 +996,6 @@
           <w:numId w:val="1"/>
         </w:numPr>
       </w:pPr>
-      <w:proofErr w:type="spellStart"/>
       <w:r>
         <w:rPr>
           <w:b/>
@@ -1238,17 +1003,8 @@
         </w:rPr>
         <w:t>useState</w:t>
       </w:r>
-      <w:proofErr w:type="spellEnd"/>
-      <w:r>
-        <w:t xml:space="preserve"> hook: for </w:t>
-      </w:r>
-      <w:proofErr w:type="spellStart"/>
-      <w:r>
-        <w:t>useState</w:t>
-      </w:r>
-      <w:proofErr w:type="spellEnd"/>
-      <w:r>
-        <w:t xml:space="preserve"> hook use</w:t>
+      <w:r>
+        <w:t xml:space="preserve"> hook: for useState hook use</w:t>
       </w:r>
     </w:p>
     <w:p>
@@ -1269,38 +1025,7 @@
           <w:i/>
           <w:iCs/>
         </w:rPr>
-        <w:t xml:space="preserve">import </w:t>
-      </w:r>
-      <w:proofErr w:type="gramStart"/>
-      <w:r>
-        <w:rPr>
-          <w:b/>
-          <w:bCs/>
-          <w:i/>
-          <w:iCs/>
-        </w:rPr>
-        <w:t xml:space="preserve">{ </w:t>
-      </w:r>
-      <w:proofErr w:type="spellStart"/>
-      <w:r>
-        <w:rPr>
-          <w:b/>
-          <w:bCs/>
-          <w:i/>
-          <w:iCs/>
-        </w:rPr>
-        <w:t>useState</w:t>
-      </w:r>
-      <w:proofErr w:type="spellEnd"/>
-      <w:proofErr w:type="gramEnd"/>
-      <w:r>
-        <w:rPr>
-          <w:b/>
-          <w:bCs/>
-          <w:i/>
-          <w:iCs/>
-        </w:rPr>
-        <w:t xml:space="preserve"> } from  react</w:t>
+        <w:t>import { useState } from  react</w:t>
       </w:r>
     </w:p>
     <w:p>
@@ -1312,62 +1037,14 @@
         </w:numPr>
       </w:pPr>
       <w:r>
-        <w:t xml:space="preserve">then the </w:t>
-      </w:r>
-      <w:proofErr w:type="spellStart"/>
-      <w:r>
-        <w:t>useState</w:t>
-      </w:r>
-      <w:proofErr w:type="spellEnd"/>
-      <w:r>
-        <w:t xml:space="preserve"> is an array that we de-construct using array de-construction </w:t>
-      </w:r>
-      <w:proofErr w:type="gramStart"/>
-      <w:r>
-        <w:t>mechanism..</w:t>
-      </w:r>
-      <w:proofErr w:type="gramEnd"/>
-      <w:r>
-        <w:t xml:space="preserve"> inside our component like </w:t>
+        <w:t xml:space="preserve">then the useState is an array that we de-construct using array de-construction mechanism.. inside our component like </w:t>
       </w:r>
       <w:r>
         <w:rPr>
           <w:b/>
           <w:bCs/>
         </w:rPr>
-        <w:t xml:space="preserve">let [emotion, </w:t>
-      </w:r>
-      <w:proofErr w:type="spellStart"/>
-      <w:r>
-        <w:rPr>
-          <w:b/>
-          <w:bCs/>
-        </w:rPr>
-        <w:t>setEmotion</w:t>
-      </w:r>
-      <w:proofErr w:type="spellEnd"/>
-      <w:r>
-        <w:rPr>
-          <w:b/>
-          <w:bCs/>
-        </w:rPr>
-        <w:t xml:space="preserve">] = </w:t>
-      </w:r>
-      <w:proofErr w:type="spellStart"/>
-      <w:r>
-        <w:rPr>
-          <w:b/>
-          <w:bCs/>
-        </w:rPr>
-        <w:t>useState</w:t>
-      </w:r>
-      <w:proofErr w:type="spellEnd"/>
-      <w:r>
-        <w:rPr>
-          <w:b/>
-          <w:bCs/>
-        </w:rPr>
-        <w:t>(“happy”);</w:t>
+        <w:t>let [emotion, setEmotion] = useState(“happy”);</w:t>
       </w:r>
     </w:p>
     <w:p>
@@ -1391,15 +1068,7 @@
         </w:numPr>
       </w:pPr>
       <w:r>
-        <w:t xml:space="preserve">Then we are able to call the </w:t>
-      </w:r>
-      <w:proofErr w:type="spellStart"/>
-      <w:r>
-        <w:t>setEmotion</w:t>
-      </w:r>
-      <w:proofErr w:type="spellEnd"/>
-      <w:r>
-        <w:t xml:space="preserve"> to update the emotion state value, and we can use the emotion variable to display values or use anywhere inside the component</w:t>
+        <w:t>Then we are able to call the setEmotion to update the emotion state value, and we can use the emotion variable to display values or use anywhere inside the component</w:t>
       </w:r>
     </w:p>
     <w:p>
@@ -1456,19 +1125,9 @@
           <w:numId w:val="1"/>
         </w:numPr>
       </w:pPr>
-      <w:proofErr w:type="spellStart"/>
-      <w:r>
-        <w:t>useEffect</w:t>
-      </w:r>
-      <w:proofErr w:type="spellEnd"/>
-      <w:r>
-        <w:t xml:space="preserve">: is the hook that we can use to react to side affects of things happening around component but those are not related to component rendering. Like for example if we want to console log whenever there’s change of state, we can use </w:t>
-      </w:r>
-      <w:proofErr w:type="spellStart"/>
-      <w:r>
-        <w:t>useEffect</w:t>
-      </w:r>
-      <w:proofErr w:type="spellEnd"/>
+      <w:r>
+        <w:t>useEffect: is the hook that we can use to react to side affects of things happening around component but those are not related to component rendering. Like for example if we want to console log whenever there’s change of state, we can use useEffect</w:t>
+      </w:r>
     </w:p>
     <w:p>
       <w:pPr>
@@ -1478,13 +1137,8 @@
           <w:numId w:val="1"/>
         </w:numPr>
       </w:pPr>
-      <w:proofErr w:type="spellStart"/>
-      <w:r>
-        <w:t>useEffect</w:t>
-      </w:r>
-      <w:proofErr w:type="spellEnd"/>
-      <w:r>
-        <w:t xml:space="preserve"> function receives two parameters, first is the function to invoke when there’s an effect, </w:t>
+      <w:r>
+        <w:t xml:space="preserve">useEffect function receives two parameters, first is the function to invoke when there’s an effect, </w:t>
       </w:r>
     </w:p>
     <w:p>
@@ -1496,27 +1150,11 @@
         </w:numPr>
       </w:pPr>
       <w:r>
-        <w:t xml:space="preserve">and second is the dependencies array to create dependencies on the objects for which this effect should be used. For </w:t>
-      </w:r>
-      <w:proofErr w:type="gramStart"/>
-      <w:r>
-        <w:t>example</w:t>
-      </w:r>
-      <w:proofErr w:type="gramEnd"/>
-      <w:r>
-        <w:t xml:space="preserve"> if we have two states that this component </w:t>
+        <w:t xml:space="preserve">and second is the dependencies array to create dependencies on the objects for which this effect should be used. For example if we have two states that this component </w:t>
       </w:r>
       <w:r>
         <w:lastRenderedPageBreak/>
-        <w:t xml:space="preserve">handles, we can add two </w:t>
-      </w:r>
-      <w:proofErr w:type="spellStart"/>
-      <w:r>
-        <w:t>useEffects</w:t>
-      </w:r>
-      <w:proofErr w:type="spellEnd"/>
-      <w:r>
-        <w:t xml:space="preserve"> and filter/tie them with specific state change, like in following code, we are tying two different effects to two different state items:</w:t>
+        <w:t>handles, we can add two useEffects and filter/tie them with specific state change, like in following code, we are tying two different effects to two different state items:</w:t>
       </w:r>
     </w:p>
     <w:p>
@@ -1574,85 +1212,19 @@
         </w:numPr>
       </w:pPr>
       <w:r>
-        <w:t xml:space="preserve">Note: if we do not pass dependency array parameter, the </w:t>
-      </w:r>
-      <w:proofErr w:type="spellStart"/>
-      <w:r>
-        <w:t>useEffect</w:t>
-      </w:r>
-      <w:proofErr w:type="spellEnd"/>
-      <w:r>
-        <w:t xml:space="preserve"> will be called </w:t>
-      </w:r>
-      <w:proofErr w:type="spellStart"/>
-      <w:r>
-        <w:t>everytime</w:t>
-      </w:r>
-      <w:proofErr w:type="spellEnd"/>
-      <w:r>
-        <w:t xml:space="preserve">… and if we pass </w:t>
-      </w:r>
-      <w:proofErr w:type="spellStart"/>
-      <w:r>
-        <w:t>useEffect</w:t>
-      </w:r>
-      <w:proofErr w:type="spellEnd"/>
-      <w:r>
-        <w:t xml:space="preserve"> empty Dependencies Array like </w:t>
-      </w:r>
-      <w:proofErr w:type="spellStart"/>
-      <w:proofErr w:type="gramStart"/>
-      <w:r>
-        <w:t>useEffect</w:t>
-      </w:r>
-      <w:proofErr w:type="spellEnd"/>
-      <w:r>
-        <w:t>(</w:t>
-      </w:r>
-      <w:proofErr w:type="gramEnd"/>
-      <w:r>
-        <w:t>() =&gt; {console.log(“message”)}, []); this effect will be called once only</w:t>
-      </w:r>
-    </w:p>
-    <w:p>
-      <w:pPr>
-        <w:pStyle w:val="ListParagraph"/>
-        <w:numPr>
-          <w:ilvl w:val="0"/>
-          <w:numId w:val="1"/>
-        </w:numPr>
-      </w:pPr>
-      <w:proofErr w:type="spellStart"/>
-      <w:r>
-        <w:t>useReducers</w:t>
-      </w:r>
-      <w:proofErr w:type="spellEnd"/>
-      <w:r>
-        <w:t xml:space="preserve">: they let you define functions that let you reduce the function calls, like for toggle behavior of a checkbox, you can use the </w:t>
-      </w:r>
-      <w:proofErr w:type="spellStart"/>
-      <w:r>
-        <w:t>useState</w:t>
-      </w:r>
-      <w:proofErr w:type="spellEnd"/>
-      <w:r>
-        <w:t xml:space="preserve"> hook as well, but with </w:t>
-      </w:r>
-      <w:proofErr w:type="spellStart"/>
-      <w:r>
-        <w:t>useReducer</w:t>
-      </w:r>
-      <w:proofErr w:type="spellEnd"/>
-      <w:r>
-        <w:t xml:space="preserve">, you can provide the toggle anonymous function behavior while defining the reducer and then you can use that toggle with your checkbox, </w:t>
-      </w:r>
-      <w:proofErr w:type="spellStart"/>
-      <w:r>
-        <w:t>onChange</w:t>
-      </w:r>
-      <w:proofErr w:type="spellEnd"/>
-      <w:r>
-        <w:t xml:space="preserve"> event and also that will be called automatically to set the state</w:t>
+        <w:t>Note: if we do not pass dependency array parameter, the useEffect will be called everytime… and if we pass useEffect empty Dependencies Array like useEffect(() =&gt; {console.log(“message”)}, []); this effect will be called once only</w:t>
+      </w:r>
+    </w:p>
+    <w:p>
+      <w:pPr>
+        <w:pStyle w:val="ListParagraph"/>
+        <w:numPr>
+          <w:ilvl w:val="0"/>
+          <w:numId w:val="1"/>
+        </w:numPr>
+      </w:pPr>
+      <w:r>
+        <w:t>useReducers: they let you define functions that let you reduce the function calls, like for toggle behavior of a checkbox, you can use the useState hook as well, but with useReducer, you can provide the toggle anonymous function behavior while defining the reducer and then you can use that toggle with your checkbox, onChange event and also that will be called automatically to set the state</w:t>
       </w:r>
       <w:r>
         <w:t>, e.g.:</w:t>
@@ -1714,55 +1286,10 @@
         </w:numPr>
       </w:pPr>
       <w:r>
-        <w:t xml:space="preserve">To Fetch Data from API: we can use </w:t>
-      </w:r>
-      <w:proofErr w:type="spellStart"/>
-      <w:r>
-        <w:t>useEffect</w:t>
-      </w:r>
-      <w:proofErr w:type="spellEnd"/>
-      <w:r>
-        <w:t xml:space="preserve"> and invoke an API using fetch</w:t>
-      </w:r>
-      <w:r>
-        <w:t>(</w:t>
-      </w:r>
-      <w:proofErr w:type="spellStart"/>
-      <w:r>
-        <w:t>url</w:t>
-      </w:r>
-      <w:proofErr w:type="spellEnd"/>
-      <w:proofErr w:type="gramStart"/>
-      <w:r>
-        <w:t>).then</w:t>
-      </w:r>
-      <w:proofErr w:type="gramEnd"/>
-      <w:r>
-        <w:t xml:space="preserve">((response) =&gt; </w:t>
-      </w:r>
-      <w:proofErr w:type="spellStart"/>
-      <w:r>
-        <w:t>response.json</w:t>
-      </w:r>
-      <w:proofErr w:type="spellEnd"/>
-      <w:r>
-        <w:t>()).then(</w:t>
-      </w:r>
-      <w:proofErr w:type="spellStart"/>
-      <w:r>
-        <w:t>setData</w:t>
-      </w:r>
-      <w:proofErr w:type="spellEnd"/>
-      <w:r>
-        <w:t xml:space="preserve">); here </w:t>
-      </w:r>
-      <w:proofErr w:type="spellStart"/>
-      <w:r>
-        <w:t>setData</w:t>
-      </w:r>
-      <w:proofErr w:type="spellEnd"/>
-      <w:r>
-        <w:t xml:space="preserve"> is state setting function</w:t>
+        <w:t>To Fetch Data from API: we can use useEffect and invoke an API using fetch</w:t>
+      </w:r>
+      <w:r>
+        <w:t>(url).then((response) =&gt; response.json()).then(setData); here setData is state setting function</w:t>
       </w:r>
     </w:p>
     <w:p>
@@ -1820,6 +1347,55 @@
           <w:numId w:val="1"/>
         </w:numPr>
       </w:pPr>
+      <w:r>
+        <w:t>And we can use the data passed into parsed to show individual UI elements like following:</w:t>
+      </w:r>
+    </w:p>
+    <w:p>
+      <w:pPr>
+        <w:pStyle w:val="ListParagraph"/>
+        <w:numPr>
+          <w:ilvl w:val="1"/>
+          <w:numId w:val="1"/>
+        </w:numPr>
+      </w:pPr>
+      <w:r>
+        <w:drawing>
+          <wp:inline distT="0" distB="0" distL="0" distR="0" wp14:anchorId="73886A97" wp14:editId="3DDFA036">
+            <wp:extent cx="5943600" cy="3683635"/>
+            <wp:effectExtent l="0" t="0" r="0" b="0"/>
+            <wp:docPr id="17" name="Picture 17"/>
+            <wp:cNvGraphicFramePr>
+              <a:graphicFrameLocks xmlns:a="http://schemas.openxmlformats.org/drawingml/2006/main" noChangeAspect="1"/>
+            </wp:cNvGraphicFramePr>
+            <a:graphic xmlns:a="http://schemas.openxmlformats.org/drawingml/2006/main">
+              <a:graphicData uri="http://schemas.openxmlformats.org/drawingml/2006/picture">
+                <pic:pic xmlns:pic="http://schemas.openxmlformats.org/drawingml/2006/picture">
+                  <pic:nvPicPr>
+                    <pic:cNvPr id="1" name=""/>
+                    <pic:cNvPicPr/>
+                  </pic:nvPicPr>
+                  <pic:blipFill>
+                    <a:blip r:embed="rId22"/>
+                    <a:stretch>
+                      <a:fillRect/>
+                    </a:stretch>
+                  </pic:blipFill>
+                  <pic:spPr>
+                    <a:xfrm>
+                      <a:off x="0" y="0"/>
+                      <a:ext cx="5943600" cy="3683635"/>
+                    </a:xfrm>
+                    <a:prstGeom prst="rect">
+                      <a:avLst/>
+                    </a:prstGeom>
+                  </pic:spPr>
+                </pic:pic>
+              </a:graphicData>
+            </a:graphic>
+          </wp:inline>
+        </w:drawing>
+      </w:r>
       <w:bookmarkStart w:id="0" w:name="_GoBack"/>
       <w:bookmarkEnd w:id="0"/>
     </w:p>

</xml_diff>

<commit_message>
handling states of loading and error using state hook
</commit_message>
<xml_diff>
--- a/react-essentials/Notes.docx
+++ b/react-essentials/Notes.docx
@@ -1385,6 +1385,65 @@
                     <a:xfrm>
                       <a:off x="0" y="0"/>
                       <a:ext cx="5943600" cy="3683635"/>
+                    </a:xfrm>
+                    <a:prstGeom prst="rect">
+                      <a:avLst/>
+                    </a:prstGeom>
+                  </pic:spPr>
+                </pic:pic>
+              </a:graphicData>
+            </a:graphic>
+          </wp:inline>
+        </w:drawing>
+      </w:r>
+    </w:p>
+    <w:p>
+      <w:pPr>
+        <w:pStyle w:val="ListParagraph"/>
+        <w:numPr>
+          <w:ilvl w:val="0"/>
+          <w:numId w:val="1"/>
+        </w:numPr>
+      </w:pPr>
+      <w:r>
+        <w:lastRenderedPageBreak/>
+        <w:t>For the fetch api, before call you can use loading and error state fields to determine and set states related to loading and error. While loading state is true, you can return the content related to loading, if error, you can show error, else show main data, like following:</w:t>
+      </w:r>
+    </w:p>
+    <w:p>
+      <w:pPr>
+        <w:pStyle w:val="ListParagraph"/>
+        <w:numPr>
+          <w:ilvl w:val="1"/>
+          <w:numId w:val="1"/>
+        </w:numPr>
+      </w:pPr>
+      <w:r>
+        <w:drawing>
+          <wp:inline distT="0" distB="0" distL="0" distR="0" wp14:anchorId="74E1359A" wp14:editId="6E7305F5">
+            <wp:extent cx="5943600" cy="6530975"/>
+            <wp:effectExtent l="0" t="0" r="0" b="3175"/>
+            <wp:docPr id="18" name="Picture 18"/>
+            <wp:cNvGraphicFramePr>
+              <a:graphicFrameLocks xmlns:a="http://schemas.openxmlformats.org/drawingml/2006/main" noChangeAspect="1"/>
+            </wp:cNvGraphicFramePr>
+            <a:graphic xmlns:a="http://schemas.openxmlformats.org/drawingml/2006/main">
+              <a:graphicData uri="http://schemas.openxmlformats.org/drawingml/2006/picture">
+                <pic:pic xmlns:pic="http://schemas.openxmlformats.org/drawingml/2006/picture">
+                  <pic:nvPicPr>
+                    <pic:cNvPr id="1" name=""/>
+                    <pic:cNvPicPr/>
+                  </pic:nvPicPr>
+                  <pic:blipFill>
+                    <a:blip r:embed="rId23"/>
+                    <a:stretch>
+                      <a:fillRect/>
+                    </a:stretch>
+                  </pic:blipFill>
+                  <pic:spPr>
+                    <a:xfrm>
+                      <a:off x="0" y="0"/>
+                      <a:ext cx="5943600" cy="6530975"/>
                     </a:xfrm>
                     <a:prstGeom prst="rect">
                       <a:avLst/>

</xml_diff>

<commit_message>
testing react code using jest library
</commit_message>
<xml_diff>
--- a/react-essentials/Notes.docx
+++ b/react-essentials/Notes.docx
@@ -39,6 +39,7 @@
       <w:r>
         <w:t xml:space="preserve">Create app using </w:t>
       </w:r>
+      <w:proofErr w:type="spellStart"/>
       <w:r>
         <w:rPr>
           <w:b/>
@@ -46,7 +47,17 @@
           <w:i/>
           <w:iCs/>
         </w:rPr>
-        <w:t>npx create-react-app My-Test-App-Name</w:t>
+        <w:t>npx</w:t>
+      </w:r>
+      <w:proofErr w:type="spellEnd"/>
+      <w:r>
+        <w:rPr>
+          <w:b/>
+          <w:bCs/>
+          <w:i/>
+          <w:iCs/>
+        </w:rPr>
+        <w:t xml:space="preserve"> create-react-app My-Test-App-Name</w:t>
       </w:r>
     </w:p>
     <w:p>
@@ -58,7 +69,17 @@
         </w:numPr>
       </w:pPr>
       <w:r>
-        <w:t>react-scripts referenced in the package.json is the one that is used for different important activities</w:t>
+        <w:t xml:space="preserve">react-scripts referenced in the </w:t>
+      </w:r>
+      <w:proofErr w:type="spellStart"/>
+      <w:proofErr w:type="gramStart"/>
+      <w:r>
+        <w:t>package.json</w:t>
+      </w:r>
+      <w:proofErr w:type="spellEnd"/>
+      <w:proofErr w:type="gramEnd"/>
+      <w:r>
+        <w:t xml:space="preserve"> is the one that is used for different important activities</w:t>
       </w:r>
     </w:p>
     <w:p>
@@ -130,6 +151,7 @@
           <w:numId w:val="1"/>
         </w:numPr>
       </w:pPr>
+      <w:proofErr w:type="spellStart"/>
       <w:r>
         <w:rPr>
           <w:b/>
@@ -137,6 +159,7 @@
         </w:rPr>
         <w:t>src</w:t>
       </w:r>
+      <w:proofErr w:type="spellEnd"/>
       <w:r>
         <w:t xml:space="preserve"> folder is where were write our application code, and </w:t>
       </w:r>
@@ -162,31 +185,54 @@
           <w:numId w:val="1"/>
         </w:numPr>
       </w:pPr>
+      <w:proofErr w:type="spellStart"/>
+      <w:proofErr w:type="gramStart"/>
       <w:r>
         <w:rPr>
           <w:b/>
           <w:bCs/>
         </w:rPr>
-        <w:t xml:space="preserve">React.StrictMode </w:t>
-      </w:r>
-      <w:r>
-        <w:t xml:space="preserve"> throws warnings when our code is violating the best practices of react framework.</w:t>
-      </w:r>
-    </w:p>
-    <w:p>
-      <w:pPr>
-        <w:pStyle w:val="ListParagraph"/>
-        <w:numPr>
-          <w:ilvl w:val="0"/>
-          <w:numId w:val="1"/>
-        </w:numPr>
-      </w:pPr>
+        <w:t>React.StrictMode</w:t>
+      </w:r>
+      <w:proofErr w:type="spellEnd"/>
       <w:r>
         <w:rPr>
           <w:b/>
           <w:bCs/>
         </w:rPr>
-        <w:t xml:space="preserve">React.createElement – </w:t>
+        <w:t xml:space="preserve"> </w:t>
+      </w:r>
+      <w:r>
+        <w:t xml:space="preserve"> throws</w:t>
+      </w:r>
+      <w:proofErr w:type="gramEnd"/>
+      <w:r>
+        <w:t xml:space="preserve"> warnings when our code is violating the best practices of react framework.</w:t>
+      </w:r>
+    </w:p>
+    <w:p>
+      <w:pPr>
+        <w:pStyle w:val="ListParagraph"/>
+        <w:numPr>
+          <w:ilvl w:val="0"/>
+          <w:numId w:val="1"/>
+        </w:numPr>
+      </w:pPr>
+      <w:proofErr w:type="spellStart"/>
+      <w:r>
+        <w:rPr>
+          <w:b/>
+          <w:bCs/>
+        </w:rPr>
+        <w:t>React.createElement</w:t>
+      </w:r>
+      <w:proofErr w:type="spellEnd"/>
+      <w:r>
+        <w:rPr>
+          <w:b/>
+          <w:bCs/>
+        </w:rPr>
+        <w:t xml:space="preserve"> – </w:t>
       </w:r>
       <w:r>
         <w:t xml:space="preserve">first </w:t>
@@ -258,7 +304,15 @@
         <w:ind w:left="720"/>
       </w:pPr>
       <w:r>
-        <w:t>function Header(){</w:t>
+        <w:t xml:space="preserve">function </w:t>
+      </w:r>
+      <w:proofErr w:type="gramStart"/>
+      <w:r>
+        <w:t>Header(</w:t>
+      </w:r>
+      <w:proofErr w:type="gramEnd"/>
+      <w:r>
+        <w:t>){</w:t>
       </w:r>
     </w:p>
     <w:p>
@@ -268,8 +322,12 @@
       <w:r>
         <w:lastRenderedPageBreak/>
         <w:tab/>
+      </w:r>
+      <w:proofErr w:type="gramStart"/>
+      <w:r>
         <w:t>return(</w:t>
       </w:r>
+      <w:proofErr w:type="gramEnd"/>
     </w:p>
     <w:p>
       <w:pPr>
@@ -329,9 +387,11 @@
       <w:pPr>
         <w:ind w:left="1440"/>
       </w:pPr>
+      <w:proofErr w:type="gramStart"/>
       <w:r>
         <w:t>return(</w:t>
       </w:r>
+      <w:proofErr w:type="gramEnd"/>
     </w:p>
     <w:p>
       <w:pPr>
@@ -366,7 +426,23 @@
         </w:numPr>
       </w:pPr>
       <w:r>
-        <w:t>To set style property of a component we use JSX syntax with {} to pass in the objects like following, note first curly bracket is to start JSX object notation and brackets inside is Javascript object notation for passing in style object. Here we are not using css text-align, instead we use camel case because if use text-align this will break JSX</w:t>
+        <w:t xml:space="preserve">To set style property of a component we use JSX syntax with {} to pass in the objects like following, note first curly bracket is to start JSX object notation and brackets inside is </w:t>
+      </w:r>
+      <w:proofErr w:type="spellStart"/>
+      <w:r>
+        <w:t>Javascript</w:t>
+      </w:r>
+      <w:proofErr w:type="spellEnd"/>
+      <w:r>
+        <w:t xml:space="preserve"> object notation for passing in style object. Here we are not using </w:t>
+      </w:r>
+      <w:proofErr w:type="spellStart"/>
+      <w:r>
+        <w:t>css</w:t>
+      </w:r>
+      <w:proofErr w:type="spellEnd"/>
+      <w:r>
+        <w:t xml:space="preserve"> text-align, instead we use camel case because if use text-align this will break JSX</w:t>
       </w:r>
     </w:p>
     <w:p>
@@ -374,7 +450,23 @@
         <w:ind w:left="1440"/>
       </w:pPr>
       <w:r>
-        <w:t>&lt;ul style={{textAlign: “left”}}&gt; &lt;/ul&gt;</w:t>
+        <w:t>&lt;ul style</w:t>
+      </w:r>
+      <w:proofErr w:type="gramStart"/>
+      <w:r>
+        <w:t>={</w:t>
+      </w:r>
+      <w:proofErr w:type="gramEnd"/>
+      <w:r>
+        <w:t>{</w:t>
+      </w:r>
+      <w:proofErr w:type="spellStart"/>
+      <w:r>
+        <w:t>textAlign</w:t>
+      </w:r>
+      <w:proofErr w:type="spellEnd"/>
+      <w:r>
+        <w:t>: “left”}}&gt; &lt;/ul&gt;</w:t>
       </w:r>
     </w:p>
     <w:p>
@@ -497,7 +589,39 @@
         </w:numPr>
       </w:pPr>
       <w:r>
-        <w:t>We can use images in our components like we do text. First you have import the images from your src folder like import imageName from ‘./imageFileName.jpg’. Note imageName is something that you can use inside curly brackets inside your JSX syntax</w:t>
+        <w:t xml:space="preserve">We can use images in our components like we do text. First you have </w:t>
+      </w:r>
+      <w:proofErr w:type="gramStart"/>
+      <w:r>
+        <w:t>import</w:t>
+      </w:r>
+      <w:proofErr w:type="gramEnd"/>
+      <w:r>
+        <w:t xml:space="preserve"> the images from your </w:t>
+      </w:r>
+      <w:proofErr w:type="spellStart"/>
+      <w:r>
+        <w:t>src</w:t>
+      </w:r>
+      <w:proofErr w:type="spellEnd"/>
+      <w:r>
+        <w:t xml:space="preserve"> folder like import </w:t>
+      </w:r>
+      <w:proofErr w:type="spellStart"/>
+      <w:r>
+        <w:t>imageName</w:t>
+      </w:r>
+      <w:proofErr w:type="spellEnd"/>
+      <w:r>
+        <w:t xml:space="preserve"> from ‘./imageFileName.jpg’. Note </w:t>
+      </w:r>
+      <w:proofErr w:type="spellStart"/>
+      <w:r>
+        <w:t>imageName</w:t>
+      </w:r>
+      <w:proofErr w:type="spellEnd"/>
+      <w:r>
+        <w:t xml:space="preserve"> is something that you can use inside curly brackets inside your JSX syntax</w:t>
       </w:r>
     </w:p>
     <w:p>
@@ -508,8 +632,29 @@
           <w:numId w:val="1"/>
         </w:numPr>
       </w:pPr>
-      <w:r>
-        <w:t>React.Fragment. When we have to render or return more than one elements from a React component, like for example inside ReactDOM.render method, usually we have an App object and then we have the target html element like this:</w:t>
+      <w:proofErr w:type="spellStart"/>
+      <w:r>
+        <w:t>React.Fragment</w:t>
+      </w:r>
+      <w:proofErr w:type="spellEnd"/>
+      <w:r>
+        <w:t xml:space="preserve">. When we have to render or return more than one </w:t>
+      </w:r>
+      <w:proofErr w:type="gramStart"/>
+      <w:r>
+        <w:t>elements</w:t>
+      </w:r>
+      <w:proofErr w:type="gramEnd"/>
+      <w:r>
+        <w:t xml:space="preserve"> from a React component, like for example inside </w:t>
+      </w:r>
+      <w:proofErr w:type="spellStart"/>
+      <w:r>
+        <w:t>ReactDOM.render</w:t>
+      </w:r>
+      <w:proofErr w:type="spellEnd"/>
+      <w:r>
+        <w:t xml:space="preserve"> method, usually we have an App object and then we have the target html element like this:</w:t>
       </w:r>
     </w:p>
     <w:p>
@@ -570,11 +715,24 @@
         </w:numPr>
       </w:pPr>
       <w:r>
-        <w:t>What if we want to add another AppTwo here…we get error: Adjacent JSX elements must be wrapped in an enclosing tag</w:t>
-      </w:r>
-      <w:r>
-        <w:t>. Did you want a JSX Fragment</w:t>
-      </w:r>
+        <w:t xml:space="preserve">What if we want to add another </w:t>
+      </w:r>
+      <w:proofErr w:type="spellStart"/>
+      <w:r>
+        <w:t>AppTwo</w:t>
+      </w:r>
+      <w:proofErr w:type="spellEnd"/>
+      <w:r>
+        <w:t xml:space="preserve"> here…we get error: Adjacent JSX elements must be wrapped in an enclosing tag</w:t>
+      </w:r>
+      <w:r>
+        <w:t xml:space="preserve">. Did you want a JSX </w:t>
+      </w:r>
+      <w:proofErr w:type="gramStart"/>
+      <w:r>
+        <w:t>Fragment</w:t>
+      </w:r>
+      <w:proofErr w:type="gramEnd"/>
     </w:p>
     <w:p>
       <w:pPr>
@@ -635,8 +793,13 @@
         </w:numPr>
       </w:pPr>
       <w:r>
-        <w:t>We can fix this error using React.Fragment</w:t>
-      </w:r>
+        <w:t xml:space="preserve">We can fix this error using </w:t>
+      </w:r>
+      <w:proofErr w:type="spellStart"/>
+      <w:r>
+        <w:t>React.Fragment</w:t>
+      </w:r>
+      <w:proofErr w:type="spellEnd"/>
     </w:p>
     <w:p>
       <w:pPr>
@@ -757,7 +920,41 @@
         </w:numPr>
       </w:pPr>
       <w:r>
-        <w:t xml:space="preserve">Conditional Formatting: To use conditional formatting, we can use Fragment syntax &lt;&gt; {props.authorized ? &lt;AuthorizedHeader /&gt; : &lt;DefaultHeader /&gt; } &lt;/&gt; like for example: </w:t>
+        <w:t>Conditional Formatting: To use conditional formatting, we can use Fragment syntax &lt;&gt; {</w:t>
+      </w:r>
+      <w:proofErr w:type="spellStart"/>
+      <w:proofErr w:type="gramStart"/>
+      <w:r>
+        <w:t>props.authorized</w:t>
+      </w:r>
+      <w:proofErr w:type="spellEnd"/>
+      <w:proofErr w:type="gramEnd"/>
+      <w:r>
+        <w:t xml:space="preserve"> ? &lt;</w:t>
+      </w:r>
+      <w:proofErr w:type="spellStart"/>
+      <w:r>
+        <w:t>AuthorizedHeader</w:t>
+      </w:r>
+      <w:proofErr w:type="spellEnd"/>
+      <w:r>
+        <w:t xml:space="preserve"> /</w:t>
+      </w:r>
+      <w:proofErr w:type="gramStart"/>
+      <w:r>
+        <w:t>&gt; :</w:t>
+      </w:r>
+      <w:proofErr w:type="gramEnd"/>
+      <w:r>
+        <w:t xml:space="preserve"> &lt;</w:t>
+      </w:r>
+      <w:proofErr w:type="spellStart"/>
+      <w:r>
+        <w:t>DefaultHeader</w:t>
+      </w:r>
+      <w:proofErr w:type="spellEnd"/>
+      <w:r>
+        <w:t xml:space="preserve"> /&gt; } &lt;/&gt; like for example: </w:t>
       </w:r>
     </w:p>
     <w:p>
@@ -877,7 +1074,39 @@
         <w:t>We can de-structure</w:t>
       </w:r>
       <w:r>
-        <w:t xml:space="preserve"> an array using e.g. const [firstArrayItem, secondArrayItem, andThirdArrayItem] = objArrayOfItems:</w:t>
+        <w:t xml:space="preserve"> an array using e.g. const [</w:t>
+      </w:r>
+      <w:proofErr w:type="spellStart"/>
+      <w:r>
+        <w:t>firstArrayItem</w:t>
+      </w:r>
+      <w:proofErr w:type="spellEnd"/>
+      <w:r>
+        <w:t xml:space="preserve">, </w:t>
+      </w:r>
+      <w:proofErr w:type="spellStart"/>
+      <w:r>
+        <w:t>secondArrayItem</w:t>
+      </w:r>
+      <w:proofErr w:type="spellEnd"/>
+      <w:r>
+        <w:t xml:space="preserve">, </w:t>
+      </w:r>
+      <w:proofErr w:type="spellStart"/>
+      <w:r>
+        <w:t>andThirdArrayItem</w:t>
+      </w:r>
+      <w:proofErr w:type="spellEnd"/>
+      <w:r>
+        <w:t xml:space="preserve">] = </w:t>
+      </w:r>
+      <w:proofErr w:type="spellStart"/>
+      <w:r>
+        <w:t>objArrayOfItems</w:t>
+      </w:r>
+      <w:proofErr w:type="spellEnd"/>
+      <w:r>
+        <w:t>:</w:t>
       </w:r>
     </w:p>
     <w:p>
@@ -934,8 +1163,13 @@
           <w:numId w:val="1"/>
         </w:numPr>
       </w:pPr>
-      <w:r>
-        <w:t>Similarly we can de-structure the objects as well.</w:t>
+      <w:proofErr w:type="gramStart"/>
+      <w:r>
+        <w:t>Similarly</w:t>
+      </w:r>
+      <w:proofErr w:type="gramEnd"/>
+      <w:r>
+        <w:t xml:space="preserve"> we can de-structure the objects as well.</w:t>
       </w:r>
       <w:r>
         <w:t xml:space="preserve"> But note for Object de-structuring, we do not use the Square brackets that we use for Array de-structuring. we use {}, which are curly brackets</w:t>
@@ -996,6 +1230,7 @@
           <w:numId w:val="1"/>
         </w:numPr>
       </w:pPr>
+      <w:proofErr w:type="spellStart"/>
       <w:r>
         <w:rPr>
           <w:b/>
@@ -1003,8 +1238,17 @@
         </w:rPr>
         <w:t>useState</w:t>
       </w:r>
-      <w:r>
-        <w:t xml:space="preserve"> hook: for useState hook use</w:t>
+      <w:proofErr w:type="spellEnd"/>
+      <w:r>
+        <w:t xml:space="preserve"> hook: for </w:t>
+      </w:r>
+      <w:proofErr w:type="spellStart"/>
+      <w:r>
+        <w:t>useState</w:t>
+      </w:r>
+      <w:proofErr w:type="spellEnd"/>
+      <w:r>
+        <w:t xml:space="preserve"> hook use</w:t>
       </w:r>
     </w:p>
     <w:p>
@@ -1025,26 +1269,38 @@
           <w:i/>
           <w:iCs/>
         </w:rPr>
-        <w:t>import { useState } from  react</w:t>
-      </w:r>
-    </w:p>
-    <w:p>
-      <w:pPr>
-        <w:pStyle w:val="ListParagraph"/>
-        <w:numPr>
-          <w:ilvl w:val="1"/>
-          <w:numId w:val="1"/>
-        </w:numPr>
-      </w:pPr>
-      <w:r>
-        <w:t xml:space="preserve">then the useState is an array that we de-construct using array de-construction mechanism.. inside our component like </w:t>
-      </w:r>
+        <w:t xml:space="preserve">import </w:t>
+      </w:r>
+      <w:proofErr w:type="gramStart"/>
       <w:r>
         <w:rPr>
           <w:b/>
           <w:bCs/>
-        </w:rPr>
-        <w:t>let [emotion, setEmotion] = useState(“happy”);</w:t>
+          <w:i/>
+          <w:iCs/>
+        </w:rPr>
+        <w:t xml:space="preserve">{ </w:t>
+      </w:r>
+      <w:proofErr w:type="spellStart"/>
+      <w:r>
+        <w:rPr>
+          <w:b/>
+          <w:bCs/>
+          <w:i/>
+          <w:iCs/>
+        </w:rPr>
+        <w:t>useState</w:t>
+      </w:r>
+      <w:proofErr w:type="spellEnd"/>
+      <w:proofErr w:type="gramEnd"/>
+      <w:r>
+        <w:rPr>
+          <w:b/>
+          <w:bCs/>
+          <w:i/>
+          <w:iCs/>
+        </w:rPr>
+        <w:t xml:space="preserve"> } from  react</w:t>
       </w:r>
     </w:p>
     <w:p>
@@ -1056,6 +1312,73 @@
         </w:numPr>
       </w:pPr>
       <w:r>
+        <w:t xml:space="preserve">then the </w:t>
+      </w:r>
+      <w:proofErr w:type="spellStart"/>
+      <w:r>
+        <w:t>useState</w:t>
+      </w:r>
+      <w:proofErr w:type="spellEnd"/>
+      <w:r>
+        <w:t xml:space="preserve"> is an array that we de-construct using array de-construction </w:t>
+      </w:r>
+      <w:proofErr w:type="gramStart"/>
+      <w:r>
+        <w:t>mechanism..</w:t>
+      </w:r>
+      <w:proofErr w:type="gramEnd"/>
+      <w:r>
+        <w:t xml:space="preserve"> inside our component like </w:t>
+      </w:r>
+      <w:r>
+        <w:rPr>
+          <w:b/>
+          <w:bCs/>
+        </w:rPr>
+        <w:t xml:space="preserve">let [emotion, </w:t>
+      </w:r>
+      <w:proofErr w:type="spellStart"/>
+      <w:r>
+        <w:rPr>
+          <w:b/>
+          <w:bCs/>
+        </w:rPr>
+        <w:t>setEmotion</w:t>
+      </w:r>
+      <w:proofErr w:type="spellEnd"/>
+      <w:r>
+        <w:rPr>
+          <w:b/>
+          <w:bCs/>
+        </w:rPr>
+        <w:t xml:space="preserve">] = </w:t>
+      </w:r>
+      <w:proofErr w:type="spellStart"/>
+      <w:r>
+        <w:rPr>
+          <w:b/>
+          <w:bCs/>
+        </w:rPr>
+        <w:t>useState</w:t>
+      </w:r>
+      <w:proofErr w:type="spellEnd"/>
+      <w:r>
+        <w:rPr>
+          <w:b/>
+          <w:bCs/>
+        </w:rPr>
+        <w:t>(“happy”);</w:t>
+      </w:r>
+    </w:p>
+    <w:p>
+      <w:pPr>
+        <w:pStyle w:val="ListParagraph"/>
+        <w:numPr>
+          <w:ilvl w:val="1"/>
+          <w:numId w:val="1"/>
+        </w:numPr>
+      </w:pPr>
+      <w:r>
         <w:t>Note the type of state object could be anything other than string as well</w:t>
       </w:r>
     </w:p>
@@ -1068,7 +1391,15 @@
         </w:numPr>
       </w:pPr>
       <w:r>
-        <w:t>Then we are able to call the setEmotion to update the emotion state value, and we can use the emotion variable to display values or use anywhere inside the component</w:t>
+        <w:t xml:space="preserve">Then we are able to call the </w:t>
+      </w:r>
+      <w:proofErr w:type="spellStart"/>
+      <w:r>
+        <w:t>setEmotion</w:t>
+      </w:r>
+      <w:proofErr w:type="spellEnd"/>
+      <w:r>
+        <w:t xml:space="preserve"> to update the emotion state value, and we can use the emotion variable to display values or use anywhere inside the component</w:t>
       </w:r>
     </w:p>
     <w:p>
@@ -1125,9 +1456,19 @@
           <w:numId w:val="1"/>
         </w:numPr>
       </w:pPr>
-      <w:r>
-        <w:t>useEffect: is the hook that we can use to react to side affects of things happening around component but those are not related to component rendering. Like for example if we want to console log whenever there’s change of state, we can use useEffect</w:t>
-      </w:r>
+      <w:proofErr w:type="spellStart"/>
+      <w:r>
+        <w:t>useEffect</w:t>
+      </w:r>
+      <w:proofErr w:type="spellEnd"/>
+      <w:r>
+        <w:t xml:space="preserve">: is the hook that we can use to react to side affects of things happening around component but those are not related to component rendering. Like for example if we want to console log whenever there’s change of state, we can use </w:t>
+      </w:r>
+      <w:proofErr w:type="spellStart"/>
+      <w:r>
+        <w:t>useEffect</w:t>
+      </w:r>
+      <w:proofErr w:type="spellEnd"/>
     </w:p>
     <w:p>
       <w:pPr>
@@ -1137,8 +1478,13 @@
           <w:numId w:val="1"/>
         </w:numPr>
       </w:pPr>
-      <w:r>
-        <w:t xml:space="preserve">useEffect function receives two parameters, first is the function to invoke when there’s an effect, </w:t>
+      <w:proofErr w:type="spellStart"/>
+      <w:r>
+        <w:t>useEffect</w:t>
+      </w:r>
+      <w:proofErr w:type="spellEnd"/>
+      <w:r>
+        <w:t xml:space="preserve"> function receives two parameters, first is the function to invoke when there’s an effect, </w:t>
       </w:r>
     </w:p>
     <w:p>
@@ -1150,11 +1496,27 @@
         </w:numPr>
       </w:pPr>
       <w:r>
-        <w:t xml:space="preserve">and second is the dependencies array to create dependencies on the objects for which this effect should be used. For example if we have two states that this component </w:t>
+        <w:t xml:space="preserve">and second is the dependencies array to create dependencies on the objects for which this effect should be used. For </w:t>
+      </w:r>
+      <w:proofErr w:type="gramStart"/>
+      <w:r>
+        <w:t>example</w:t>
+      </w:r>
+      <w:proofErr w:type="gramEnd"/>
+      <w:r>
+        <w:t xml:space="preserve"> if we have two states that this component </w:t>
       </w:r>
       <w:r>
         <w:lastRenderedPageBreak/>
-        <w:t>handles, we can add two useEffects and filter/tie them with specific state change, like in following code, we are tying two different effects to two different state items:</w:t>
+        <w:t xml:space="preserve">handles, we can add two </w:t>
+      </w:r>
+      <w:proofErr w:type="spellStart"/>
+      <w:r>
+        <w:t>useEffects</w:t>
+      </w:r>
+      <w:proofErr w:type="spellEnd"/>
+      <w:r>
+        <w:t xml:space="preserve"> and filter/tie them with specific state change, like in following code, we are tying two different effects to two different state items:</w:t>
       </w:r>
     </w:p>
     <w:p>
@@ -1212,7 +1574,44 @@
         </w:numPr>
       </w:pPr>
       <w:r>
-        <w:t>Note: if we do not pass dependency array parameter, the useEffect will be called everytime… and if we pass useEffect empty Dependencies Array like useEffect(() =&gt; {console.log(“message”)}, []); this effect will be called once only</w:t>
+        <w:t xml:space="preserve">Note: if we do not pass dependency array parameter, the </w:t>
+      </w:r>
+      <w:proofErr w:type="spellStart"/>
+      <w:r>
+        <w:t>useEffect</w:t>
+      </w:r>
+      <w:proofErr w:type="spellEnd"/>
+      <w:r>
+        <w:t xml:space="preserve"> will be called </w:t>
+      </w:r>
+      <w:proofErr w:type="spellStart"/>
+      <w:r>
+        <w:t>everytime</w:t>
+      </w:r>
+      <w:proofErr w:type="spellEnd"/>
+      <w:r>
+        <w:t xml:space="preserve">… and if we pass </w:t>
+      </w:r>
+      <w:proofErr w:type="spellStart"/>
+      <w:r>
+        <w:t>useEffect</w:t>
+      </w:r>
+      <w:proofErr w:type="spellEnd"/>
+      <w:r>
+        <w:t xml:space="preserve"> empty Dependencies Array like </w:t>
+      </w:r>
+      <w:proofErr w:type="spellStart"/>
+      <w:proofErr w:type="gramStart"/>
+      <w:r>
+        <w:t>useEffect</w:t>
+      </w:r>
+      <w:proofErr w:type="spellEnd"/>
+      <w:r>
+        <w:t>(</w:t>
+      </w:r>
+      <w:proofErr w:type="gramEnd"/>
+      <w:r>
+        <w:t>() =&gt; {console.log(“message”)}, []); this effect will be called once only</w:t>
       </w:r>
     </w:p>
     <w:p>
@@ -1223,8 +1622,37 @@
           <w:numId w:val="1"/>
         </w:numPr>
       </w:pPr>
-      <w:r>
-        <w:t>useReducers: they let you define functions that let you reduce the function calls, like for toggle behavior of a checkbox, you can use the useState hook as well, but with useReducer, you can provide the toggle anonymous function behavior while defining the reducer and then you can use that toggle with your checkbox, onChange event and also that will be called automatically to set the state</w:t>
+      <w:proofErr w:type="spellStart"/>
+      <w:r>
+        <w:t>useReducers</w:t>
+      </w:r>
+      <w:proofErr w:type="spellEnd"/>
+      <w:r>
+        <w:t xml:space="preserve">: they let you define functions that let you reduce the function calls, like for toggle behavior of a checkbox, you can use the </w:t>
+      </w:r>
+      <w:proofErr w:type="spellStart"/>
+      <w:r>
+        <w:t>useState</w:t>
+      </w:r>
+      <w:proofErr w:type="spellEnd"/>
+      <w:r>
+        <w:t xml:space="preserve"> hook as well, but with </w:t>
+      </w:r>
+      <w:proofErr w:type="spellStart"/>
+      <w:r>
+        <w:t>useReducer</w:t>
+      </w:r>
+      <w:proofErr w:type="spellEnd"/>
+      <w:r>
+        <w:t xml:space="preserve">, you can provide the toggle anonymous function behavior while defining the reducer and then you can use that toggle with your checkbox, </w:t>
+      </w:r>
+      <w:proofErr w:type="spellStart"/>
+      <w:r>
+        <w:t>onChange</w:t>
+      </w:r>
+      <w:proofErr w:type="spellEnd"/>
+      <w:r>
+        <w:t xml:space="preserve"> event and also that will be called automatically to set the state</w:t>
       </w:r>
       <w:r>
         <w:t>, e.g.:</w:t>
@@ -1286,10 +1714,55 @@
         </w:numPr>
       </w:pPr>
       <w:r>
-        <w:t>To Fetch Data from API: we can use useEffect and invoke an API using fetch</w:t>
-      </w:r>
-      <w:r>
-        <w:t>(url).then((response) =&gt; response.json()).then(setData); here setData is state setting function</w:t>
+        <w:t xml:space="preserve">To Fetch Data from API: we can use </w:t>
+      </w:r>
+      <w:proofErr w:type="spellStart"/>
+      <w:r>
+        <w:t>useEffect</w:t>
+      </w:r>
+      <w:proofErr w:type="spellEnd"/>
+      <w:r>
+        <w:t xml:space="preserve"> and invoke an API using fetch</w:t>
+      </w:r>
+      <w:r>
+        <w:t>(</w:t>
+      </w:r>
+      <w:proofErr w:type="spellStart"/>
+      <w:r>
+        <w:t>url</w:t>
+      </w:r>
+      <w:proofErr w:type="spellEnd"/>
+      <w:proofErr w:type="gramStart"/>
+      <w:r>
+        <w:t>).then</w:t>
+      </w:r>
+      <w:proofErr w:type="gramEnd"/>
+      <w:r>
+        <w:t xml:space="preserve">((response) =&gt; </w:t>
+      </w:r>
+      <w:proofErr w:type="spellStart"/>
+      <w:r>
+        <w:t>response.json</w:t>
+      </w:r>
+      <w:proofErr w:type="spellEnd"/>
+      <w:r>
+        <w:t>()).then(</w:t>
+      </w:r>
+      <w:proofErr w:type="spellStart"/>
+      <w:r>
+        <w:t>setData</w:t>
+      </w:r>
+      <w:proofErr w:type="spellEnd"/>
+      <w:r>
+        <w:t xml:space="preserve">); here </w:t>
+      </w:r>
+      <w:proofErr w:type="spellStart"/>
+      <w:r>
+        <w:t>setData</w:t>
+      </w:r>
+      <w:proofErr w:type="spellEnd"/>
+      <w:r>
+        <w:t xml:space="preserve"> is state setting function</w:t>
       </w:r>
     </w:p>
     <w:p>
@@ -1407,7 +1880,15 @@
       </w:pPr>
       <w:r>
         <w:lastRenderedPageBreak/>
-        <w:t>For the fetch api, before call you can use loading and error state fields to determine and set states related to loading and error. While loading state is true, you can return the content related to loading, if error, you can show error, else show main data, like following:</w:t>
+        <w:t xml:space="preserve">For the fetch </w:t>
+      </w:r>
+      <w:proofErr w:type="spellStart"/>
+      <w:r>
+        <w:t>api</w:t>
+      </w:r>
+      <w:proofErr w:type="spellEnd"/>
+      <w:r>
+        <w:t>, before call you can use loading and error state fields to determine and set states related to loading and error. While loading state is true, you can return the content related to loading, if error, you can show error, else show main data, like following:</w:t>
       </w:r>
     </w:p>
     <w:p>
@@ -1455,8 +1936,215 @@
           </wp:inline>
         </w:drawing>
       </w:r>
+    </w:p>
+    <w:p>
+      <w:pPr>
+        <w:pStyle w:val="ListParagraph"/>
+        <w:numPr>
+          <w:ilvl w:val="0"/>
+          <w:numId w:val="1"/>
+        </w:numPr>
+      </w:pPr>
+      <w:r>
+        <w:t xml:space="preserve">Testing React: We can use jest with crate-react-app. For that the convention is that you should have file ending with </w:t>
+      </w:r>
+      <w:proofErr w:type="gramStart"/>
+      <w:r>
+        <w:rPr>
+          <w:b/>
+          <w:bCs/>
+        </w:rPr>
+        <w:t>test.js</w:t>
+      </w:r>
+      <w:r>
+        <w:t xml:space="preserve"> ,</w:t>
+      </w:r>
+      <w:proofErr w:type="gramEnd"/>
+      <w:r>
+        <w:t xml:space="preserve"> for example function.</w:t>
+      </w:r>
+      <w:r>
+        <w:rPr>
+          <w:b/>
+          <w:bCs/>
+        </w:rPr>
+        <w:t>test.js</w:t>
+      </w:r>
+      <w:r>
+        <w:t xml:space="preserve">. </w:t>
+      </w:r>
+    </w:p>
+    <w:p>
+      <w:pPr>
+        <w:pStyle w:val="ListParagraph"/>
+        <w:numPr>
+          <w:ilvl w:val="1"/>
+          <w:numId w:val="1"/>
+        </w:numPr>
+      </w:pPr>
+      <w:r>
+        <w:t xml:space="preserve">You import the functions to the test file, and define test with first parameter is name of test, second parameter is the test function, which contains for example </w:t>
+      </w:r>
       <w:bookmarkStart w:id="0" w:name="_GoBack"/>
+      <w:r>
+        <w:rPr>
+          <w:b/>
+          <w:bCs/>
+          <w:i/>
+          <w:iCs/>
+        </w:rPr>
+        <w:t>expects(</w:t>
+      </w:r>
+      <w:proofErr w:type="spellStart"/>
+      <w:r>
+        <w:rPr>
+          <w:b/>
+          <w:bCs/>
+          <w:i/>
+          <w:iCs/>
+        </w:rPr>
+        <w:t>functionName</w:t>
+      </w:r>
+      <w:proofErr w:type="spellEnd"/>
+      <w:r>
+        <w:rPr>
+          <w:b/>
+          <w:bCs/>
+          <w:i/>
+          <w:iCs/>
+        </w:rPr>
+        <w:t>(param)</w:t>
+      </w:r>
+      <w:proofErr w:type="gramStart"/>
+      <w:r>
+        <w:rPr>
+          <w:b/>
+          <w:bCs/>
+          <w:i/>
+          <w:iCs/>
+        </w:rPr>
+        <w:t>).</w:t>
+      </w:r>
+      <w:proofErr w:type="spellStart"/>
+      <w:r>
+        <w:rPr>
+          <w:b/>
+          <w:bCs/>
+          <w:i/>
+          <w:iCs/>
+        </w:rPr>
+        <w:t>toBe</w:t>
+      </w:r>
+      <w:proofErr w:type="spellEnd"/>
+      <w:proofErr w:type="gramEnd"/>
+      <w:r>
+        <w:rPr>
+          <w:b/>
+          <w:bCs/>
+          <w:i/>
+          <w:iCs/>
+        </w:rPr>
+        <w:t>(</w:t>
+      </w:r>
+      <w:proofErr w:type="spellStart"/>
+      <w:r>
+        <w:rPr>
+          <w:b/>
+          <w:bCs/>
+          <w:i/>
+          <w:iCs/>
+        </w:rPr>
+        <w:t>expectedValueToMatch</w:t>
+      </w:r>
+      <w:proofErr w:type="spellEnd"/>
+      <w:r>
+        <w:rPr>
+          <w:b/>
+          <w:bCs/>
+          <w:i/>
+          <w:iCs/>
+        </w:rPr>
+        <w:t>)</w:t>
+      </w:r>
       <w:bookmarkEnd w:id="0"/>
+    </w:p>
+    <w:p>
+      <w:pPr>
+        <w:pStyle w:val="ListParagraph"/>
+        <w:numPr>
+          <w:ilvl w:val="1"/>
+          <w:numId w:val="1"/>
+        </w:numPr>
+      </w:pPr>
+      <w:r>
+        <w:lastRenderedPageBreak/>
+        <w:drawing>
+          <wp:inline distT="0" distB="0" distL="0" distR="0" wp14:anchorId="0A1B7190" wp14:editId="4E81FC81">
+            <wp:extent cx="5943600" cy="1525905"/>
+            <wp:effectExtent l="0" t="0" r="0" b="0"/>
+            <wp:docPr id="19" name="Picture 19"/>
+            <wp:cNvGraphicFramePr>
+              <a:graphicFrameLocks xmlns:a="http://schemas.openxmlformats.org/drawingml/2006/main" noChangeAspect="1"/>
+            </wp:cNvGraphicFramePr>
+            <a:graphic xmlns:a="http://schemas.openxmlformats.org/drawingml/2006/main">
+              <a:graphicData uri="http://schemas.openxmlformats.org/drawingml/2006/picture">
+                <pic:pic xmlns:pic="http://schemas.openxmlformats.org/drawingml/2006/picture">
+                  <pic:nvPicPr>
+                    <pic:cNvPr id="1" name=""/>
+                    <pic:cNvPicPr/>
+                  </pic:nvPicPr>
+                  <pic:blipFill>
+                    <a:blip r:embed="rId24"/>
+                    <a:stretch>
+                      <a:fillRect/>
+                    </a:stretch>
+                  </pic:blipFill>
+                  <pic:spPr>
+                    <a:xfrm>
+                      <a:off x="0" y="0"/>
+                      <a:ext cx="5943600" cy="1525905"/>
+                    </a:xfrm>
+                    <a:prstGeom prst="rect">
+                      <a:avLst/>
+                    </a:prstGeom>
+                  </pic:spPr>
+                </pic:pic>
+              </a:graphicData>
+            </a:graphic>
+          </wp:inline>
+        </w:drawing>
+      </w:r>
+    </w:p>
+    <w:p>
+      <w:pPr>
+        <w:pStyle w:val="ListParagraph"/>
+        <w:numPr>
+          <w:ilvl w:val="1"/>
+          <w:numId w:val="1"/>
+        </w:numPr>
+      </w:pPr>
+      <w:r>
+        <w:t xml:space="preserve">You use </w:t>
+      </w:r>
+      <w:proofErr w:type="spellStart"/>
+      <w:r>
+        <w:rPr>
+          <w:b/>
+          <w:bCs/>
+        </w:rPr>
+        <w:t>npm</w:t>
+      </w:r>
+      <w:proofErr w:type="spellEnd"/>
+      <w:r>
+        <w:rPr>
+          <w:b/>
+          <w:bCs/>
+        </w:rPr>
+        <w:t xml:space="preserve"> test</w:t>
+      </w:r>
+      <w:r>
+        <w:t xml:space="preserve"> command to run the tests</w:t>
+      </w:r>
     </w:p>
     <w:sectPr>
       <w:pgSz w:w="12240" w:h="15840"/>

</xml_diff>